<commit_message>
Update doc alcance acuerdo de reducciones
</commit_message>
<xml_diff>
--- a/GRUPO 1-reporte.docx
+++ b/GRUPO 1-reporte.docx
@@ -1,6 +1,6 @@
 
 <file path=word/document.xml><?xml version="1.0" encoding="utf-8"?>
-<w:document xmlns:ve="http://schemas.openxmlformats.org/markup-compatibility/2006" xmlns:o="urn:schemas-microsoft-com:office:office" xmlns:r="http://schemas.openxmlformats.org/officeDocument/2006/relationships" xmlns:m="http://schemas.openxmlformats.org/officeDocument/2006/math" xmlns:v="urn:schemas-microsoft-com:vml" xmlns:wp="http://schemas.openxmlformats.org/drawingml/2006/wordprocessingDrawing" xmlns:w10="urn:schemas-microsoft-com:office:word" xmlns:w="http://schemas.openxmlformats.org/wordprocessingml/2006/main" xmlns:wne="http://schemas.microsoft.com/office/word/2006/wordml">
+<w:document xmlns:wpc="http://schemas.microsoft.com/office/word/2010/wordprocessingCanvas" xmlns:cx="http://schemas.microsoft.com/office/drawing/2014/chartex" xmlns:cx1="http://schemas.microsoft.com/office/drawing/2015/9/8/chartex" xmlns:cx2="http://schemas.microsoft.com/office/drawing/2015/10/21/chartex" xmlns:cx3="http://schemas.microsoft.com/office/drawing/2016/5/9/chartex" xmlns:cx4="http://schemas.microsoft.com/office/drawing/2016/5/10/chartex" xmlns:cx5="http://schemas.microsoft.com/office/drawing/2016/5/11/chartex" xmlns:cx6="http://schemas.microsoft.com/office/drawing/2016/5/12/chartex" xmlns:cx7="http://schemas.microsoft.com/office/drawing/2016/5/13/chartex" xmlns:cx8="http://schemas.microsoft.com/office/drawing/2016/5/14/chartex" xmlns:mc="http://schemas.openxmlformats.org/markup-compatibility/2006" xmlns:aink="http://schemas.microsoft.com/office/drawing/2016/ink" xmlns:am3d="http://schemas.microsoft.com/office/drawing/2017/model3d" xmlns:o="urn:schemas-microsoft-com:office:office" xmlns:r="http://schemas.openxmlformats.org/officeDocument/2006/relationships" xmlns:m="http://schemas.openxmlformats.org/officeDocument/2006/math" xmlns:v="urn:schemas-microsoft-com:vml" xmlns:wp14="http://schemas.microsoft.com/office/word/2010/wordprocessingDrawing" xmlns:wp="http://schemas.openxmlformats.org/drawingml/2006/wordprocessingDrawing" xmlns:w10="urn:schemas-microsoft-com:office:word" xmlns:w="http://schemas.openxmlformats.org/wordprocessingml/2006/main" xmlns:w14="http://schemas.microsoft.com/office/word/2010/wordml" xmlns:w15="http://schemas.microsoft.com/office/word/2012/wordml" xmlns:w16cid="http://schemas.microsoft.com/office/word/2016/wordml/cid" xmlns:w16se="http://schemas.microsoft.com/office/word/2015/wordml/symex" xmlns:wpg="http://schemas.microsoft.com/office/word/2010/wordprocessingGroup" xmlns:wpi="http://schemas.microsoft.com/office/word/2010/wordprocessingInk" xmlns:wne="http://schemas.microsoft.com/office/word/2006/wordml" xmlns:wps="http://schemas.microsoft.com/office/word/2010/wordprocessingShape" mc:Ignorable="w14 w15 w16se w16cid wp14">
   <w:body>
     <w:p>
       <w:pPr>
@@ -382,25 +382,7 @@
           <w:sz w:val="24"/>
           <w:szCs w:val="24"/>
         </w:rPr>
-        <w:t xml:space="preserve">erá una aplicación web basada en un mapa de </w:t>
-      </w:r>
-      <w:proofErr w:type="spellStart"/>
-      <w:r>
-        <w:rPr>
-          <w:rFonts w:ascii="Times New Roman" w:hAnsi="Times New Roman"/>
-          <w:sz w:val="24"/>
-          <w:szCs w:val="24"/>
-        </w:rPr>
-        <w:t>geo</w:t>
-      </w:r>
-      <w:proofErr w:type="spellEnd"/>
-      <w:r>
-        <w:rPr>
-          <w:rFonts w:ascii="Times New Roman" w:hAnsi="Times New Roman"/>
-          <w:sz w:val="24"/>
-          <w:szCs w:val="24"/>
-        </w:rPr>
-        <w:t xml:space="preserve"> localización, </w:t>
+        <w:t xml:space="preserve">erá una aplicación web basada en un mapa de geo localización, </w:t>
       </w:r>
       <w:r>
         <w:rPr>
@@ -484,6 +466,15 @@
       <w:r>
         <w:rPr>
           <w:rFonts w:ascii="Times New Roman" w:hAnsi="Times New Roman"/>
+          <w:color w:val="FF0000"/>
+          <w:sz w:val="32"/>
+          <w:szCs w:val="32"/>
+        </w:rPr>
+        <w:t>*</w:t>
+      </w:r>
+      <w:r>
+        <w:rPr>
+          <w:rFonts w:ascii="Times New Roman" w:hAnsi="Times New Roman"/>
           <w:sz w:val="24"/>
           <w:szCs w:val="24"/>
         </w:rPr>
@@ -516,7 +507,7 @@
     </w:p>
     <w:p>
       <w:pPr>
-        <w:pStyle w:val="Prrafodelista"/>
+        <w:pStyle w:val="ListParagraph"/>
         <w:widowControl w:val="0"/>
         <w:numPr>
           <w:ilvl w:val="0"/>
@@ -554,30 +545,12 @@
           <w:sz w:val="24"/>
           <w:szCs w:val="24"/>
         </w:rPr>
-        <w:t xml:space="preserve">sin </w:t>
-      </w:r>
-      <w:proofErr w:type="spellStart"/>
-      <w:r>
-        <w:rPr>
-          <w:rFonts w:ascii="Times New Roman" w:hAnsi="Times New Roman"/>
-          <w:sz w:val="24"/>
-          <w:szCs w:val="24"/>
-        </w:rPr>
-        <w:t>logeo</w:t>
-      </w:r>
-      <w:proofErr w:type="spellEnd"/>
-      <w:r>
-        <w:rPr>
-          <w:rFonts w:ascii="Times New Roman" w:hAnsi="Times New Roman"/>
-          <w:sz w:val="24"/>
-          <w:szCs w:val="24"/>
-        </w:rPr>
-        <w:t xml:space="preserve"> </w:t>
-      </w:r>
-    </w:p>
-    <w:p>
-      <w:pPr>
-        <w:pStyle w:val="Prrafodelista"/>
+        <w:t xml:space="preserve">sin logeo </w:t>
+      </w:r>
+    </w:p>
+    <w:p>
+      <w:pPr>
+        <w:pStyle w:val="ListParagraph"/>
         <w:widowControl w:val="0"/>
         <w:numPr>
           <w:ilvl w:val="0"/>
@@ -620,7 +593,7 @@
     </w:p>
     <w:p>
       <w:pPr>
-        <w:pStyle w:val="Prrafodelista"/>
+        <w:pStyle w:val="ListParagraph"/>
         <w:widowControl w:val="0"/>
         <w:numPr>
           <w:ilvl w:val="0"/>
@@ -647,7 +620,7 @@
     </w:p>
     <w:p>
       <w:pPr>
-        <w:pStyle w:val="Prrafodelista"/>
+        <w:pStyle w:val="ListParagraph"/>
         <w:widowControl w:val="0"/>
         <w:numPr>
           <w:ilvl w:val="0"/>
@@ -699,33 +672,15 @@
           <w:sz w:val="24"/>
           <w:szCs w:val="24"/>
         </w:rPr>
-        <w:t xml:space="preserve">El usuario que ingrese a la aplicación sin </w:t>
-      </w:r>
-      <w:proofErr w:type="spellStart"/>
-      <w:r>
-        <w:rPr>
-          <w:rFonts w:ascii="Times New Roman" w:hAnsi="Times New Roman"/>
-          <w:sz w:val="24"/>
-          <w:szCs w:val="24"/>
-        </w:rPr>
-        <w:t>lo</w:t>
-      </w:r>
-      <w:r>
-        <w:rPr>
-          <w:rFonts w:ascii="Times New Roman" w:hAnsi="Times New Roman"/>
-          <w:sz w:val="24"/>
-          <w:szCs w:val="24"/>
-        </w:rPr>
-        <w:t>gearse</w:t>
-      </w:r>
-      <w:proofErr w:type="spellEnd"/>
-      <w:r>
-        <w:rPr>
-          <w:rFonts w:ascii="Times New Roman" w:hAnsi="Times New Roman"/>
-          <w:sz w:val="24"/>
-          <w:szCs w:val="24"/>
-        </w:rPr>
-        <w:t xml:space="preserve"> podrá realizar búsquedas</w:t>
+        <w:t>El usuario que ingrese a la aplicación sin lo</w:t>
+      </w:r>
+      <w:r>
+        <w:rPr>
+          <w:rFonts w:ascii="Times New Roman" w:hAnsi="Times New Roman"/>
+          <w:sz w:val="24"/>
+          <w:szCs w:val="24"/>
+        </w:rPr>
+        <w:t>gearse podrá realizar búsquedas</w:t>
       </w:r>
       <w:r>
         <w:rPr>
@@ -749,25 +704,7 @@
           <w:sz w:val="24"/>
           <w:szCs w:val="24"/>
         </w:rPr>
-        <w:t xml:space="preserve">el mapa de </w:t>
-      </w:r>
-      <w:proofErr w:type="spellStart"/>
-      <w:r>
-        <w:rPr>
-          <w:rFonts w:ascii="Times New Roman" w:hAnsi="Times New Roman"/>
-          <w:sz w:val="24"/>
-          <w:szCs w:val="24"/>
-        </w:rPr>
-        <w:t>geo</w:t>
-      </w:r>
-      <w:proofErr w:type="spellEnd"/>
-      <w:r>
-        <w:rPr>
-          <w:rFonts w:ascii="Times New Roman" w:hAnsi="Times New Roman"/>
-          <w:sz w:val="24"/>
-          <w:szCs w:val="24"/>
-        </w:rPr>
-        <w:t xml:space="preserve"> localización.</w:t>
+        <w:t>el mapa de geo localización.</w:t>
       </w:r>
     </w:p>
     <w:p>
@@ -786,6 +723,15 @@
       <w:r>
         <w:rPr>
           <w:rFonts w:ascii="Times New Roman" w:hAnsi="Times New Roman"/>
+          <w:color w:val="FF0000"/>
+          <w:sz w:val="32"/>
+          <w:szCs w:val="32"/>
+        </w:rPr>
+        <w:t>*</w:t>
+      </w:r>
+      <w:r>
+        <w:rPr>
+          <w:rFonts w:ascii="Times New Roman" w:hAnsi="Times New Roman"/>
           <w:sz w:val="24"/>
           <w:szCs w:val="24"/>
         </w:rPr>
@@ -941,7 +887,16 @@
           <w:sz w:val="24"/>
           <w:szCs w:val="24"/>
         </w:rPr>
-        <w:t>en sus redes sociales</w:t>
+        <w:t xml:space="preserve">en </w:t>
+      </w:r>
+      <w:r>
+        <w:rPr>
+          <w:rFonts w:ascii="Times New Roman" w:hAnsi="Times New Roman"/>
+          <w:sz w:val="24"/>
+          <w:szCs w:val="24"/>
+        </w:rPr>
+        <w:lastRenderedPageBreak/>
+        <w:t>sus redes sociales</w:t>
       </w:r>
       <w:r>
         <w:rPr>
@@ -951,41 +906,13 @@
         </w:rPr>
         <w:t xml:space="preserve"> (</w:t>
       </w:r>
-      <w:proofErr w:type="spellStart"/>
-      <w:r>
-        <w:rPr>
-          <w:rFonts w:ascii="Times New Roman" w:hAnsi="Times New Roman"/>
-          <w:sz w:val="24"/>
-          <w:szCs w:val="24"/>
-        </w:rPr>
-        <w:t>Facebook</w:t>
-      </w:r>
-      <w:proofErr w:type="spellEnd"/>
-      <w:r>
-        <w:rPr>
-          <w:rFonts w:ascii="Times New Roman" w:hAnsi="Times New Roman"/>
-          <w:sz w:val="24"/>
-          <w:szCs w:val="24"/>
-        </w:rPr>
-        <w:t xml:space="preserve">, </w:t>
-      </w:r>
-      <w:proofErr w:type="spellStart"/>
-      <w:r>
-        <w:rPr>
-          <w:rFonts w:ascii="Times New Roman" w:hAnsi="Times New Roman"/>
-          <w:sz w:val="24"/>
-          <w:szCs w:val="24"/>
-        </w:rPr>
-        <w:t>Twitter</w:t>
-      </w:r>
-      <w:proofErr w:type="spellEnd"/>
-      <w:r>
-        <w:rPr>
-          <w:rFonts w:ascii="Times New Roman" w:hAnsi="Times New Roman"/>
-          <w:sz w:val="24"/>
-          <w:szCs w:val="24"/>
-        </w:rPr>
-        <w:t xml:space="preserve"> e</w:t>
+      <w:r>
+        <w:rPr>
+          <w:rFonts w:ascii="Times New Roman" w:hAnsi="Times New Roman"/>
+          <w:sz w:val="24"/>
+          <w:szCs w:val="24"/>
+        </w:rPr>
+        <w:t>Facebook, Twitter e</w:t>
       </w:r>
       <w:r>
         <w:rPr>
@@ -1031,7 +958,23 @@
           <w:sz w:val="24"/>
           <w:szCs w:val="24"/>
         </w:rPr>
-        <w:lastRenderedPageBreak/>
+        <w:t xml:space="preserve"> </w:t>
+      </w:r>
+      <w:r>
+        <w:rPr>
+          <w:rFonts w:ascii="Times New Roman" w:hAnsi="Times New Roman"/>
+          <w:color w:val="FF0000"/>
+          <w:sz w:val="32"/>
+          <w:szCs w:val="32"/>
+        </w:rPr>
+        <w:t>*</w:t>
+      </w:r>
+      <w:r>
+        <w:rPr>
+          <w:rFonts w:ascii="Times New Roman" w:hAnsi="Times New Roman"/>
+          <w:sz w:val="24"/>
+          <w:szCs w:val="24"/>
+        </w:rPr>
         <w:t>004</w:t>
       </w:r>
       <w:r>
@@ -1172,25 +1115,7 @@
           <w:sz w:val="24"/>
           <w:szCs w:val="24"/>
         </w:rPr>
-        <w:t xml:space="preserve"> al entrar a la aplicación podrá ver un mapa de </w:t>
-      </w:r>
-      <w:proofErr w:type="spellStart"/>
-      <w:r>
-        <w:rPr>
-          <w:rFonts w:ascii="Times New Roman" w:hAnsi="Times New Roman"/>
-          <w:sz w:val="24"/>
-          <w:szCs w:val="24"/>
-        </w:rPr>
-        <w:t>geo</w:t>
-      </w:r>
-      <w:proofErr w:type="spellEnd"/>
-      <w:r>
-        <w:rPr>
-          <w:rFonts w:ascii="Times New Roman" w:hAnsi="Times New Roman"/>
-          <w:sz w:val="24"/>
-          <w:szCs w:val="24"/>
-        </w:rPr>
-        <w:t xml:space="preserve"> localización en el cual se encontrar</w:t>
+        <w:t xml:space="preserve"> al entrar a la aplicación podrá ver un mapa de geo localización en el cual se encontrar</w:t>
       </w:r>
       <w:r>
         <w:rPr>
@@ -1244,6 +1169,23 @@
       <w:r>
         <w:rPr>
           <w:rFonts w:ascii="Times New Roman" w:hAnsi="Times New Roman"/>
+          <w:color w:val="FF0000"/>
+          <w:sz w:val="32"/>
+          <w:szCs w:val="32"/>
+        </w:rPr>
+        <w:t>*</w:t>
+      </w:r>
+      <w:r>
+        <w:rPr>
+          <w:rFonts w:ascii="Times New Roman" w:hAnsi="Times New Roman"/>
+          <w:sz w:val="24"/>
+          <w:szCs w:val="24"/>
+        </w:rPr>
+        <w:t xml:space="preserve"> </w:t>
+      </w:r>
+      <w:r>
+        <w:rPr>
+          <w:rFonts w:ascii="Times New Roman" w:hAnsi="Times New Roman"/>
           <w:sz w:val="24"/>
           <w:szCs w:val="24"/>
         </w:rPr>
@@ -1361,14 +1303,10 @@
       </w:pPr>
       <w:r>
         <w:rPr>
-          <w:rFonts w:ascii="Times New Roman" w:hAnsi="Times New Roman"/>
           <w:noProof/>
-          <w:sz w:val="24"/>
-          <w:szCs w:val="24"/>
-          <w:lang w:eastAsia="es-PE"/>
-        </w:rPr>
-        <w:pict>
-          <v:oval id="1 Elipse" o:spid="_x0000_s1026" style="position:absolute;left:0;text-align:left;margin-left:2.7pt;margin-top:24.65pt;width:11.25pt;height:12.75pt;z-index:251659264;visibility:visible;v-text-anchor:middle" o:gfxdata="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" fillcolor="red" strokecolor="red" strokeweight="2pt"/>
+        </w:rPr>
+        <w:pict w14:anchorId="55D0240E">
+          <v:oval id="1 Elipse" o:spid="_x0000_s1031" style="position:absolute;left:0;text-align:left;margin-left:2.7pt;margin-top:24.65pt;width:11.25pt;height:12.75pt;z-index:251659264;visibility:visible;mso-wrap-style:square;mso-width-percent:0;mso-height-percent:0;mso-wrap-distance-left:9pt;mso-wrap-distance-top:0;mso-wrap-distance-right:9pt;mso-wrap-distance-bottom:0;mso-position-horizontal:absolute;mso-position-horizontal-relative:text;mso-position-vertical:absolute;mso-position-vertical-relative:text;mso-width-percent:0;mso-height-percent:0;mso-width-relative:page;mso-height-relative:page;v-text-anchor:middle" o:gfxdata="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" fillcolor="red" strokecolor="red" strokeweight="2pt"/>
         </w:pict>
       </w:r>
       <w:r>
@@ -1465,38 +1403,26 @@
       </w:pPr>
       <w:r>
         <w:rPr>
-          <w:rFonts w:ascii="Times New Roman" w:hAnsi="Times New Roman"/>
           <w:noProof/>
-          <w:sz w:val="24"/>
-          <w:szCs w:val="24"/>
-          <w:lang w:eastAsia="es-PE"/>
-        </w:rPr>
-        <w:pict>
-          <v:oval id="3 Elipse" o:spid="_x0000_s1031" style="position:absolute;left:0;text-align:left;margin-left:190.95pt;margin-top:2.45pt;width:11.25pt;height:12.75pt;z-index:251663360;visibility:visible;v-text-anchor:middle" o:gfxdata="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" fillcolor="#ffc000" strokecolor="#ffc000" strokeweight="2pt"/>
+        </w:rPr>
+        <w:pict w14:anchorId="7C13C07A">
+          <v:oval id="3 Elipse" o:spid="_x0000_s1030" style="position:absolute;left:0;text-align:left;margin-left:190.95pt;margin-top:2.45pt;width:11.25pt;height:12.75pt;z-index:251663360;visibility:visible;mso-wrap-style:square;mso-width-percent:0;mso-height-percent:0;mso-wrap-distance-left:9pt;mso-wrap-distance-top:0;mso-wrap-distance-right:9pt;mso-wrap-distance-bottom:0;mso-position-horizontal:absolute;mso-position-horizontal-relative:text;mso-position-vertical:absolute;mso-position-vertical-relative:text;mso-width-percent:0;mso-height-percent:0;mso-width-relative:page;mso-height-relative:page;v-text-anchor:middle" o:gfxdata="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" fillcolor="#ffc000" strokecolor="#ffc000" strokeweight="2pt"/>
         </w:pict>
       </w:r>
       <w:r>
         <w:rPr>
-          <w:rFonts w:ascii="Times New Roman" w:hAnsi="Times New Roman"/>
           <w:noProof/>
-          <w:sz w:val="24"/>
-          <w:szCs w:val="24"/>
-          <w:lang w:eastAsia="es-PE"/>
-        </w:rPr>
-        <w:pict>
-          <v:oval id="2 Elipse" o:spid="_x0000_s1030" style="position:absolute;left:0;text-align:left;margin-left:2.7pt;margin-top:25.35pt;width:11.25pt;height:12.75pt;z-index:251661312;visibility:visible;v-text-anchor:middle" o:gfxdata="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" fillcolor="#fb6f37" strokecolor="#fb6f37" strokeweight="2pt"/>
+        </w:rPr>
+        <w:pict w14:anchorId="3BC78C24">
+          <v:oval id="2 Elipse" o:spid="_x0000_s1029" style="position:absolute;left:0;text-align:left;margin-left:2.7pt;margin-top:25.35pt;width:11.25pt;height:12.75pt;z-index:251661312;visibility:visible;mso-wrap-style:square;mso-width-percent:0;mso-height-percent:0;mso-wrap-distance-left:9pt;mso-wrap-distance-top:0;mso-wrap-distance-right:9pt;mso-wrap-distance-bottom:0;mso-position-horizontal:absolute;mso-position-horizontal-relative:text;mso-position-vertical:absolute;mso-position-vertical-relative:text;mso-width-percent:0;mso-height-percent:0;mso-width-relative:page;mso-height-relative:page;v-text-anchor:middle" o:gfxdata="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" fillcolor="#fb6f37" strokecolor="#fb6f37" strokeweight="2pt"/>
         </w:pict>
       </w:r>
       <w:r>
         <w:rPr>
-          <w:rFonts w:ascii="Times New Roman" w:hAnsi="Times New Roman"/>
           <w:noProof/>
-          <w:sz w:val="24"/>
-          <w:szCs w:val="24"/>
-          <w:lang w:eastAsia="es-PE"/>
-        </w:rPr>
-        <w:pict>
-          <v:oval id="4 Elipse" o:spid="_x0000_s1029" style="position:absolute;left:0;text-align:left;margin-left:190.95pt;margin-top:25.4pt;width:11.25pt;height:12.75pt;z-index:251665408;visibility:visible;v-text-anchor:middle" o:gfxdata="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" fillcolor="#fee0c2" strokecolor="#fee0c2" strokeweight="2pt"/>
+        </w:rPr>
+        <w:pict w14:anchorId="52F8FC18">
+          <v:oval id="4 Elipse" o:spid="_x0000_s1028" style="position:absolute;left:0;text-align:left;margin-left:190.95pt;margin-top:25.4pt;width:11.25pt;height:12.75pt;z-index:251665408;visibility:visible;mso-wrap-style:square;mso-width-percent:0;mso-height-percent:0;mso-wrap-distance-left:9pt;mso-wrap-distance-top:0;mso-wrap-distance-right:9pt;mso-wrap-distance-bottom:0;mso-position-horizontal:absolute;mso-position-horizontal-relative:text;mso-position-vertical:absolute;mso-position-vertical-relative:text;mso-width-percent:0;mso-height-percent:0;mso-width-relative:page;mso-height-relative:page;v-text-anchor:middle" o:gfxdata="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" fillcolor="#fee0c2" strokecolor="#fee0c2" strokeweight="2pt"/>
         </w:pict>
       </w:r>
       <w:r>
@@ -1595,26 +1521,18 @@
       </w:pPr>
       <w:r>
         <w:rPr>
-          <w:rFonts w:ascii="Times New Roman" w:hAnsi="Times New Roman"/>
           <w:noProof/>
-          <w:sz w:val="24"/>
-          <w:szCs w:val="24"/>
-          <w:lang w:eastAsia="es-PE"/>
-        </w:rPr>
-        <w:pict>
-          <v:oval id="5 Elipse" o:spid="_x0000_s1028" style="position:absolute;left:0;text-align:left;margin-left:2.7pt;margin-top:.6pt;width:11.25pt;height:12.75pt;z-index:251667456;visibility:visible;v-text-anchor:middle" o:gfxdata="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" fillcolor="#fda987" strokecolor="#fda987" strokeweight="2pt"/>
+        </w:rPr>
+        <w:pict w14:anchorId="382F9900">
+          <v:oval id="5 Elipse" o:spid="_x0000_s1027" style="position:absolute;left:0;text-align:left;margin-left:2.7pt;margin-top:.6pt;width:11.25pt;height:12.75pt;z-index:251667456;visibility:visible;mso-wrap-style:square;mso-width-percent:0;mso-height-percent:0;mso-wrap-distance-left:9pt;mso-wrap-distance-top:0;mso-wrap-distance-right:9pt;mso-wrap-distance-bottom:0;mso-position-horizontal:absolute;mso-position-horizontal-relative:text;mso-position-vertical:absolute;mso-position-vertical-relative:text;mso-width-percent:0;mso-height-percent:0;mso-width-relative:page;mso-height-relative:page;v-text-anchor:middle" o:gfxdata="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" fillcolor="#fda987" strokecolor="#fda987" strokeweight="2pt"/>
         </w:pict>
       </w:r>
       <w:r>
         <w:rPr>
-          <w:rFonts w:ascii="Times New Roman" w:hAnsi="Times New Roman"/>
           <w:noProof/>
-          <w:sz w:val="24"/>
-          <w:szCs w:val="24"/>
-          <w:lang w:eastAsia="es-PE"/>
-        </w:rPr>
-        <w:pict>
-          <v:oval id="6 Elipse" o:spid="_x0000_s1027" style="position:absolute;left:0;text-align:left;margin-left:190.95pt;margin-top:.6pt;width:11.25pt;height:12.75pt;z-index:251669504;visibility:visible;v-text-anchor:middle" o:gfxdata="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" fillcolor="yellow" strokecolor="yellow" strokeweight="2pt"/>
+        </w:rPr>
+        <w:pict w14:anchorId="5E87CB0A">
+          <v:oval id="6 Elipse" o:spid="_x0000_s1026" style="position:absolute;left:0;text-align:left;margin-left:190.95pt;margin-top:.6pt;width:11.25pt;height:12.75pt;z-index:251669504;visibility:visible;mso-wrap-style:square;mso-width-percent:0;mso-height-percent:0;mso-wrap-distance-left:9pt;mso-wrap-distance-top:0;mso-wrap-distance-right:9pt;mso-wrap-distance-bottom:0;mso-position-horizontal:absolute;mso-position-horizontal-relative:text;mso-position-vertical:absolute;mso-position-vertical-relative:text;mso-width-percent:0;mso-height-percent:0;mso-width-relative:page;mso-height-relative:page;v-text-anchor:middle" o:gfxdata="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" fillcolor="yellow" strokecolor="yellow" strokeweight="2pt"/>
         </w:pict>
       </w:r>
       <w:r>
@@ -1701,7 +1619,7 @@
     </w:p>
     <w:p>
       <w:pPr>
-        <w:pStyle w:val="Prrafodelista"/>
+        <w:pStyle w:val="ListParagraph"/>
         <w:widowControl w:val="0"/>
         <w:numPr>
           <w:ilvl w:val="0"/>
@@ -1731,7 +1649,7 @@
     </w:p>
     <w:p>
       <w:pPr>
-        <w:pStyle w:val="Prrafodelista"/>
+        <w:pStyle w:val="ListParagraph"/>
         <w:widowControl w:val="0"/>
         <w:numPr>
           <w:ilvl w:val="0"/>
@@ -1761,7 +1679,7 @@
     </w:p>
     <w:p>
       <w:pPr>
-        <w:pStyle w:val="Prrafodelista"/>
+        <w:pStyle w:val="ListParagraph"/>
         <w:widowControl w:val="0"/>
         <w:numPr>
           <w:ilvl w:val="0"/>
@@ -1920,8 +1838,6 @@
         </w:rPr>
         <w:t xml:space="preserve"> mediante un formulario en el cual</w:t>
       </w:r>
-      <w:bookmarkStart w:id="0" w:name="_GoBack"/>
-      <w:bookmarkEnd w:id="0"/>
       <w:r>
         <w:rPr>
           <w:rFonts w:ascii="Times New Roman" w:hAnsi="Times New Roman"/>
@@ -2065,7 +1981,7 @@
     </w:p>
     <w:p>
       <w:pPr>
-        <w:pStyle w:val="Prrafodelista"/>
+        <w:pStyle w:val="ListParagraph"/>
         <w:widowControl w:val="0"/>
         <w:numPr>
           <w:ilvl w:val="0"/>
@@ -2092,7 +2008,7 @@
     </w:p>
     <w:p>
       <w:pPr>
-        <w:pStyle w:val="Prrafodelista"/>
+        <w:pStyle w:val="ListParagraph"/>
         <w:widowControl w:val="0"/>
         <w:numPr>
           <w:ilvl w:val="0"/>
@@ -2119,7 +2035,7 @@
     </w:p>
     <w:p>
       <w:pPr>
-        <w:pStyle w:val="Prrafodelista"/>
+        <w:pStyle w:val="ListParagraph"/>
         <w:widowControl w:val="0"/>
         <w:numPr>
           <w:ilvl w:val="0"/>
@@ -2133,40 +2049,28 @@
           <w:rFonts w:ascii="Times New Roman" w:hAnsi="Times New Roman"/>
           <w:sz w:val="24"/>
           <w:szCs w:val="24"/>
-          <w:highlight w:val="yellow"/>
-        </w:rPr>
-      </w:pPr>
-      <w:r>
-        <w:rPr>
-          <w:rFonts w:ascii="Times New Roman" w:hAnsi="Times New Roman"/>
-          <w:sz w:val="24"/>
-          <w:szCs w:val="24"/>
-          <w:highlight w:val="yellow"/>
-        </w:rPr>
-        <w:t>Descripción</w:t>
-      </w:r>
-      <w:r>
-        <w:rPr>
-          <w:rFonts w:ascii="Times New Roman" w:hAnsi="Times New Roman"/>
-          <w:sz w:val="24"/>
-          <w:szCs w:val="24"/>
-          <w:highlight w:val="yellow"/>
-        </w:rPr>
-        <w:t xml:space="preserve"> ¿Esto es lo de los teléfonos útiles?</w:t>
-      </w:r>
-      <w:r>
-        <w:rPr>
-          <w:rFonts w:ascii="Times New Roman" w:hAnsi="Times New Roman"/>
-          <w:sz w:val="24"/>
-          <w:szCs w:val="24"/>
-          <w:highlight w:val="yellow"/>
-        </w:rPr>
-        <w:t xml:space="preserve"> Esto no está en los CU porque no sé bien qué es</w:t>
-      </w:r>
-    </w:p>
-    <w:p>
-      <w:pPr>
-        <w:pStyle w:val="Prrafodelista"/>
+        </w:rPr>
+      </w:pPr>
+      <w:r>
+        <w:rPr>
+          <w:rFonts w:ascii="Times New Roman" w:hAnsi="Times New Roman"/>
+          <w:sz w:val="24"/>
+          <w:szCs w:val="24"/>
+        </w:rPr>
+        <w:t>T</w:t>
+      </w:r>
+      <w:r>
+        <w:rPr>
+          <w:rFonts w:ascii="Times New Roman" w:hAnsi="Times New Roman"/>
+          <w:sz w:val="24"/>
+          <w:szCs w:val="24"/>
+        </w:rPr>
+        <w:t>eléfonos útiles</w:t>
+      </w:r>
+    </w:p>
+    <w:p>
+      <w:pPr>
+        <w:pStyle w:val="ListParagraph"/>
         <w:widowControl w:val="0"/>
         <w:numPr>
           <w:ilvl w:val="0"/>
@@ -2188,6 +2092,33 @@
           <w:sz w:val="24"/>
           <w:szCs w:val="24"/>
         </w:rPr>
+        <w:t>Contacto</w:t>
+      </w:r>
+    </w:p>
+    <w:p>
+      <w:pPr>
+        <w:pStyle w:val="ListParagraph"/>
+        <w:widowControl w:val="0"/>
+        <w:numPr>
+          <w:ilvl w:val="0"/>
+          <w:numId w:val="3"/>
+        </w:numPr>
+        <w:autoSpaceDE w:val="0"/>
+        <w:autoSpaceDN w:val="0"/>
+        <w:adjustRightInd w:val="0"/>
+        <w:jc w:val="both"/>
+        <w:rPr>
+          <w:rFonts w:ascii="Times New Roman" w:hAnsi="Times New Roman"/>
+          <w:sz w:val="24"/>
+          <w:szCs w:val="24"/>
+        </w:rPr>
+      </w:pPr>
+      <w:r>
+        <w:rPr>
+          <w:rFonts w:ascii="Times New Roman" w:hAnsi="Times New Roman"/>
+          <w:sz w:val="24"/>
+          <w:szCs w:val="24"/>
+        </w:rPr>
         <w:t>Cargar Nuevo Delito</w:t>
       </w:r>
     </w:p>
@@ -2213,6 +2144,7 @@
           <w:szCs w:val="28"/>
           <w:u w:val="single"/>
         </w:rPr>
+        <w:lastRenderedPageBreak/>
         <w:t>Requerimientos no funcionales</w:t>
       </w:r>
     </w:p>
@@ -2235,7 +2167,6 @@
           <w:sz w:val="24"/>
           <w:szCs w:val="24"/>
         </w:rPr>
-        <w:lastRenderedPageBreak/>
         <w:t>0</w:t>
       </w:r>
       <w:r>
@@ -2356,25 +2287,7 @@
           <w:sz w:val="24"/>
           <w:szCs w:val="24"/>
         </w:rPr>
-        <w:t xml:space="preserve">será adaptable a cualquier dispositivo que se utilice para visitarla, es decir, tendrá un diseño </w:t>
-      </w:r>
-      <w:proofErr w:type="spellStart"/>
-      <w:r>
-        <w:rPr>
-          <w:rFonts w:ascii="Times New Roman" w:hAnsi="Times New Roman"/>
-          <w:sz w:val="24"/>
-          <w:szCs w:val="24"/>
-        </w:rPr>
-        <w:t>responsive</w:t>
-      </w:r>
-      <w:proofErr w:type="spellEnd"/>
-      <w:r>
-        <w:rPr>
-          <w:rFonts w:ascii="Times New Roman" w:hAnsi="Times New Roman"/>
-          <w:sz w:val="24"/>
-          <w:szCs w:val="24"/>
-        </w:rPr>
-        <w:t>.</w:t>
+        <w:t>será adaptable a cualquier dispositivo que se utilice para visitarla, es decir, tendrá un diseño responsive.</w:t>
       </w:r>
       <w:r>
         <w:rPr>
@@ -2566,8 +2479,10 @@
         <w:jc w:val="center"/>
         <w:rPr>
           <w:rFonts w:ascii="Times New Roman" w:hAnsi="Times New Roman"/>
+          <w:noProof/>
           <w:sz w:val="28"/>
           <w:szCs w:val="28"/>
+          <w:lang w:val="es-AR" w:eastAsia="es-AR"/>
         </w:rPr>
       </w:pPr>
       <w:r>
@@ -2625,6 +2540,386 @@
         </w:drawing>
       </w:r>
     </w:p>
+    <w:p>
+      <w:pPr>
+        <w:rPr>
+          <w:rFonts w:ascii="Times New Roman" w:hAnsi="Times New Roman"/>
+          <w:noProof/>
+          <w:sz w:val="28"/>
+          <w:szCs w:val="28"/>
+          <w:lang w:val="es-AR" w:eastAsia="es-AR"/>
+        </w:rPr>
+      </w:pPr>
+    </w:p>
+    <w:p>
+      <w:pPr>
+        <w:tabs>
+          <w:tab w:val="left" w:pos="3892"/>
+        </w:tabs>
+        <w:rPr>
+          <w:rFonts w:ascii="Times New Roman" w:hAnsi="Times New Roman"/>
+          <w:sz w:val="28"/>
+          <w:szCs w:val="28"/>
+        </w:rPr>
+      </w:pPr>
+      <w:r>
+        <w:rPr>
+          <w:rFonts w:ascii="Times New Roman" w:hAnsi="Times New Roman"/>
+          <w:sz w:val="28"/>
+          <w:szCs w:val="28"/>
+        </w:rPr>
+        <w:tab/>
+      </w:r>
+    </w:p>
+    <w:p>
+      <w:pPr>
+        <w:tabs>
+          <w:tab w:val="left" w:pos="3892"/>
+        </w:tabs>
+        <w:rPr>
+          <w:rFonts w:ascii="Times New Roman" w:hAnsi="Times New Roman"/>
+          <w:sz w:val="28"/>
+          <w:szCs w:val="28"/>
+        </w:rPr>
+      </w:pPr>
+    </w:p>
+    <w:p>
+      <w:pPr>
+        <w:tabs>
+          <w:tab w:val="left" w:pos="3892"/>
+        </w:tabs>
+        <w:rPr>
+          <w:rFonts w:ascii="Times New Roman" w:hAnsi="Times New Roman"/>
+          <w:sz w:val="32"/>
+          <w:szCs w:val="32"/>
+          <w:u w:val="single"/>
+        </w:rPr>
+      </w:pPr>
+      <w:r>
+        <w:rPr>
+          <w:rFonts w:ascii="Times New Roman" w:hAnsi="Times New Roman"/>
+          <w:sz w:val="32"/>
+          <w:szCs w:val="32"/>
+          <w:highlight w:val="yellow"/>
+          <w:u w:val="single"/>
+        </w:rPr>
+        <w:t>Acuerdos de reducción de alcance:</w:t>
+      </w:r>
+    </w:p>
+    <w:p>
+      <w:pPr>
+        <w:tabs>
+          <w:tab w:val="left" w:pos="3892"/>
+        </w:tabs>
+        <w:rPr>
+          <w:rFonts w:ascii="Times New Roman" w:hAnsi="Times New Roman"/>
+          <w:sz w:val="28"/>
+          <w:szCs w:val="28"/>
+          <w:u w:val="single"/>
+        </w:rPr>
+      </w:pPr>
+    </w:p>
+    <w:p>
+      <w:pPr>
+        <w:widowControl w:val="0"/>
+        <w:autoSpaceDE w:val="0"/>
+        <w:autoSpaceDN w:val="0"/>
+        <w:adjustRightInd w:val="0"/>
+        <w:jc w:val="both"/>
+        <w:rPr>
+          <w:rFonts w:ascii="Times New Roman" w:hAnsi="Times New Roman"/>
+          <w:sz w:val="24"/>
+          <w:szCs w:val="24"/>
+        </w:rPr>
+      </w:pPr>
+      <w:r>
+        <w:rPr>
+          <w:rFonts w:ascii="Times New Roman" w:hAnsi="Times New Roman"/>
+          <w:color w:val="FF0000"/>
+          <w:sz w:val="32"/>
+          <w:szCs w:val="32"/>
+        </w:rPr>
+        <w:t>*</w:t>
+      </w:r>
+      <w:r>
+        <w:rPr>
+          <w:rFonts w:ascii="Times New Roman" w:hAnsi="Times New Roman"/>
+          <w:sz w:val="28"/>
+          <w:szCs w:val="28"/>
+        </w:rPr>
+        <w:t xml:space="preserve"> </w:t>
+      </w:r>
+      <w:r>
+        <w:rPr>
+          <w:rFonts w:ascii="Times New Roman" w:hAnsi="Times New Roman"/>
+          <w:sz w:val="28"/>
+          <w:szCs w:val="28"/>
+        </w:rPr>
+        <w:t>RF</w:t>
+      </w:r>
+      <w:r>
+        <w:rPr>
+          <w:rFonts w:ascii="Times New Roman" w:hAnsi="Times New Roman"/>
+          <w:sz w:val="28"/>
+          <w:szCs w:val="28"/>
+        </w:rPr>
+        <w:t>001</w:t>
+      </w:r>
+      <w:r>
+        <w:rPr>
+          <w:rFonts w:ascii="Times New Roman" w:hAnsi="Times New Roman"/>
+          <w:sz w:val="28"/>
+          <w:szCs w:val="28"/>
+        </w:rPr>
+        <w:t xml:space="preserve"> – </w:t>
+      </w:r>
+      <w:r>
+        <w:rPr>
+          <w:rFonts w:ascii="Times New Roman" w:hAnsi="Times New Roman"/>
+          <w:sz w:val="24"/>
+          <w:szCs w:val="24"/>
+        </w:rPr>
+        <w:t>Se elimina el usuario administrador</w:t>
+      </w:r>
+      <w:r>
+        <w:rPr>
+          <w:rFonts w:ascii="Times New Roman" w:hAnsi="Times New Roman"/>
+          <w:sz w:val="24"/>
+          <w:szCs w:val="24"/>
+        </w:rPr>
+        <w:t xml:space="preserve"> y usuario logueado</w:t>
+      </w:r>
+      <w:r>
+        <w:rPr>
+          <w:rFonts w:ascii="Times New Roman" w:hAnsi="Times New Roman"/>
+          <w:sz w:val="24"/>
+          <w:szCs w:val="24"/>
+        </w:rPr>
+        <w:t>, y con este todo lo asociado a el:</w:t>
+      </w:r>
+    </w:p>
+    <w:p>
+      <w:pPr>
+        <w:pStyle w:val="ListParagraph"/>
+        <w:widowControl w:val="0"/>
+        <w:numPr>
+          <w:ilvl w:val="0"/>
+          <w:numId w:val="5"/>
+        </w:numPr>
+        <w:autoSpaceDE w:val="0"/>
+        <w:autoSpaceDN w:val="0"/>
+        <w:adjustRightInd w:val="0"/>
+        <w:jc w:val="both"/>
+        <w:rPr>
+          <w:rFonts w:ascii="Times New Roman" w:hAnsi="Times New Roman"/>
+          <w:sz w:val="24"/>
+          <w:szCs w:val="24"/>
+        </w:rPr>
+      </w:pPr>
+      <w:r>
+        <w:rPr>
+          <w:rFonts w:ascii="Times New Roman" w:hAnsi="Times New Roman"/>
+          <w:sz w:val="24"/>
+          <w:szCs w:val="24"/>
+        </w:rPr>
+        <w:t xml:space="preserve">Informes – </w:t>
+      </w:r>
+      <w:r>
+        <w:rPr>
+          <w:rFonts w:ascii="Times New Roman" w:hAnsi="Times New Roman"/>
+          <w:sz w:val="28"/>
+          <w:szCs w:val="28"/>
+        </w:rPr>
+        <w:t xml:space="preserve">RF </w:t>
+      </w:r>
+      <w:r>
+        <w:rPr>
+          <w:rFonts w:ascii="Times New Roman" w:hAnsi="Times New Roman"/>
+          <w:sz w:val="28"/>
+          <w:szCs w:val="28"/>
+        </w:rPr>
+        <w:t>004</w:t>
+      </w:r>
+    </w:p>
+    <w:p>
+      <w:pPr>
+        <w:pStyle w:val="ListParagraph"/>
+        <w:widowControl w:val="0"/>
+        <w:numPr>
+          <w:ilvl w:val="0"/>
+          <w:numId w:val="5"/>
+        </w:numPr>
+        <w:autoSpaceDE w:val="0"/>
+        <w:autoSpaceDN w:val="0"/>
+        <w:adjustRightInd w:val="0"/>
+        <w:jc w:val="both"/>
+        <w:rPr>
+          <w:rFonts w:ascii="Times New Roman" w:hAnsi="Times New Roman"/>
+          <w:sz w:val="24"/>
+          <w:szCs w:val="24"/>
+        </w:rPr>
+      </w:pPr>
+      <w:r>
+        <w:rPr>
+          <w:rFonts w:ascii="Times New Roman" w:hAnsi="Times New Roman"/>
+          <w:sz w:val="28"/>
+          <w:szCs w:val="28"/>
+        </w:rPr>
+        <w:lastRenderedPageBreak/>
+        <w:t>Todos los accesos del usuario logueado pasan a ser parte del usuario visitante sin logueo.</w:t>
+      </w:r>
+    </w:p>
+    <w:p>
+      <w:pPr>
+        <w:widowControl w:val="0"/>
+        <w:autoSpaceDE w:val="0"/>
+        <w:autoSpaceDN w:val="0"/>
+        <w:adjustRightInd w:val="0"/>
+        <w:jc w:val="both"/>
+        <w:rPr>
+          <w:rFonts w:ascii="Times New Roman" w:hAnsi="Times New Roman"/>
+          <w:sz w:val="24"/>
+          <w:szCs w:val="24"/>
+        </w:rPr>
+      </w:pPr>
+    </w:p>
+    <w:p>
+      <w:pPr>
+        <w:widowControl w:val="0"/>
+        <w:autoSpaceDE w:val="0"/>
+        <w:autoSpaceDN w:val="0"/>
+        <w:adjustRightInd w:val="0"/>
+        <w:jc w:val="both"/>
+        <w:rPr>
+          <w:rFonts w:ascii="Times New Roman" w:hAnsi="Times New Roman"/>
+          <w:sz w:val="24"/>
+          <w:szCs w:val="24"/>
+        </w:rPr>
+      </w:pPr>
+      <w:r>
+        <w:rPr>
+          <w:rFonts w:ascii="Times New Roman" w:hAnsi="Times New Roman"/>
+          <w:color w:val="FF0000"/>
+          <w:sz w:val="32"/>
+          <w:szCs w:val="32"/>
+        </w:rPr>
+        <w:t>*</w:t>
+      </w:r>
+      <w:r>
+        <w:rPr>
+          <w:rFonts w:ascii="Times New Roman" w:hAnsi="Times New Roman"/>
+          <w:color w:val="000000" w:themeColor="text1"/>
+          <w:sz w:val="28"/>
+          <w:szCs w:val="28"/>
+        </w:rPr>
+        <w:t>RF</w:t>
+      </w:r>
+      <w:r>
+        <w:rPr>
+          <w:rFonts w:ascii="Times New Roman" w:hAnsi="Times New Roman"/>
+          <w:sz w:val="28"/>
+          <w:szCs w:val="28"/>
+        </w:rPr>
+        <w:t>003</w:t>
+      </w:r>
+      <w:r>
+        <w:rPr>
+          <w:rFonts w:ascii="Times New Roman" w:hAnsi="Times New Roman"/>
+          <w:sz w:val="24"/>
+          <w:szCs w:val="24"/>
+        </w:rPr>
+        <w:t>:</w:t>
+      </w:r>
+      <w:r>
+        <w:rPr>
+          <w:rFonts w:ascii="Times New Roman" w:hAnsi="Times New Roman"/>
+          <w:sz w:val="24"/>
+          <w:szCs w:val="24"/>
+        </w:rPr>
+        <w:t xml:space="preserve"> </w:t>
+      </w:r>
+      <w:r>
+        <w:rPr>
+          <w:rFonts w:ascii="Times New Roman" w:hAnsi="Times New Roman"/>
+          <w:sz w:val="24"/>
+          <w:szCs w:val="24"/>
+        </w:rPr>
+        <w:t>Se elimina la autenticación con google, se logu</w:t>
+      </w:r>
+      <w:r>
+        <w:rPr>
+          <w:rFonts w:ascii="Times New Roman" w:hAnsi="Times New Roman"/>
+          <w:sz w:val="24"/>
+          <w:szCs w:val="24"/>
+        </w:rPr>
+        <w:t>e</w:t>
+      </w:r>
+      <w:r>
+        <w:rPr>
+          <w:rFonts w:ascii="Times New Roman" w:hAnsi="Times New Roman"/>
+          <w:sz w:val="24"/>
+          <w:szCs w:val="24"/>
+        </w:rPr>
+        <w:t>ra localmente.</w:t>
+      </w:r>
+    </w:p>
+    <w:p>
+      <w:pPr>
+        <w:widowControl w:val="0"/>
+        <w:autoSpaceDE w:val="0"/>
+        <w:autoSpaceDN w:val="0"/>
+        <w:adjustRightInd w:val="0"/>
+        <w:jc w:val="both"/>
+        <w:rPr>
+          <w:rFonts w:ascii="Times New Roman" w:hAnsi="Times New Roman"/>
+          <w:sz w:val="24"/>
+          <w:szCs w:val="24"/>
+        </w:rPr>
+      </w:pPr>
+      <w:r>
+        <w:rPr>
+          <w:rFonts w:ascii="Times New Roman" w:hAnsi="Times New Roman"/>
+          <w:color w:val="FF0000"/>
+          <w:sz w:val="28"/>
+          <w:szCs w:val="28"/>
+        </w:rPr>
+        <w:t>*</w:t>
+      </w:r>
+      <w:r>
+        <w:rPr>
+          <w:rFonts w:ascii="Times New Roman" w:hAnsi="Times New Roman"/>
+          <w:sz w:val="24"/>
+          <w:szCs w:val="24"/>
+        </w:rPr>
+        <w:t>RF</w:t>
+      </w:r>
+      <w:r>
+        <w:rPr>
+          <w:rFonts w:ascii="Times New Roman" w:hAnsi="Times New Roman"/>
+          <w:sz w:val="24"/>
+          <w:szCs w:val="24"/>
+        </w:rPr>
+        <w:t>007</w:t>
+      </w:r>
+      <w:r>
+        <w:rPr>
+          <w:rFonts w:ascii="Times New Roman" w:hAnsi="Times New Roman"/>
+          <w:sz w:val="24"/>
+          <w:szCs w:val="24"/>
+        </w:rPr>
+        <w:t>: se elimina la gradiente de colores para mostrar en el mapa</w:t>
+      </w:r>
+      <w:r>
+        <w:rPr>
+          <w:rFonts w:ascii="Times New Roman" w:hAnsi="Times New Roman"/>
+          <w:sz w:val="24"/>
+          <w:szCs w:val="24"/>
+        </w:rPr>
+        <w:t>.</w:t>
+      </w:r>
+      <w:bookmarkStart w:id="0" w:name="_GoBack"/>
+      <w:bookmarkEnd w:id="0"/>
+    </w:p>
     <w:sectPr>
       <w:headerReference w:type="default" r:id="rId9"/>
       <w:footerReference w:type="default" r:id="rId10"/>
@@ -2639,7 +2934,7 @@
 </file>
 
 <file path=word/endnotes.xml><?xml version="1.0" encoding="utf-8"?>
-<w:endnotes xmlns:ve="http://schemas.openxmlformats.org/markup-compatibility/2006" xmlns:o="urn:schemas-microsoft-com:office:office" xmlns:r="http://schemas.openxmlformats.org/officeDocument/2006/relationships" xmlns:m="http://schemas.openxmlformats.org/officeDocument/2006/math" xmlns:v="urn:schemas-microsoft-com:vml" xmlns:wp="http://schemas.openxmlformats.org/drawingml/2006/wordprocessingDrawing" xmlns:w10="urn:schemas-microsoft-com:office:word" xmlns:w="http://schemas.openxmlformats.org/wordprocessingml/2006/main" xmlns:wne="http://schemas.microsoft.com/office/word/2006/wordml">
+<w:endnotes xmlns:wpc="http://schemas.microsoft.com/office/word/2010/wordprocessingCanvas" xmlns:cx="http://schemas.microsoft.com/office/drawing/2014/chartex" xmlns:cx1="http://schemas.microsoft.com/office/drawing/2015/9/8/chartex" xmlns:cx2="http://schemas.microsoft.com/office/drawing/2015/10/21/chartex" xmlns:cx3="http://schemas.microsoft.com/office/drawing/2016/5/9/chartex" xmlns:cx4="http://schemas.microsoft.com/office/drawing/2016/5/10/chartex" xmlns:cx5="http://schemas.microsoft.com/office/drawing/2016/5/11/chartex" xmlns:cx6="http://schemas.microsoft.com/office/drawing/2016/5/12/chartex" xmlns:cx7="http://schemas.microsoft.com/office/drawing/2016/5/13/chartex" xmlns:cx8="http://schemas.microsoft.com/office/drawing/2016/5/14/chartex" xmlns:mc="http://schemas.openxmlformats.org/markup-compatibility/2006" xmlns:aink="http://schemas.microsoft.com/office/drawing/2016/ink" xmlns:am3d="http://schemas.microsoft.com/office/drawing/2017/model3d" xmlns:o="urn:schemas-microsoft-com:office:office" xmlns:r="http://schemas.openxmlformats.org/officeDocument/2006/relationships" xmlns:m="http://schemas.openxmlformats.org/officeDocument/2006/math" xmlns:v="urn:schemas-microsoft-com:vml" xmlns:wp14="http://schemas.microsoft.com/office/word/2010/wordprocessingDrawing" xmlns:wp="http://schemas.openxmlformats.org/drawingml/2006/wordprocessingDrawing" xmlns:w10="urn:schemas-microsoft-com:office:word" xmlns:w="http://schemas.openxmlformats.org/wordprocessingml/2006/main" xmlns:w14="http://schemas.microsoft.com/office/word/2010/wordml" xmlns:w15="http://schemas.microsoft.com/office/word/2012/wordml" xmlns:w16cid="http://schemas.microsoft.com/office/word/2016/wordml/cid" xmlns:w16se="http://schemas.microsoft.com/office/word/2015/wordml/symex" xmlns:wpg="http://schemas.microsoft.com/office/word/2010/wordprocessingGroup" xmlns:wpi="http://schemas.microsoft.com/office/word/2010/wordprocessingInk" xmlns:wne="http://schemas.microsoft.com/office/word/2006/wordml" xmlns:wps="http://schemas.microsoft.com/office/word/2010/wordprocessingShape" mc:Ignorable="w14 w15 w16se w16cid wp14">
   <w:endnote w:type="separator" w:id="-1">
     <w:p>
       <w:pPr>
@@ -2664,7 +2959,7 @@
 </file>
 
 <file path=word/footer1.xml><?xml version="1.0" encoding="utf-8"?>
-<w:ftr xmlns:ve="http://schemas.openxmlformats.org/markup-compatibility/2006" xmlns:o="urn:schemas-microsoft-com:office:office" xmlns:r="http://schemas.openxmlformats.org/officeDocument/2006/relationships" xmlns:m="http://schemas.openxmlformats.org/officeDocument/2006/math" xmlns:v="urn:schemas-microsoft-com:vml" xmlns:wp="http://schemas.openxmlformats.org/drawingml/2006/wordprocessingDrawing" xmlns:w10="urn:schemas-microsoft-com:office:word" xmlns:w="http://schemas.openxmlformats.org/wordprocessingml/2006/main" xmlns:wne="http://schemas.microsoft.com/office/word/2006/wordml">
+<w:ftr xmlns:wpc="http://schemas.microsoft.com/office/word/2010/wordprocessingCanvas" xmlns:cx="http://schemas.microsoft.com/office/drawing/2014/chartex" xmlns:cx1="http://schemas.microsoft.com/office/drawing/2015/9/8/chartex" xmlns:cx2="http://schemas.microsoft.com/office/drawing/2015/10/21/chartex" xmlns:cx3="http://schemas.microsoft.com/office/drawing/2016/5/9/chartex" xmlns:cx4="http://schemas.microsoft.com/office/drawing/2016/5/10/chartex" xmlns:cx5="http://schemas.microsoft.com/office/drawing/2016/5/11/chartex" xmlns:cx6="http://schemas.microsoft.com/office/drawing/2016/5/12/chartex" xmlns:cx7="http://schemas.microsoft.com/office/drawing/2016/5/13/chartex" xmlns:cx8="http://schemas.microsoft.com/office/drawing/2016/5/14/chartex" xmlns:mc="http://schemas.openxmlformats.org/markup-compatibility/2006" xmlns:aink="http://schemas.microsoft.com/office/drawing/2016/ink" xmlns:am3d="http://schemas.microsoft.com/office/drawing/2017/model3d" xmlns:o="urn:schemas-microsoft-com:office:office" xmlns:r="http://schemas.openxmlformats.org/officeDocument/2006/relationships" xmlns:m="http://schemas.openxmlformats.org/officeDocument/2006/math" xmlns:v="urn:schemas-microsoft-com:vml" xmlns:wp14="http://schemas.microsoft.com/office/word/2010/wordprocessingDrawing" xmlns:wp="http://schemas.openxmlformats.org/drawingml/2006/wordprocessingDrawing" xmlns:w10="urn:schemas-microsoft-com:office:word" xmlns:w="http://schemas.openxmlformats.org/wordprocessingml/2006/main" xmlns:w14="http://schemas.microsoft.com/office/word/2010/wordml" xmlns:w15="http://schemas.microsoft.com/office/word/2012/wordml" xmlns:w16cid="http://schemas.microsoft.com/office/word/2016/wordml/cid" xmlns:w16se="http://schemas.microsoft.com/office/word/2015/wordml/symex" xmlns:wpg="http://schemas.microsoft.com/office/word/2010/wordprocessingGroup" xmlns:wpi="http://schemas.microsoft.com/office/word/2010/wordprocessingInk" xmlns:wne="http://schemas.microsoft.com/office/word/2006/wordml" xmlns:wps="http://schemas.microsoft.com/office/word/2010/wordprocessingShape" mc:Ignorable="w14 w15 w16se w16cid wp14">
   <w:sdt>
     <w:sdtPr>
       <w:id w:val="1288544471"/>
@@ -2673,10 +2968,11 @@
         <w:docPartUnique/>
       </w:docPartObj>
     </w:sdtPr>
+    <w:sdtEndPr/>
     <w:sdtContent>
       <w:p>
         <w:pPr>
-          <w:pStyle w:val="Piedepgina"/>
+          <w:pStyle w:val="Footer"/>
           <w:jc w:val="right"/>
         </w:pPr>
         <w:r>
@@ -2703,14 +2999,14 @@
   </w:sdt>
   <w:p>
     <w:pPr>
-      <w:pStyle w:val="Piedepgina"/>
+      <w:pStyle w:val="Footer"/>
     </w:pPr>
   </w:p>
 </w:ftr>
 </file>
 
 <file path=word/footnotes.xml><?xml version="1.0" encoding="utf-8"?>
-<w:footnotes xmlns:ve="http://schemas.openxmlformats.org/markup-compatibility/2006" xmlns:o="urn:schemas-microsoft-com:office:office" xmlns:r="http://schemas.openxmlformats.org/officeDocument/2006/relationships" xmlns:m="http://schemas.openxmlformats.org/officeDocument/2006/math" xmlns:v="urn:schemas-microsoft-com:vml" xmlns:wp="http://schemas.openxmlformats.org/drawingml/2006/wordprocessingDrawing" xmlns:w10="urn:schemas-microsoft-com:office:word" xmlns:w="http://schemas.openxmlformats.org/wordprocessingml/2006/main" xmlns:wne="http://schemas.microsoft.com/office/word/2006/wordml">
+<w:footnotes xmlns:wpc="http://schemas.microsoft.com/office/word/2010/wordprocessingCanvas" xmlns:cx="http://schemas.microsoft.com/office/drawing/2014/chartex" xmlns:cx1="http://schemas.microsoft.com/office/drawing/2015/9/8/chartex" xmlns:cx2="http://schemas.microsoft.com/office/drawing/2015/10/21/chartex" xmlns:cx3="http://schemas.microsoft.com/office/drawing/2016/5/9/chartex" xmlns:cx4="http://schemas.microsoft.com/office/drawing/2016/5/10/chartex" xmlns:cx5="http://schemas.microsoft.com/office/drawing/2016/5/11/chartex" xmlns:cx6="http://schemas.microsoft.com/office/drawing/2016/5/12/chartex" xmlns:cx7="http://schemas.microsoft.com/office/drawing/2016/5/13/chartex" xmlns:cx8="http://schemas.microsoft.com/office/drawing/2016/5/14/chartex" xmlns:mc="http://schemas.openxmlformats.org/markup-compatibility/2006" xmlns:aink="http://schemas.microsoft.com/office/drawing/2016/ink" xmlns:am3d="http://schemas.microsoft.com/office/drawing/2017/model3d" xmlns:o="urn:schemas-microsoft-com:office:office" xmlns:r="http://schemas.openxmlformats.org/officeDocument/2006/relationships" xmlns:m="http://schemas.openxmlformats.org/officeDocument/2006/math" xmlns:v="urn:schemas-microsoft-com:vml" xmlns:wp14="http://schemas.microsoft.com/office/word/2010/wordprocessingDrawing" xmlns:wp="http://schemas.openxmlformats.org/drawingml/2006/wordprocessingDrawing" xmlns:w10="urn:schemas-microsoft-com:office:word" xmlns:w="http://schemas.openxmlformats.org/wordprocessingml/2006/main" xmlns:w14="http://schemas.microsoft.com/office/word/2010/wordml" xmlns:w15="http://schemas.microsoft.com/office/word/2012/wordml" xmlns:w16cid="http://schemas.microsoft.com/office/word/2016/wordml/cid" xmlns:w16se="http://schemas.microsoft.com/office/word/2015/wordml/symex" xmlns:wpg="http://schemas.microsoft.com/office/word/2010/wordprocessingGroup" xmlns:wpi="http://schemas.microsoft.com/office/word/2010/wordprocessingInk" xmlns:wne="http://schemas.microsoft.com/office/word/2006/wordml" xmlns:wps="http://schemas.microsoft.com/office/word/2010/wordprocessingShape" mc:Ignorable="w14 w15 w16se w16cid wp14">
   <w:footnote w:type="separator" w:id="-1">
     <w:p>
       <w:pPr>
@@ -2735,7 +3031,7 @@
 </file>
 
 <file path=word/header1.xml><?xml version="1.0" encoding="utf-8"?>
-<w:hdr xmlns:ve="http://schemas.openxmlformats.org/markup-compatibility/2006" xmlns:o="urn:schemas-microsoft-com:office:office" xmlns:r="http://schemas.openxmlformats.org/officeDocument/2006/relationships" xmlns:m="http://schemas.openxmlformats.org/officeDocument/2006/math" xmlns:v="urn:schemas-microsoft-com:vml" xmlns:wp="http://schemas.openxmlformats.org/drawingml/2006/wordprocessingDrawing" xmlns:w10="urn:schemas-microsoft-com:office:word" xmlns:w="http://schemas.openxmlformats.org/wordprocessingml/2006/main" xmlns:wne="http://schemas.microsoft.com/office/word/2006/wordml">
+<w:hdr xmlns:wpc="http://schemas.microsoft.com/office/word/2010/wordprocessingCanvas" xmlns:cx="http://schemas.microsoft.com/office/drawing/2014/chartex" xmlns:cx1="http://schemas.microsoft.com/office/drawing/2015/9/8/chartex" xmlns:cx2="http://schemas.microsoft.com/office/drawing/2015/10/21/chartex" xmlns:cx3="http://schemas.microsoft.com/office/drawing/2016/5/9/chartex" xmlns:cx4="http://schemas.microsoft.com/office/drawing/2016/5/10/chartex" xmlns:cx5="http://schemas.microsoft.com/office/drawing/2016/5/11/chartex" xmlns:cx6="http://schemas.microsoft.com/office/drawing/2016/5/12/chartex" xmlns:cx7="http://schemas.microsoft.com/office/drawing/2016/5/13/chartex" xmlns:cx8="http://schemas.microsoft.com/office/drawing/2016/5/14/chartex" xmlns:mc="http://schemas.openxmlformats.org/markup-compatibility/2006" xmlns:aink="http://schemas.microsoft.com/office/drawing/2016/ink" xmlns:am3d="http://schemas.microsoft.com/office/drawing/2017/model3d" xmlns:o="urn:schemas-microsoft-com:office:office" xmlns:r="http://schemas.openxmlformats.org/officeDocument/2006/relationships" xmlns:m="http://schemas.openxmlformats.org/officeDocument/2006/math" xmlns:v="urn:schemas-microsoft-com:vml" xmlns:wp14="http://schemas.microsoft.com/office/word/2010/wordprocessingDrawing" xmlns:wp="http://schemas.openxmlformats.org/drawingml/2006/wordprocessingDrawing" xmlns:w10="urn:schemas-microsoft-com:office:word" xmlns:w="http://schemas.openxmlformats.org/wordprocessingml/2006/main" xmlns:w14="http://schemas.microsoft.com/office/word/2010/wordml" xmlns:w15="http://schemas.microsoft.com/office/word/2012/wordml" xmlns:w16cid="http://schemas.microsoft.com/office/word/2016/wordml/cid" xmlns:w16se="http://schemas.microsoft.com/office/word/2015/wordml/symex" xmlns:wpg="http://schemas.microsoft.com/office/word/2010/wordprocessingGroup" xmlns:wpi="http://schemas.microsoft.com/office/word/2010/wordprocessingInk" xmlns:wne="http://schemas.microsoft.com/office/word/2006/wordml" xmlns:wps="http://schemas.microsoft.com/office/word/2010/wordprocessingShape" mc:Ignorable="w14 w15 w16se w16cid wp14">
   <w:sdt>
     <w:sdtPr>
       <w:rPr>
@@ -2751,10 +3047,11 @@
       <w:dataBinding w:prefixMappings="xmlns:ns0='http://schemas.openxmlformats.org/package/2006/metadata/core-properties' xmlns:ns1='http://purl.org/dc/elements/1.1/'" w:xpath="/ns0:coreProperties[1]/ns1:title[1]" w:storeItemID="{6C3C8BC8-F283-45AE-878A-BAB7291924A1}"/>
       <w:text/>
     </w:sdtPr>
+    <w:sdtEndPr/>
     <w:sdtContent>
       <w:p>
         <w:pPr>
-          <w:pStyle w:val="Encabezado"/>
+          <w:pStyle w:val="Header"/>
           <w:pBdr>
             <w:bottom w:val="thickThinSmallGap" w:sz="24" w:space="1" w:color="622423" w:themeColor="accent2" w:themeShade="7F"/>
           </w:pBdr>
@@ -2778,17 +3075,17 @@
   </w:sdt>
   <w:p>
     <w:pPr>
-      <w:pStyle w:val="Encabezado"/>
+      <w:pStyle w:val="Header"/>
     </w:pPr>
   </w:p>
 </w:hdr>
 </file>
 
 <file path=word/header2.xml><?xml version="1.0" encoding="utf-8"?>
-<w:hdr xmlns:ve="http://schemas.openxmlformats.org/markup-compatibility/2006" xmlns:o="urn:schemas-microsoft-com:office:office" xmlns:r="http://schemas.openxmlformats.org/officeDocument/2006/relationships" xmlns:m="http://schemas.openxmlformats.org/officeDocument/2006/math" xmlns:v="urn:schemas-microsoft-com:vml" xmlns:wp="http://schemas.openxmlformats.org/drawingml/2006/wordprocessingDrawing" xmlns:w10="urn:schemas-microsoft-com:office:word" xmlns:w="http://schemas.openxmlformats.org/wordprocessingml/2006/main" xmlns:wne="http://schemas.microsoft.com/office/word/2006/wordml">
+<w:hdr xmlns:wpc="http://schemas.microsoft.com/office/word/2010/wordprocessingCanvas" xmlns:cx="http://schemas.microsoft.com/office/drawing/2014/chartex" xmlns:cx1="http://schemas.microsoft.com/office/drawing/2015/9/8/chartex" xmlns:cx2="http://schemas.microsoft.com/office/drawing/2015/10/21/chartex" xmlns:cx3="http://schemas.microsoft.com/office/drawing/2016/5/9/chartex" xmlns:cx4="http://schemas.microsoft.com/office/drawing/2016/5/10/chartex" xmlns:cx5="http://schemas.microsoft.com/office/drawing/2016/5/11/chartex" xmlns:cx6="http://schemas.microsoft.com/office/drawing/2016/5/12/chartex" xmlns:cx7="http://schemas.microsoft.com/office/drawing/2016/5/13/chartex" xmlns:cx8="http://schemas.microsoft.com/office/drawing/2016/5/14/chartex" xmlns:mc="http://schemas.openxmlformats.org/markup-compatibility/2006" xmlns:aink="http://schemas.microsoft.com/office/drawing/2016/ink" xmlns:am3d="http://schemas.microsoft.com/office/drawing/2017/model3d" xmlns:o="urn:schemas-microsoft-com:office:office" xmlns:r="http://schemas.openxmlformats.org/officeDocument/2006/relationships" xmlns:m="http://schemas.openxmlformats.org/officeDocument/2006/math" xmlns:v="urn:schemas-microsoft-com:vml" xmlns:wp14="http://schemas.microsoft.com/office/word/2010/wordprocessingDrawing" xmlns:wp="http://schemas.openxmlformats.org/drawingml/2006/wordprocessingDrawing" xmlns:w10="urn:schemas-microsoft-com:office:word" xmlns:w="http://schemas.openxmlformats.org/wordprocessingml/2006/main" xmlns:w14="http://schemas.microsoft.com/office/word/2010/wordml" xmlns:w15="http://schemas.microsoft.com/office/word/2012/wordml" xmlns:w16cid="http://schemas.microsoft.com/office/word/2016/wordml/cid" xmlns:w16se="http://schemas.microsoft.com/office/word/2015/wordml/symex" xmlns:wpg="http://schemas.microsoft.com/office/word/2010/wordprocessingGroup" xmlns:wpi="http://schemas.microsoft.com/office/word/2010/wordprocessingInk" xmlns:wne="http://schemas.microsoft.com/office/word/2006/wordml" xmlns:wps="http://schemas.microsoft.com/office/word/2010/wordprocessingShape" mc:Ignorable="w14 w15 w16se w16cid wp14">
   <w:p>
     <w:pPr>
-      <w:pStyle w:val="Encabezado"/>
+      <w:pStyle w:val="Header"/>
     </w:pPr>
     <w:r>
       <w:t>Laboratorio de Programación</w:t>
@@ -2796,15 +3093,15 @@
   </w:p>
   <w:p>
     <w:pPr>
-      <w:pStyle w:val="Encabezado"/>
+      <w:pStyle w:val="Header"/>
     </w:pPr>
   </w:p>
 </w:hdr>
 </file>
 
 <file path=word/numbering.xml><?xml version="1.0" encoding="utf-8"?>
-<w:numbering xmlns:ve="http://schemas.openxmlformats.org/markup-compatibility/2006" xmlns:o="urn:schemas-microsoft-com:office:office" xmlns:r="http://schemas.openxmlformats.org/officeDocument/2006/relationships" xmlns:m="http://schemas.openxmlformats.org/officeDocument/2006/math" xmlns:v="urn:schemas-microsoft-com:vml" xmlns:wp="http://schemas.openxmlformats.org/drawingml/2006/wordprocessingDrawing" xmlns:w10="urn:schemas-microsoft-com:office:word" xmlns:w="http://schemas.openxmlformats.org/wordprocessingml/2006/main" xmlns:wne="http://schemas.microsoft.com/office/word/2006/wordml">
-  <w:abstractNum w:abstractNumId="0">
+<w:numbering xmlns:wpc="http://schemas.microsoft.com/office/word/2010/wordprocessingCanvas" xmlns:cx="http://schemas.microsoft.com/office/drawing/2014/chartex" xmlns:cx1="http://schemas.microsoft.com/office/drawing/2015/9/8/chartex" xmlns:cx2="http://schemas.microsoft.com/office/drawing/2015/10/21/chartex" xmlns:cx3="http://schemas.microsoft.com/office/drawing/2016/5/9/chartex" xmlns:cx4="http://schemas.microsoft.com/office/drawing/2016/5/10/chartex" xmlns:cx5="http://schemas.microsoft.com/office/drawing/2016/5/11/chartex" xmlns:cx6="http://schemas.microsoft.com/office/drawing/2016/5/12/chartex" xmlns:cx7="http://schemas.microsoft.com/office/drawing/2016/5/13/chartex" xmlns:cx8="http://schemas.microsoft.com/office/drawing/2016/5/14/chartex" xmlns:mc="http://schemas.openxmlformats.org/markup-compatibility/2006" xmlns:aink="http://schemas.microsoft.com/office/drawing/2016/ink" xmlns:am3d="http://schemas.microsoft.com/office/drawing/2017/model3d" xmlns:o="urn:schemas-microsoft-com:office:office" xmlns:r="http://schemas.openxmlformats.org/officeDocument/2006/relationships" xmlns:m="http://schemas.openxmlformats.org/officeDocument/2006/math" xmlns:v="urn:schemas-microsoft-com:vml" xmlns:wp14="http://schemas.microsoft.com/office/word/2010/wordprocessingDrawing" xmlns:wp="http://schemas.openxmlformats.org/drawingml/2006/wordprocessingDrawing" xmlns:w10="urn:schemas-microsoft-com:office:word" xmlns:w="http://schemas.openxmlformats.org/wordprocessingml/2006/main" xmlns:w14="http://schemas.microsoft.com/office/word/2010/wordml" xmlns:w15="http://schemas.microsoft.com/office/word/2012/wordml" xmlns:w16cid="http://schemas.microsoft.com/office/word/2016/wordml/cid" xmlns:w16se="http://schemas.microsoft.com/office/word/2015/wordml/symex" xmlns:wpg="http://schemas.microsoft.com/office/word/2010/wordprocessingGroup" xmlns:wpi="http://schemas.microsoft.com/office/word/2010/wordprocessingInk" xmlns:wne="http://schemas.microsoft.com/office/word/2006/wordml" xmlns:wps="http://schemas.microsoft.com/office/word/2010/wordprocessingShape" mc:Ignorable="w14 w15 w16se w16cid wp14">
+  <w:abstractNum w:abstractNumId="0" w15:restartNumberingAfterBreak="0">
     <w:nsid w:val="315C458F"/>
     <w:multiLevelType w:val="hybridMultilevel"/>
     <w:tmpl w:val="AC8055E6"/>
@@ -2916,7 +3213,7 @@
       </w:rPr>
     </w:lvl>
   </w:abstractNum>
-  <w:abstractNum w:abstractNumId="1">
+  <w:abstractNum w:abstractNumId="1" w15:restartNumberingAfterBreak="0">
     <w:nsid w:val="397F74D6"/>
     <w:multiLevelType w:val="hybridMultilevel"/>
     <w:tmpl w:val="06CAD0BA"/>
@@ -3029,7 +3326,7 @@
       </w:rPr>
     </w:lvl>
   </w:abstractNum>
-  <w:abstractNum w:abstractNumId="2">
+  <w:abstractNum w:abstractNumId="2" w15:restartNumberingAfterBreak="0">
     <w:nsid w:val="458B1FC9"/>
     <w:multiLevelType w:val="hybridMultilevel"/>
     <w:tmpl w:val="2966A872"/>
@@ -3142,7 +3439,7 @@
       </w:rPr>
     </w:lvl>
   </w:abstractNum>
-  <w:abstractNum w:abstractNumId="3">
+  <w:abstractNum w:abstractNumId="3" w15:restartNumberingAfterBreak="0">
     <w:nsid w:val="480073D5"/>
     <w:multiLevelType w:val="hybridMultilevel"/>
     <w:tmpl w:val="1428AADA"/>
@@ -3249,6 +3546,119 @@
       <w:lvlJc w:val="left"/>
       <w:pPr>
         <w:ind w:left="6840" w:hanging="360"/>
+      </w:pPr>
+      <w:rPr>
+        <w:rFonts w:ascii="Wingdings" w:hAnsi="Wingdings" w:hint="default"/>
+      </w:rPr>
+    </w:lvl>
+  </w:abstractNum>
+  <w:abstractNum w:abstractNumId="4" w15:restartNumberingAfterBreak="0">
+    <w:nsid w:val="49B1600B"/>
+    <w:multiLevelType w:val="hybridMultilevel"/>
+    <w:tmpl w:val="BEA2E978"/>
+    <w:lvl w:ilvl="0" w:tplc="2C0A0001">
+      <w:start w:val="1"/>
+      <w:numFmt w:val="bullet"/>
+      <w:lvlText w:val=""/>
+      <w:lvlJc w:val="left"/>
+      <w:pPr>
+        <w:ind w:left="1080" w:hanging="360"/>
+      </w:pPr>
+      <w:rPr>
+        <w:rFonts w:ascii="Symbol" w:hAnsi="Symbol" w:hint="default"/>
+      </w:rPr>
+    </w:lvl>
+    <w:lvl w:ilvl="1" w:tplc="04090003" w:tentative="1">
+      <w:start w:val="1"/>
+      <w:numFmt w:val="bullet"/>
+      <w:lvlText w:val="o"/>
+      <w:lvlJc w:val="left"/>
+      <w:pPr>
+        <w:ind w:left="1440" w:hanging="360"/>
+      </w:pPr>
+      <w:rPr>
+        <w:rFonts w:ascii="Courier New" w:hAnsi="Courier New" w:cs="Courier New" w:hint="default"/>
+      </w:rPr>
+    </w:lvl>
+    <w:lvl w:ilvl="2" w:tplc="04090005" w:tentative="1">
+      <w:start w:val="1"/>
+      <w:numFmt w:val="bullet"/>
+      <w:lvlText w:val=""/>
+      <w:lvlJc w:val="left"/>
+      <w:pPr>
+        <w:ind w:left="2160" w:hanging="360"/>
+      </w:pPr>
+      <w:rPr>
+        <w:rFonts w:ascii="Wingdings" w:hAnsi="Wingdings" w:hint="default"/>
+      </w:rPr>
+    </w:lvl>
+    <w:lvl w:ilvl="3" w:tplc="04090001" w:tentative="1">
+      <w:start w:val="1"/>
+      <w:numFmt w:val="bullet"/>
+      <w:lvlText w:val=""/>
+      <w:lvlJc w:val="left"/>
+      <w:pPr>
+        <w:ind w:left="2880" w:hanging="360"/>
+      </w:pPr>
+      <w:rPr>
+        <w:rFonts w:ascii="Symbol" w:hAnsi="Symbol" w:hint="default"/>
+      </w:rPr>
+    </w:lvl>
+    <w:lvl w:ilvl="4" w:tplc="04090003" w:tentative="1">
+      <w:start w:val="1"/>
+      <w:numFmt w:val="bullet"/>
+      <w:lvlText w:val="o"/>
+      <w:lvlJc w:val="left"/>
+      <w:pPr>
+        <w:ind w:left="3600" w:hanging="360"/>
+      </w:pPr>
+      <w:rPr>
+        <w:rFonts w:ascii="Courier New" w:hAnsi="Courier New" w:cs="Courier New" w:hint="default"/>
+      </w:rPr>
+    </w:lvl>
+    <w:lvl w:ilvl="5" w:tplc="04090005" w:tentative="1">
+      <w:start w:val="1"/>
+      <w:numFmt w:val="bullet"/>
+      <w:lvlText w:val=""/>
+      <w:lvlJc w:val="left"/>
+      <w:pPr>
+        <w:ind w:left="4320" w:hanging="360"/>
+      </w:pPr>
+      <w:rPr>
+        <w:rFonts w:ascii="Wingdings" w:hAnsi="Wingdings" w:hint="default"/>
+      </w:rPr>
+    </w:lvl>
+    <w:lvl w:ilvl="6" w:tplc="04090001" w:tentative="1">
+      <w:start w:val="1"/>
+      <w:numFmt w:val="bullet"/>
+      <w:lvlText w:val=""/>
+      <w:lvlJc w:val="left"/>
+      <w:pPr>
+        <w:ind w:left="5040" w:hanging="360"/>
+      </w:pPr>
+      <w:rPr>
+        <w:rFonts w:ascii="Symbol" w:hAnsi="Symbol" w:hint="default"/>
+      </w:rPr>
+    </w:lvl>
+    <w:lvl w:ilvl="7" w:tplc="04090003" w:tentative="1">
+      <w:start w:val="1"/>
+      <w:numFmt w:val="bullet"/>
+      <w:lvlText w:val="o"/>
+      <w:lvlJc w:val="left"/>
+      <w:pPr>
+        <w:ind w:left="5760" w:hanging="360"/>
+      </w:pPr>
+      <w:rPr>
+        <w:rFonts w:ascii="Courier New" w:hAnsi="Courier New" w:cs="Courier New" w:hint="default"/>
+      </w:rPr>
+    </w:lvl>
+    <w:lvl w:ilvl="8" w:tplc="04090005" w:tentative="1">
+      <w:start w:val="1"/>
+      <w:numFmt w:val="bullet"/>
+      <w:lvlText w:val=""/>
+      <w:lvlJc w:val="left"/>
+      <w:pPr>
+        <w:ind w:left="6480" w:hanging="360"/>
       </w:pPr>
       <w:rPr>
         <w:rFonts w:ascii="Wingdings" w:hAnsi="Wingdings" w:hint="default"/>
@@ -3267,11 +3677,14 @@
   <w:num w:numId="4">
     <w:abstractNumId w:val="3"/>
   </w:num>
+  <w:num w:numId="5">
+    <w:abstractNumId w:val="4"/>
+  </w:num>
 </w:numbering>
 </file>
 
 <file path=word/styles.xml><?xml version="1.0" encoding="utf-8"?>
-<w:styles xmlns:r="http://schemas.openxmlformats.org/officeDocument/2006/relationships" xmlns:w="http://schemas.openxmlformats.org/wordprocessingml/2006/main">
+<w:styles xmlns:mc="http://schemas.openxmlformats.org/markup-compatibility/2006" xmlns:r="http://schemas.openxmlformats.org/officeDocument/2006/relationships" xmlns:w="http://schemas.openxmlformats.org/wordprocessingml/2006/main" xmlns:w14="http://schemas.microsoft.com/office/word/2010/wordml" xmlns:w15="http://schemas.microsoft.com/office/word/2012/wordml" xmlns:w16cid="http://schemas.microsoft.com/office/word/2016/wordml/cid" xmlns:w16se="http://schemas.microsoft.com/office/word/2015/wordml/symex" mc:Ignorable="w14 w15 w16se w16cid">
   <w:docDefaults>
     <w:rPrDefault>
       <w:rPr>
@@ -3287,525 +3700,396 @@
       </w:pPr>
     </w:pPrDefault>
   </w:docDefaults>
-  <w:latentStyles w:defLockedState="0" w:defUIPriority="99" w:defSemiHidden="1" w:defUnhideWhenUsed="1" w:defQFormat="0" w:count="267">
-    <w:lsdException w:name="Normal" w:semiHidden="0" w:uiPriority="0" w:unhideWhenUsed="0" w:qFormat="1"/>
-    <w:lsdException w:name="heading 1" w:semiHidden="0" w:uiPriority="9" w:unhideWhenUsed="0" w:qFormat="1"/>
-    <w:lsdException w:name="heading 2" w:uiPriority="9" w:qFormat="1"/>
-    <w:lsdException w:name="heading 3" w:uiPriority="9" w:qFormat="1"/>
-    <w:lsdException w:name="heading 4" w:uiPriority="9" w:qFormat="1"/>
-    <w:lsdException w:name="heading 5" w:uiPriority="9" w:qFormat="1"/>
-    <w:lsdException w:name="heading 6" w:uiPriority="9" w:qFormat="1"/>
-    <w:lsdException w:name="heading 7" w:uiPriority="9" w:qFormat="1"/>
-    <w:lsdException w:name="heading 8" w:uiPriority="9" w:qFormat="1"/>
-    <w:lsdException w:name="heading 9" w:uiPriority="9" w:qFormat="1"/>
-    <w:lsdException w:name="toc 1" w:uiPriority="39"/>
-    <w:lsdException w:name="toc 2" w:uiPriority="39"/>
-    <w:lsdException w:name="toc 3" w:uiPriority="39"/>
-    <w:lsdException w:name="toc 4" w:uiPriority="39"/>
-    <w:lsdException w:name="toc 5" w:uiPriority="39"/>
-    <w:lsdException w:name="toc 6" w:uiPriority="39"/>
-    <w:lsdException w:name="toc 7" w:uiPriority="39"/>
-    <w:lsdException w:name="toc 8" w:uiPriority="39"/>
-    <w:lsdException w:name="toc 9" w:uiPriority="39"/>
-    <w:lsdException w:name="caption" w:uiPriority="35" w:qFormat="1"/>
-    <w:lsdException w:name="Title" w:semiHidden="0" w:uiPriority="10" w:unhideWhenUsed="0" w:qFormat="1"/>
-    <w:lsdException w:name="Default Paragraph Font" w:uiPriority="1"/>
-    <w:lsdException w:name="Subtitle" w:semiHidden="0" w:uiPriority="11" w:unhideWhenUsed="0" w:qFormat="1"/>
-    <w:lsdException w:name="Strong" w:semiHidden="0" w:uiPriority="22" w:unhideWhenUsed="0" w:qFormat="1"/>
-    <w:lsdException w:name="Emphasis" w:semiHidden="0" w:uiPriority="20" w:unhideWhenUsed="0" w:qFormat="1"/>
-    <w:lsdException w:name="Table Grid" w:semiHidden="0" w:uiPriority="59" w:unhideWhenUsed="0"/>
-    <w:lsdException w:name="Placeholder Text" w:unhideWhenUsed="0"/>
-    <w:lsdException w:name="No Spacing" w:semiHidden="0" w:uiPriority="1" w:unhideWhenUsed="0" w:qFormat="1"/>
-    <w:lsdException w:name="Light Shading" w:semiHidden="0" w:uiPriority="60" w:unhideWhenUsed="0"/>
-    <w:lsdException w:name="Light List" w:semiHidden="0" w:uiPriority="61" w:unhideWhenUsed="0"/>
-    <w:lsdException w:name="Light Grid" w:semiHidden="0" w:uiPriority="62" w:unhideWhenUsed="0"/>
-    <w:lsdException w:name="Medium Shading 1" w:semiHidden="0" w:uiPriority="63" w:unhideWhenUsed="0"/>
-    <w:lsdException w:name="Medium Shading 2" w:semiHidden="0" w:uiPriority="64" w:unhideWhenUsed="0"/>
-    <w:lsdException w:name="Medium List 1" w:semiHidden="0" w:uiPriority="65" w:unhideWhenUsed="0"/>
-    <w:lsdException w:name="Medium List 2" w:semiHidden="0" w:uiPriority="66" w:unhideWhenUsed="0"/>
-    <w:lsdException w:name="Medium Grid 1" w:semiHidden="0" w:uiPriority="67" w:unhideWhenUsed="0"/>
-    <w:lsdException w:name="Medium Grid 2" w:semiHidden="0" w:uiPriority="68" w:unhideWhenUsed="0"/>
-    <w:lsdException w:name="Medium Grid 3" w:semiHidden="0" w:uiPriority="69" w:unhideWhenUsed="0"/>
-    <w:lsdException w:name="Dark List" w:semiHidden="0" w:uiPriority="70" w:unhideWhenUsed="0"/>
-    <w:lsdException w:name="Colorful Shading" w:semiHidden="0" w:uiPriority="71" w:unhideWhenUsed="0"/>
-    <w:lsdException w:name="Colorful List" w:semiHidden="0" w:uiPriority="72" w:unhideWhenUsed="0"/>
-    <w:lsdException w:name="Colorful Grid" w:semiHidden="0" w:uiPriority="73" w:unhideWhenUsed="0"/>
-    <w:lsdException w:name="Light Shading Accent 1" w:semiHidden="0" w:uiPriority="60" w:unhideWhenUsed="0"/>
-    <w:lsdException w:name="Light List Accent 1" w:semiHidden="0" w:uiPriority="61" w:unhideWhenUsed="0"/>
-    <w:lsdException w:name="Light Grid Accent 1" w:semiHidden="0" w:uiPriority="62" w:unhideWhenUsed="0"/>
-    <w:lsdException w:name="Medium Shading 1 Accent 1" w:semiHidden="0" w:uiPriority="63" w:unhideWhenUsed="0"/>
-    <w:lsdException w:name="Medium Shading 2 Accent 1" w:semiHidden="0" w:uiPriority="64" w:unhideWhenUsed="0"/>
-    <w:lsdException w:name="Medium List 1 Accent 1" w:semiHidden="0" w:uiPriority="65" w:unhideWhenUsed="0"/>
-    <w:lsdException w:name="Revision" w:unhideWhenUsed="0"/>
-    <w:lsdException w:name="List Paragraph" w:semiHidden="0" w:uiPriority="34" w:unhideWhenUsed="0" w:qFormat="1"/>
-    <w:lsdException w:name="Quote" w:semiHidden="0" w:uiPriority="29" w:unhideWhenUsed="0" w:qFormat="1"/>
-    <w:lsdException w:name="Intense Quote" w:semiHidden="0" w:uiPriority="30" w:unhideWhenUsed="0" w:qFormat="1"/>
-    <w:lsdException w:name="Medium List 2 Accent 1" w:semiHidden="0" w:uiPriority="66" w:unhideWhenUsed="0"/>
-    <w:lsdException w:name="Medium Grid 1 Accent 1" w:semiHidden="0" w:uiPriority="67" w:unhideWhenUsed="0"/>
-    <w:lsdException w:name="Medium Grid 2 Accent 1" w:semiHidden="0" w:uiPriority="68" w:unhideWhenUsed="0"/>
-    <w:lsdException w:name="Medium Grid 3 Accent 1" w:semiHidden="0" w:uiPriority="69" w:unhideWhenUsed="0"/>
-    <w:lsdException w:name="Dark List Accent 1" w:semiHidden="0" w:uiPriority="70" w:unhideWhenUsed="0"/>
-    <w:lsdException w:name="Colorful Shading Accent 1" w:semiHidden="0" w:uiPriority="71" w:unhideWhenUsed="0"/>
-    <w:lsdException w:name="Colorful List Accent 1" w:semiHidden="0" w:uiPriority="72" w:unhideWhenUsed="0"/>
-    <w:lsdException w:name="Colorful Grid Accent 1" w:semiHidden="0" w:uiPriority="73" w:unhideWhenUsed="0"/>
-    <w:lsdException w:name="Light Shading Accent 2" w:semiHidden="0" w:uiPriority="60" w:unhideWhenUsed="0"/>
-    <w:lsdException w:name="Light List Accent 2" w:semiHidden="0" w:uiPriority="61" w:unhideWhenUsed="0"/>
-    <w:lsdException w:name="Light Grid Accent 2" w:semiHidden="0" w:uiPriority="62" w:unhideWhenUsed="0"/>
-    <w:lsdException w:name="Medium Shading 1 Accent 2" w:semiHidden="0" w:uiPriority="63" w:unhideWhenUsed="0"/>
-    <w:lsdException w:name="Medium Shading 2 Accent 2" w:semiHidden="0" w:uiPriority="64" w:unhideWhenUsed="0"/>
-    <w:lsdException w:name="Medium List 1 Accent 2" w:semiHidden="0" w:uiPriority="65" w:unhideWhenUsed="0"/>
-    <w:lsdException w:name="Medium List 2 Accent 2" w:semiHidden="0" w:uiPriority="66" w:unhideWhenUsed="0"/>
-    <w:lsdException w:name="Medium Grid 1 Accent 2" w:semiHidden="0" w:uiPriority="67" w:unhideWhenUsed="0"/>
-    <w:lsdException w:name="Medium Grid 2 Accent 2" w:semiHidden="0" w:uiPriority="68" w:unhideWhenUsed="0"/>
-    <w:lsdException w:name="Medium Grid 3 Accent 2" w:semiHidden="0" w:uiPriority="69" w:unhideWhenUsed="0"/>
-    <w:lsdException w:name="Dark List Accent 2" w:semiHidden="0" w:uiPriority="70" w:unhideWhenUsed="0"/>
-    <w:lsdException w:name="Colorful Shading Accent 2" w:semiHidden="0" w:uiPriority="71" w:unhideWhenUsed="0"/>
-    <w:lsdException w:name="Colorful List Accent 2" w:semiHidden="0" w:uiPriority="72" w:unhideWhenUsed="0"/>
-    <w:lsdException w:name="Colorful Grid Accent 2" w:semiHidden="0" w:uiPriority="73" w:unhideWhenUsed="0"/>
-    <w:lsdException w:name="Light Shading Accent 3" w:semiHidden="0" w:uiPriority="60" w:unhideWhenUsed="0"/>
-    <w:lsdException w:name="Light List Accent 3" w:semiHidden="0" w:uiPriority="61" w:unhideWhenUsed="0"/>
-    <w:lsdException w:name="Light Grid Accent 3" w:semiHidden="0" w:uiPriority="62" w:unhideWhenUsed="0"/>
-    <w:lsdException w:name="Medium Shading 1 Accent 3" w:semiHidden="0" w:uiPriority="63" w:unhideWhenUsed="0"/>
-    <w:lsdException w:name="Medium Shading 2 Accent 3" w:semiHidden="0" w:uiPriority="64" w:unhideWhenUsed="0"/>
-    <w:lsdException w:name="Medium List 1 Accent 3" w:semiHidden="0" w:uiPriority="65" w:unhideWhenUsed="0"/>
-    <w:lsdException w:name="Medium List 2 Accent 3" w:semiHidden="0" w:uiPriority="66" w:unhideWhenUsed="0"/>
-    <w:lsdException w:name="Medium Grid 1 Accent 3" w:semiHidden="0" w:uiPriority="67" w:unhideWhenUsed="0"/>
-    <w:lsdException w:name="Medium Grid 2 Accent 3" w:semiHidden="0" w:uiPriority="68" w:unhideWhenUsed="0"/>
-    <w:lsdException w:name="Medium Grid 3 Accent 3" w:semiHidden="0" w:uiPriority="69" w:unhideWhenUsed="0"/>
-    <w:lsdException w:name="Dark List Accent 3" w:semiHidden="0" w:uiPriority="70" w:unhideWhenUsed="0"/>
-    <w:lsdException w:name="Colorful Shading Accent 3" w:semiHidden="0" w:uiPriority="71" w:unhideWhenUsed="0"/>
-    <w:lsdException w:name="Colorful List Accent 3" w:semiHidden="0" w:uiPriority="72" w:unhideWhenUsed="0"/>
-    <w:lsdException w:name="Colorful Grid Accent 3" w:semiHidden="0" w:uiPriority="73" w:unhideWhenUsed="0"/>
-    <w:lsdException w:name="Light Shading Accent 4" w:semiHidden="0" w:uiPriority="60" w:unhideWhenUsed="0"/>
-    <w:lsdException w:name="Light List Accent 4" w:semiHidden="0" w:uiPriority="61" w:unhideWhenUsed="0"/>
-    <w:lsdException w:name="Light Grid Accent 4" w:semiHidden="0" w:uiPriority="62" w:unhideWhenUsed="0"/>
-    <w:lsdException w:name="Medium Shading 1 Accent 4" w:semiHidden="0" w:uiPriority="63" w:unhideWhenUsed="0"/>
-    <w:lsdException w:name="Medium Shading 2 Accent 4" w:semiHidden="0" w:uiPriority="64" w:unhideWhenUsed="0"/>
-    <w:lsdException w:name="Medium List 1 Accent 4" w:semiHidden="0" w:uiPriority="65" w:unhideWhenUsed="0"/>
-    <w:lsdException w:name="Medium List 2 Accent 4" w:semiHidden="0" w:uiPriority="66" w:unhideWhenUsed="0"/>
-    <w:lsdException w:name="Medium Grid 1 Accent 4" w:semiHidden="0" w:uiPriority="67" w:unhideWhenUsed="0"/>
-    <w:lsdException w:name="Medium Grid 2 Accent 4" w:semiHidden="0" w:uiPriority="68" w:unhideWhenUsed="0"/>
-    <w:lsdException w:name="Medium Grid 3 Accent 4" w:semiHidden="0" w:uiPriority="69" w:unhideWhenUsed="0"/>
-    <w:lsdException w:name="Dark List Accent 4" w:semiHidden="0" w:uiPriority="70" w:unhideWhenUsed="0"/>
-    <w:lsdException w:name="Colorful Shading Accent 4" w:semiHidden="0" w:uiPriority="71" w:unhideWhenUsed="0"/>
-    <w:lsdException w:name="Colorful List Accent 4" w:semiHidden="0" w:uiPriority="72" w:unhideWhenUsed="0"/>
-    <w:lsdException w:name="Colorful Grid Accent 4" w:semiHidden="0" w:uiPriority="73" w:unhideWhenUsed="0"/>
-    <w:lsdException w:name="Light Shading Accent 5" w:semiHidden="0" w:uiPriority="60" w:unhideWhenUsed="0"/>
-    <w:lsdException w:name="Light List Accent 5" w:semiHidden="0" w:uiPriority="61" w:unhideWhenUsed="0"/>
-    <w:lsdException w:name="Light Grid Accent 5" w:semiHidden="0" w:uiPriority="62" w:unhideWhenUsed="0"/>
-    <w:lsdException w:name="Medium Shading 1 Accent 5" w:semiHidden="0" w:uiPriority="63" w:unhideWhenUsed="0"/>
-    <w:lsdException w:name="Medium Shading 2 Accent 5" w:semiHidden="0" w:uiPriority="64" w:unhideWhenUsed="0"/>
-    <w:lsdException w:name="Medium List 1 Accent 5" w:semiHidden="0" w:uiPriority="65" w:unhideWhenUsed="0"/>
-    <w:lsdException w:name="Medium List 2 Accent 5" w:semiHidden="0" w:uiPriority="66" w:unhideWhenUsed="0"/>
-    <w:lsdException w:name="Medium Grid 1 Accent 5" w:semiHidden="0" w:uiPriority="67" w:unhideWhenUsed="0"/>
-    <w:lsdException w:name="Medium Grid 2 Accent 5" w:semiHidden="0" w:uiPriority="68" w:unhideWhenUsed="0"/>
-    <w:lsdException w:name="Medium Grid 3 Accent 5" w:semiHidden="0" w:uiPriority="69" w:unhideWhenUsed="0"/>
-    <w:lsdException w:name="Dark List Accent 5" w:semiHidden="0" w:uiPriority="70" w:unhideWhenUsed="0"/>
-    <w:lsdException w:name="Colorful Shading Accent 5" w:semiHidden="0" w:uiPriority="71" w:unhideWhenUsed="0"/>
-    <w:lsdException w:name="Colorful List Accent 5" w:semiHidden="0" w:uiPriority="72" w:unhideWhenUsed="0"/>
-    <w:lsdException w:name="Colorful Grid Accent 5" w:semiHidden="0" w:uiPriority="73" w:unhideWhenUsed="0"/>
-    <w:lsdException w:name="Light Shading Accent 6" w:semiHidden="0" w:uiPriority="60" w:unhideWhenUsed="0"/>
-    <w:lsdException w:name="Light List Accent 6" w:semiHidden="0" w:uiPriority="61" w:unhideWhenUsed="0"/>
-    <w:lsdException w:name="Light Grid Accent 6" w:semiHidden="0" w:uiPriority="62" w:unhideWhenUsed="0"/>
-    <w:lsdException w:name="Medium Shading 1 Accent 6" w:semiHidden="0" w:uiPriority="63" w:unhideWhenUsed="0"/>
-    <w:lsdException w:name="Medium Shading 2 Accent 6" w:semiHidden="0" w:uiPriority="64" w:unhideWhenUsed="0"/>
-    <w:lsdException w:name="Medium List 1 Accent 6" w:semiHidden="0" w:uiPriority="65" w:unhideWhenUsed="0"/>
-    <w:lsdException w:name="Medium List 2 Accent 6" w:semiHidden="0" w:uiPriority="66" w:unhideWhenUsed="0"/>
-    <w:lsdException w:name="Medium Grid 1 Accent 6" w:semiHidden="0" w:uiPriority="67" w:unhideWhenUsed="0"/>
-    <w:lsdException w:name="Medium Grid 2 Accent 6" w:semiHidden="0" w:uiPriority="68" w:unhideWhenUsed="0"/>
-    <w:lsdException w:name="Medium Grid 3 Accent 6" w:semiHidden="0" w:uiPriority="69" w:unhideWhenUsed="0"/>
-    <w:lsdException w:name="Dark List Accent 6" w:semiHidden="0" w:uiPriority="70" w:unhideWhenUsed="0"/>
-    <w:lsdException w:name="Colorful Shading Accent 6" w:semiHidden="0" w:uiPriority="71" w:unhideWhenUsed="0"/>
-    <w:lsdException w:name="Colorful List Accent 6" w:semiHidden="0" w:uiPriority="72" w:unhideWhenUsed="0"/>
-    <w:lsdException w:name="Colorful Grid Accent 6" w:semiHidden="0" w:uiPriority="73" w:unhideWhenUsed="0"/>
-    <w:lsdException w:name="Subtle Emphasis" w:semiHidden="0" w:uiPriority="19" w:unhideWhenUsed="0" w:qFormat="1"/>
-    <w:lsdException w:name="Intense Emphasis" w:semiHidden="0" w:uiPriority="21" w:unhideWhenUsed="0" w:qFormat="1"/>
-    <w:lsdException w:name="Subtle Reference" w:semiHidden="0" w:uiPriority="31" w:unhideWhenUsed="0" w:qFormat="1"/>
-    <w:lsdException w:name="Intense Reference" w:semiHidden="0" w:uiPriority="32" w:unhideWhenUsed="0" w:qFormat="1"/>
-    <w:lsdException w:name="Book Title" w:semiHidden="0" w:uiPriority="33" w:unhideWhenUsed="0" w:qFormat="1"/>
-    <w:lsdException w:name="Bibliography" w:uiPriority="37"/>
-    <w:lsdException w:name="TOC Heading" w:uiPriority="39" w:qFormat="1"/>
+  <w:latentStyles w:defLockedState="0" w:defUIPriority="99" w:defSemiHidden="0" w:defUnhideWhenUsed="0" w:defQFormat="0" w:count="376">
+    <w:lsdException w:name="Normal" w:uiPriority="0" w:qFormat="1"/>
+    <w:lsdException w:name="heading 1" w:uiPriority="9" w:qFormat="1"/>
+    <w:lsdException w:name="heading 2" w:semiHidden="1" w:uiPriority="9" w:unhideWhenUsed="1" w:qFormat="1"/>
+    <w:lsdException w:name="heading 3" w:semiHidden="1" w:uiPriority="9" w:unhideWhenUsed="1" w:qFormat="1"/>
+    <w:lsdException w:name="heading 4" w:semiHidden="1" w:uiPriority="9" w:unhideWhenUsed="1" w:qFormat="1"/>
+    <w:lsdException w:name="heading 5" w:semiHidden="1" w:uiPriority="9" w:unhideWhenUsed="1" w:qFormat="1"/>
+    <w:lsdException w:name="heading 6" w:semiHidden="1" w:uiPriority="9" w:unhideWhenUsed="1" w:qFormat="1"/>
+    <w:lsdException w:name="heading 7" w:semiHidden="1" w:uiPriority="9" w:unhideWhenUsed="1" w:qFormat="1"/>
+    <w:lsdException w:name="heading 8" w:semiHidden="1" w:uiPriority="9" w:unhideWhenUsed="1" w:qFormat="1"/>
+    <w:lsdException w:name="heading 9" w:semiHidden="1" w:uiPriority="9" w:unhideWhenUsed="1" w:qFormat="1"/>
+    <w:lsdException w:name="index 1" w:semiHidden="1" w:unhideWhenUsed="1"/>
+    <w:lsdException w:name="index 2" w:semiHidden="1" w:unhideWhenUsed="1"/>
+    <w:lsdException w:name="index 3" w:semiHidden="1" w:unhideWhenUsed="1"/>
+    <w:lsdException w:name="index 4" w:semiHidden="1" w:unhideWhenUsed="1"/>
+    <w:lsdException w:name="index 5" w:semiHidden="1" w:unhideWhenUsed="1"/>
+    <w:lsdException w:name="index 6" w:semiHidden="1" w:unhideWhenUsed="1"/>
+    <w:lsdException w:name="index 7" w:semiHidden="1" w:unhideWhenUsed="1"/>
+    <w:lsdException w:name="index 8" w:semiHidden="1" w:unhideWhenUsed="1"/>
+    <w:lsdException w:name="index 9" w:semiHidden="1" w:unhideWhenUsed="1"/>
+    <w:lsdException w:name="toc 1" w:semiHidden="1" w:uiPriority="39" w:unhideWhenUsed="1"/>
+    <w:lsdException w:name="toc 2" w:semiHidden="1" w:uiPriority="39" w:unhideWhenUsed="1"/>
+    <w:lsdException w:name="toc 3" w:semiHidden="1" w:uiPriority="39" w:unhideWhenUsed="1"/>
+    <w:lsdException w:name="toc 4" w:semiHidden="1" w:uiPriority="39" w:unhideWhenUsed="1"/>
+    <w:lsdException w:name="toc 5" w:semiHidden="1" w:uiPriority="39" w:unhideWhenUsed="1"/>
+    <w:lsdException w:name="toc 6" w:semiHidden="1" w:uiPriority="39" w:unhideWhenUsed="1"/>
+    <w:lsdException w:name="toc 7" w:semiHidden="1" w:uiPriority="39" w:unhideWhenUsed="1"/>
+    <w:lsdException w:name="toc 8" w:semiHidden="1" w:uiPriority="39" w:unhideWhenUsed="1"/>
+    <w:lsdException w:name="toc 9" w:semiHidden="1" w:uiPriority="39" w:unhideWhenUsed="1"/>
+    <w:lsdException w:name="Normal Indent" w:semiHidden="1" w:unhideWhenUsed="1"/>
+    <w:lsdException w:name="footnote text" w:semiHidden="1" w:unhideWhenUsed="1"/>
+    <w:lsdException w:name="annotation text" w:semiHidden="1" w:unhideWhenUsed="1"/>
+    <w:lsdException w:name="header" w:semiHidden="1" w:unhideWhenUsed="1"/>
+    <w:lsdException w:name="footer" w:semiHidden="1" w:unhideWhenUsed="1"/>
+    <w:lsdException w:name="index heading" w:semiHidden="1" w:unhideWhenUsed="1"/>
+    <w:lsdException w:name="caption" w:semiHidden="1" w:uiPriority="35" w:unhideWhenUsed="1" w:qFormat="1"/>
+    <w:lsdException w:name="table of figures" w:semiHidden="1" w:unhideWhenUsed="1"/>
+    <w:lsdException w:name="envelope address" w:semiHidden="1" w:unhideWhenUsed="1"/>
+    <w:lsdException w:name="envelope return" w:semiHidden="1" w:unhideWhenUsed="1"/>
+    <w:lsdException w:name="footnote reference" w:semiHidden="1" w:unhideWhenUsed="1"/>
+    <w:lsdException w:name="annotation reference" w:semiHidden="1" w:unhideWhenUsed="1"/>
+    <w:lsdException w:name="line number" w:semiHidden="1" w:unhideWhenUsed="1"/>
+    <w:lsdException w:name="page number" w:semiHidden="1" w:unhideWhenUsed="1"/>
+    <w:lsdException w:name="endnote reference" w:semiHidden="1" w:unhideWhenUsed="1"/>
+    <w:lsdException w:name="endnote text" w:semiHidden="1" w:unhideWhenUsed="1"/>
+    <w:lsdException w:name="table of authorities" w:semiHidden="1" w:unhideWhenUsed="1"/>
+    <w:lsdException w:name="macro" w:semiHidden="1" w:unhideWhenUsed="1"/>
+    <w:lsdException w:name="toa heading" w:semiHidden="1" w:unhideWhenUsed="1"/>
+    <w:lsdException w:name="List" w:semiHidden="1" w:unhideWhenUsed="1"/>
+    <w:lsdException w:name="List Bullet" w:semiHidden="1" w:unhideWhenUsed="1"/>
+    <w:lsdException w:name="List Number" w:semiHidden="1" w:unhideWhenUsed="1"/>
+    <w:lsdException w:name="List 2" w:semiHidden="1" w:unhideWhenUsed="1"/>
+    <w:lsdException w:name="List 3" w:semiHidden="1" w:unhideWhenUsed="1"/>
+    <w:lsdException w:name="List 4" w:semiHidden="1" w:unhideWhenUsed="1"/>
+    <w:lsdException w:name="List 5" w:semiHidden="1" w:unhideWhenUsed="1"/>
+    <w:lsdException w:name="List Bullet 2" w:semiHidden="1" w:unhideWhenUsed="1"/>
+    <w:lsdException w:name="List Bullet 3" w:semiHidden="1" w:unhideWhenUsed="1"/>
+    <w:lsdException w:name="List Bullet 4" w:semiHidden="1" w:unhideWhenUsed="1"/>
+    <w:lsdException w:name="List Bullet 5" w:semiHidden="1" w:unhideWhenUsed="1"/>
+    <w:lsdException w:name="List Number 2" w:semiHidden="1" w:unhideWhenUsed="1"/>
+    <w:lsdException w:name="List Number 3" w:semiHidden="1" w:unhideWhenUsed="1"/>
+    <w:lsdException w:name="List Number 4" w:semiHidden="1" w:unhideWhenUsed="1"/>
+    <w:lsdException w:name="List Number 5" w:semiHidden="1" w:unhideWhenUsed="1"/>
+    <w:lsdException w:name="Title" w:uiPriority="10" w:qFormat="1"/>
+    <w:lsdException w:name="Closing" w:semiHidden="1" w:unhideWhenUsed="1"/>
+    <w:lsdException w:name="Signature" w:semiHidden="1" w:unhideWhenUsed="1"/>
+    <w:lsdException w:name="Default Paragraph Font" w:semiHidden="1" w:uiPriority="1" w:unhideWhenUsed="1"/>
+    <w:lsdException w:name="Body Text" w:semiHidden="1" w:unhideWhenUsed="1"/>
+    <w:lsdException w:name="Body Text Indent" w:semiHidden="1" w:unhideWhenUsed="1"/>
+    <w:lsdException w:name="List Continue" w:semiHidden="1" w:unhideWhenUsed="1"/>
+    <w:lsdException w:name="List Continue 2" w:semiHidden="1" w:unhideWhenUsed="1"/>
+    <w:lsdException w:name="List Continue 3" w:semiHidden="1" w:unhideWhenUsed="1"/>
+    <w:lsdException w:name="List Continue 4" w:semiHidden="1" w:unhideWhenUsed="1"/>
+    <w:lsdException w:name="List Continue 5" w:semiHidden="1" w:unhideWhenUsed="1"/>
+    <w:lsdException w:name="Message Header" w:semiHidden="1" w:unhideWhenUsed="1"/>
+    <w:lsdException w:name="Subtitle" w:uiPriority="11" w:qFormat="1"/>
+    <w:lsdException w:name="Salutation" w:semiHidden="1" w:unhideWhenUsed="1"/>
+    <w:lsdException w:name="Date" w:semiHidden="1" w:unhideWhenUsed="1"/>
+    <w:lsdException w:name="Body Text First Indent" w:semiHidden="1" w:unhideWhenUsed="1"/>
+    <w:lsdException w:name="Body Text First Indent 2" w:semiHidden="1" w:unhideWhenUsed="1"/>
+    <w:lsdException w:name="Note Heading" w:semiHidden="1" w:unhideWhenUsed="1"/>
+    <w:lsdException w:name="Body Text 2" w:semiHidden="1" w:unhideWhenUsed="1"/>
+    <w:lsdException w:name="Body Text 3" w:semiHidden="1" w:unhideWhenUsed="1"/>
+    <w:lsdException w:name="Body Text Indent 2" w:semiHidden="1" w:unhideWhenUsed="1"/>
+    <w:lsdException w:name="Body Text Indent 3" w:semiHidden="1" w:unhideWhenUsed="1"/>
+    <w:lsdException w:name="Block Text" w:semiHidden="1" w:unhideWhenUsed="1"/>
+    <w:lsdException w:name="Hyperlink" w:semiHidden="1" w:unhideWhenUsed="1"/>
+    <w:lsdException w:name="FollowedHyperlink" w:semiHidden="1" w:unhideWhenUsed="1"/>
+    <w:lsdException w:name="Strong" w:uiPriority="22" w:qFormat="1"/>
+    <w:lsdException w:name="Emphasis" w:uiPriority="20" w:qFormat="1"/>
+    <w:lsdException w:name="Document Map" w:semiHidden="1" w:unhideWhenUsed="1"/>
+    <w:lsdException w:name="Plain Text" w:semiHidden="1" w:unhideWhenUsed="1"/>
+    <w:lsdException w:name="E-mail Signature" w:semiHidden="1" w:unhideWhenUsed="1"/>
+    <w:lsdException w:name="HTML Top of Form" w:semiHidden="1" w:unhideWhenUsed="1"/>
+    <w:lsdException w:name="HTML Bottom of Form" w:semiHidden="1" w:unhideWhenUsed="1"/>
+    <w:lsdException w:name="Normal (Web)" w:semiHidden="1" w:unhideWhenUsed="1"/>
+    <w:lsdException w:name="HTML Acronym" w:semiHidden="1" w:unhideWhenUsed="1"/>
+    <w:lsdException w:name="HTML Address" w:semiHidden="1" w:unhideWhenUsed="1"/>
+    <w:lsdException w:name="HTML Cite" w:semiHidden="1" w:unhideWhenUsed="1"/>
+    <w:lsdException w:name="HTML Code" w:semiHidden="1" w:unhideWhenUsed="1"/>
+    <w:lsdException w:name="HTML Definition" w:semiHidden="1" w:unhideWhenUsed="1"/>
+    <w:lsdException w:name="HTML Keyboard" w:semiHidden="1" w:unhideWhenUsed="1"/>
+    <w:lsdException w:name="HTML Preformatted" w:semiHidden="1" w:unhideWhenUsed="1"/>
+    <w:lsdException w:name="HTML Sample" w:semiHidden="1" w:unhideWhenUsed="1"/>
+    <w:lsdException w:name="HTML Typewriter" w:semiHidden="1" w:unhideWhenUsed="1"/>
+    <w:lsdException w:name="HTML Variable" w:semiHidden="1" w:unhideWhenUsed="1"/>
+    <w:lsdException w:name="Normal Table" w:semiHidden="1" w:unhideWhenUsed="1"/>
+    <w:lsdException w:name="annotation subject" w:semiHidden="1" w:unhideWhenUsed="1"/>
+    <w:lsdException w:name="No List" w:semiHidden="1" w:unhideWhenUsed="1"/>
+    <w:lsdException w:name="Outline List 1" w:semiHidden="1" w:unhideWhenUsed="1"/>
+    <w:lsdException w:name="Outline List 2" w:semiHidden="1" w:unhideWhenUsed="1"/>
+    <w:lsdException w:name="Outline List 3" w:semiHidden="1" w:unhideWhenUsed="1"/>
+    <w:lsdException w:name="Table Simple 1" w:semiHidden="1" w:unhideWhenUsed="1"/>
+    <w:lsdException w:name="Table Simple 2" w:semiHidden="1" w:unhideWhenUsed="1"/>
+    <w:lsdException w:name="Table Simple 3" w:semiHidden="1" w:unhideWhenUsed="1"/>
+    <w:lsdException w:name="Table Classic 1" w:semiHidden="1" w:unhideWhenUsed="1"/>
+    <w:lsdException w:name="Table Classic 2" w:semiHidden="1" w:unhideWhenUsed="1"/>
+    <w:lsdException w:name="Table Classic 3" w:semiHidden="1" w:unhideWhenUsed="1"/>
+    <w:lsdException w:name="Table Classic 4" w:semiHidden="1" w:unhideWhenUsed="1"/>
+    <w:lsdException w:name="Table Colorful 1" w:semiHidden="1" w:unhideWhenUsed="1"/>
+    <w:lsdException w:name="Table Colorful 2" w:semiHidden="1" w:unhideWhenUsed="1"/>
+    <w:lsdException w:name="Table Colorful 3" w:semiHidden="1" w:unhideWhenUsed="1"/>
+    <w:lsdException w:name="Table Columns 1" w:semiHidden="1" w:unhideWhenUsed="1"/>
+    <w:lsdException w:name="Table Columns 2" w:semiHidden="1" w:unhideWhenUsed="1"/>
+    <w:lsdException w:name="Table Columns 3" w:semiHidden="1" w:unhideWhenUsed="1"/>
+    <w:lsdException w:name="Table Columns 4" w:semiHidden="1" w:unhideWhenUsed="1"/>
+    <w:lsdException w:name="Table Columns 5" w:semiHidden="1" w:unhideWhenUsed="1"/>
+    <w:lsdException w:name="Table Grid 1" w:semiHidden="1" w:unhideWhenUsed="1"/>
+    <w:lsdException w:name="Table Grid 2" w:semiHidden="1" w:unhideWhenUsed="1"/>
+    <w:lsdException w:name="Table Grid 3" w:semiHidden="1" w:unhideWhenUsed="1"/>
+    <w:lsdException w:name="Table Grid 4" w:semiHidden="1" w:unhideWhenUsed="1"/>
+    <w:lsdException w:name="Table Grid 5" w:semiHidden="1" w:unhideWhenUsed="1"/>
+    <w:lsdException w:name="Table Grid 6" w:semiHidden="1" w:unhideWhenUsed="1"/>
+    <w:lsdException w:name="Table Grid 7" w:semiHidden="1" w:unhideWhenUsed="1"/>
+    <w:lsdException w:name="Table Grid 8" w:semiHidden="1" w:unhideWhenUsed="1"/>
+    <w:lsdException w:name="Table List 1" w:semiHidden="1" w:unhideWhenUsed="1"/>
+    <w:lsdException w:name="Table List 2" w:semiHidden="1" w:unhideWhenUsed="1"/>
+    <w:lsdException w:name="Table List 3" w:semiHidden="1" w:unhideWhenUsed="1"/>
+    <w:lsdException w:name="Table List 4" w:semiHidden="1" w:unhideWhenUsed="1"/>
+    <w:lsdException w:name="Table List 5" w:semiHidden="1" w:unhideWhenUsed="1"/>
+    <w:lsdException w:name="Table List 6" w:semiHidden="1" w:unhideWhenUsed="1"/>
+    <w:lsdException w:name="Table List 7" w:semiHidden="1" w:unhideWhenUsed="1"/>
+    <w:lsdException w:name="Table List 8" w:semiHidden="1" w:unhideWhenUsed="1"/>
+    <w:lsdException w:name="Table 3D effects 1" w:semiHidden="1" w:unhideWhenUsed="1"/>
+    <w:lsdException w:name="Table 3D effects 2" w:semiHidden="1" w:unhideWhenUsed="1"/>
+    <w:lsdException w:name="Table 3D effects 3" w:semiHidden="1" w:unhideWhenUsed="1"/>
+    <w:lsdException w:name="Table Contemporary" w:semiHidden="1" w:unhideWhenUsed="1"/>
+    <w:lsdException w:name="Table Elegant" w:semiHidden="1" w:unhideWhenUsed="1"/>
+    <w:lsdException w:name="Table Professional" w:semiHidden="1" w:unhideWhenUsed="1"/>
+    <w:lsdException w:name="Table Subtle 1" w:semiHidden="1" w:unhideWhenUsed="1"/>
+    <w:lsdException w:name="Table Subtle 2" w:semiHidden="1" w:unhideWhenUsed="1"/>
+    <w:lsdException w:name="Table Web 1" w:semiHidden="1" w:unhideWhenUsed="1"/>
+    <w:lsdException w:name="Table Web 2" w:semiHidden="1" w:unhideWhenUsed="1"/>
+    <w:lsdException w:name="Table Web 3" w:semiHidden="1" w:unhideWhenUsed="1"/>
+    <w:lsdException w:name="Balloon Text" w:semiHidden="1" w:unhideWhenUsed="1"/>
+    <w:lsdException w:name="Table Grid" w:semiHidden="1" w:uiPriority="59" w:unhideWhenUsed="1"/>
+    <w:lsdException w:name="Table Theme" w:semiHidden="1" w:unhideWhenUsed="1"/>
+    <w:lsdException w:name="Placeholder Text" w:semiHidden="1"/>
+    <w:lsdException w:name="No Spacing" w:uiPriority="1" w:qFormat="1"/>
+    <w:lsdException w:name="Light Shading" w:uiPriority="60"/>
+    <w:lsdException w:name="Light List" w:uiPriority="61"/>
+    <w:lsdException w:name="Light Grid" w:uiPriority="62"/>
+    <w:lsdException w:name="Medium Shading 1" w:uiPriority="63"/>
+    <w:lsdException w:name="Medium Shading 2" w:uiPriority="64"/>
+    <w:lsdException w:name="Medium List 1" w:uiPriority="65"/>
+    <w:lsdException w:name="Medium List 2" w:uiPriority="66"/>
+    <w:lsdException w:name="Medium Grid 1" w:uiPriority="67"/>
+    <w:lsdException w:name="Medium Grid 2" w:uiPriority="68"/>
+    <w:lsdException w:name="Medium Grid 3" w:uiPriority="69"/>
+    <w:lsdException w:name="Dark List" w:uiPriority="70"/>
+    <w:lsdException w:name="Colorful Shading" w:uiPriority="71"/>
+    <w:lsdException w:name="Colorful List" w:uiPriority="72"/>
+    <w:lsdException w:name="Colorful Grid" w:uiPriority="73"/>
+    <w:lsdException w:name="Light Shading Accent 1" w:uiPriority="60"/>
+    <w:lsdException w:name="Light List Accent 1" w:uiPriority="61"/>
+    <w:lsdException w:name="Light Grid Accent 1" w:uiPriority="62"/>
+    <w:lsdException w:name="Medium Shading 1 Accent 1" w:uiPriority="63"/>
+    <w:lsdException w:name="Medium Shading 2 Accent 1" w:uiPriority="64"/>
+    <w:lsdException w:name="Medium List 1 Accent 1" w:uiPriority="65"/>
+    <w:lsdException w:name="Revision" w:semiHidden="1"/>
+    <w:lsdException w:name="List Paragraph" w:uiPriority="34" w:qFormat="1"/>
+    <w:lsdException w:name="Quote" w:uiPriority="29" w:qFormat="1"/>
+    <w:lsdException w:name="Intense Quote" w:uiPriority="30" w:qFormat="1"/>
+    <w:lsdException w:name="Medium List 2 Accent 1" w:uiPriority="66"/>
+    <w:lsdException w:name="Medium Grid 1 Accent 1" w:uiPriority="67"/>
+    <w:lsdException w:name="Medium Grid 2 Accent 1" w:uiPriority="68"/>
+    <w:lsdException w:name="Medium Grid 3 Accent 1" w:uiPriority="69"/>
+    <w:lsdException w:name="Dark List Accent 1" w:uiPriority="70"/>
+    <w:lsdException w:name="Colorful Shading Accent 1" w:uiPriority="71"/>
+    <w:lsdException w:name="Colorful List Accent 1" w:uiPriority="72"/>
+    <w:lsdException w:name="Colorful Grid Accent 1" w:uiPriority="73"/>
+    <w:lsdException w:name="Light Shading Accent 2" w:uiPriority="60"/>
+    <w:lsdException w:name="Light List Accent 2" w:uiPriority="61"/>
+    <w:lsdException w:name="Light Grid Accent 2" w:uiPriority="62"/>
+    <w:lsdException w:name="Medium Shading 1 Accent 2" w:uiPriority="63"/>
+    <w:lsdException w:name="Medium Shading 2 Accent 2" w:uiPriority="64"/>
+    <w:lsdException w:name="Medium List 1 Accent 2" w:uiPriority="65"/>
+    <w:lsdException w:name="Medium List 2 Accent 2" w:uiPriority="66"/>
+    <w:lsdException w:name="Medium Grid 1 Accent 2" w:uiPriority="67"/>
+    <w:lsdException w:name="Medium Grid 2 Accent 2" w:uiPriority="68"/>
+    <w:lsdException w:name="Medium Grid 3 Accent 2" w:uiPriority="69"/>
+    <w:lsdException w:name="Dark List Accent 2" w:uiPriority="70"/>
+    <w:lsdException w:name="Colorful Shading Accent 2" w:uiPriority="71"/>
+    <w:lsdException w:name="Colorful List Accent 2" w:uiPriority="72"/>
+    <w:lsdException w:name="Colorful Grid Accent 2" w:uiPriority="73"/>
+    <w:lsdException w:name="Light Shading Accent 3" w:uiPriority="60"/>
+    <w:lsdException w:name="Light List Accent 3" w:uiPriority="61"/>
+    <w:lsdException w:name="Light Grid Accent 3" w:uiPriority="62"/>
+    <w:lsdException w:name="Medium Shading 1 Accent 3" w:uiPriority="63"/>
+    <w:lsdException w:name="Medium Shading 2 Accent 3" w:uiPriority="64"/>
+    <w:lsdException w:name="Medium List 1 Accent 3" w:uiPriority="65"/>
+    <w:lsdException w:name="Medium List 2 Accent 3" w:uiPriority="66"/>
+    <w:lsdException w:name="Medium Grid 1 Accent 3" w:uiPriority="67"/>
+    <w:lsdException w:name="Medium Grid 2 Accent 3" w:uiPriority="68"/>
+    <w:lsdException w:name="Medium Grid 3 Accent 3" w:uiPriority="69"/>
+    <w:lsdException w:name="Dark List Accent 3" w:uiPriority="70"/>
+    <w:lsdException w:name="Colorful Shading Accent 3" w:uiPriority="71"/>
+    <w:lsdException w:name="Colorful List Accent 3" w:uiPriority="72"/>
+    <w:lsdException w:name="Colorful Grid Accent 3" w:uiPriority="73"/>
+    <w:lsdException w:name="Light Shading Accent 4" w:uiPriority="60"/>
+    <w:lsdException w:name="Light List Accent 4" w:uiPriority="61"/>
+    <w:lsdException w:name="Light Grid Accent 4" w:uiPriority="62"/>
+    <w:lsdException w:name="Medium Shading 1 Accent 4" w:uiPriority="63"/>
+    <w:lsdException w:name="Medium Shading 2 Accent 4" w:uiPriority="64"/>
+    <w:lsdException w:name="Medium List 1 Accent 4" w:uiPriority="65"/>
+    <w:lsdException w:name="Medium List 2 Accent 4" w:uiPriority="66"/>
+    <w:lsdException w:name="Medium Grid 1 Accent 4" w:uiPriority="67"/>
+    <w:lsdException w:name="Medium Grid 2 Accent 4" w:uiPriority="68"/>
+    <w:lsdException w:name="Medium Grid 3 Accent 4" w:uiPriority="69"/>
+    <w:lsdException w:name="Dark List Accent 4" w:uiPriority="70"/>
+    <w:lsdException w:name="Colorful Shading Accent 4" w:uiPriority="71"/>
+    <w:lsdException w:name="Colorful List Accent 4" w:uiPriority="72"/>
+    <w:lsdException w:name="Colorful Grid Accent 4" w:uiPriority="73"/>
+    <w:lsdException w:name="Light Shading Accent 5" w:uiPriority="60"/>
+    <w:lsdException w:name="Light List Accent 5" w:uiPriority="61"/>
+    <w:lsdException w:name="Light Grid Accent 5" w:uiPriority="62"/>
+    <w:lsdException w:name="Medium Shading 1 Accent 5" w:uiPriority="63"/>
+    <w:lsdException w:name="Medium Shading 2 Accent 5" w:uiPriority="64"/>
+    <w:lsdException w:name="Medium List 1 Accent 5" w:uiPriority="65"/>
+    <w:lsdException w:name="Medium List 2 Accent 5" w:uiPriority="66"/>
+    <w:lsdException w:name="Medium Grid 1 Accent 5" w:uiPriority="67"/>
+    <w:lsdException w:name="Medium Grid 2 Accent 5" w:uiPriority="68"/>
+    <w:lsdException w:name="Medium Grid 3 Accent 5" w:uiPriority="69"/>
+    <w:lsdException w:name="Dark List Accent 5" w:uiPriority="70"/>
+    <w:lsdException w:name="Colorful Shading Accent 5" w:uiPriority="71"/>
+    <w:lsdException w:name="Colorful List Accent 5" w:uiPriority="72"/>
+    <w:lsdException w:name="Colorful Grid Accent 5" w:uiPriority="73"/>
+    <w:lsdException w:name="Light Shading Accent 6" w:uiPriority="60"/>
+    <w:lsdException w:name="Light List Accent 6" w:uiPriority="61"/>
+    <w:lsdException w:name="Light Grid Accent 6" w:uiPriority="62"/>
+    <w:lsdException w:name="Medium Shading 1 Accent 6" w:uiPriority="63"/>
+    <w:lsdException w:name="Medium Shading 2 Accent 6" w:uiPriority="64"/>
+    <w:lsdException w:name="Medium List 1 Accent 6" w:uiPriority="65"/>
+    <w:lsdException w:name="Medium List 2 Accent 6" w:uiPriority="66"/>
+    <w:lsdException w:name="Medium Grid 1 Accent 6" w:uiPriority="67"/>
+    <w:lsdException w:name="Medium Grid 2 Accent 6" w:uiPriority="68"/>
+    <w:lsdException w:name="Medium Grid 3 Accent 6" w:uiPriority="69"/>
+    <w:lsdException w:name="Dark List Accent 6" w:uiPriority="70"/>
+    <w:lsdException w:name="Colorful Shading Accent 6" w:uiPriority="71"/>
+    <w:lsdException w:name="Colorful List Accent 6" w:uiPriority="72"/>
+    <w:lsdException w:name="Colorful Grid Accent 6" w:uiPriority="73"/>
+    <w:lsdException w:name="Subtle Emphasis" w:uiPriority="19" w:qFormat="1"/>
+    <w:lsdException w:name="Intense Emphasis" w:uiPriority="21" w:qFormat="1"/>
+    <w:lsdException w:name="Subtle Reference" w:uiPriority="31" w:qFormat="1"/>
+    <w:lsdException w:name="Intense Reference" w:uiPriority="32" w:qFormat="1"/>
+    <w:lsdException w:name="Book Title" w:uiPriority="33" w:qFormat="1"/>
+    <w:lsdException w:name="Bibliography" w:semiHidden="1" w:uiPriority="37" w:unhideWhenUsed="1"/>
+    <w:lsdException w:name="TOC Heading" w:semiHidden="1" w:uiPriority="39" w:unhideWhenUsed="1" w:qFormat="1"/>
+    <w:lsdException w:name="Plain Table 1" w:uiPriority="41"/>
+    <w:lsdException w:name="Plain Table 2" w:uiPriority="42"/>
+    <w:lsdException w:name="Plain Table 3" w:uiPriority="43"/>
+    <w:lsdException w:name="Plain Table 4" w:uiPriority="44"/>
+    <w:lsdException w:name="Plain Table 5" w:uiPriority="45"/>
+    <w:lsdException w:name="Grid Table Light" w:uiPriority="40"/>
+    <w:lsdException w:name="Grid Table 1 Light" w:uiPriority="46"/>
+    <w:lsdException w:name="Grid Table 2" w:uiPriority="47"/>
+    <w:lsdException w:name="Grid Table 3" w:uiPriority="48"/>
+    <w:lsdException w:name="Grid Table 4" w:uiPriority="49"/>
+    <w:lsdException w:name="Grid Table 5 Dark" w:uiPriority="50"/>
+    <w:lsdException w:name="Grid Table 6 Colorful" w:uiPriority="51"/>
+    <w:lsdException w:name="Grid Table 7 Colorful" w:uiPriority="52"/>
+    <w:lsdException w:name="Grid Table 1 Light Accent 1" w:uiPriority="46"/>
+    <w:lsdException w:name="Grid Table 2 Accent 1" w:uiPriority="47"/>
+    <w:lsdException w:name="Grid Table 3 Accent 1" w:uiPriority="48"/>
+    <w:lsdException w:name="Grid Table 4 Accent 1" w:uiPriority="49"/>
+    <w:lsdException w:name="Grid Table 5 Dark Accent 1" w:uiPriority="50"/>
+    <w:lsdException w:name="Grid Table 6 Colorful Accent 1" w:uiPriority="51"/>
+    <w:lsdException w:name="Grid Table 7 Colorful Accent 1" w:uiPriority="52"/>
+    <w:lsdException w:name="Grid Table 1 Light Accent 2" w:uiPriority="46"/>
+    <w:lsdException w:name="Grid Table 2 Accent 2" w:uiPriority="47"/>
+    <w:lsdException w:name="Grid Table 3 Accent 2" w:uiPriority="48"/>
+    <w:lsdException w:name="Grid Table 4 Accent 2" w:uiPriority="49"/>
+    <w:lsdException w:name="Grid Table 5 Dark Accent 2" w:uiPriority="50"/>
+    <w:lsdException w:name="Grid Table 6 Colorful Accent 2" w:uiPriority="51"/>
+    <w:lsdException w:name="Grid Table 7 Colorful Accent 2" w:uiPriority="52"/>
+    <w:lsdException w:name="Grid Table 1 Light Accent 3" w:uiPriority="46"/>
+    <w:lsdException w:name="Grid Table 2 Accent 3" w:uiPriority="47"/>
+    <w:lsdException w:name="Grid Table 3 Accent 3" w:uiPriority="48"/>
+    <w:lsdException w:name="Grid Table 4 Accent 3" w:uiPriority="49"/>
+    <w:lsdException w:name="Grid Table 5 Dark Accent 3" w:uiPriority="50"/>
+    <w:lsdException w:name="Grid Table 6 Colorful Accent 3" w:uiPriority="51"/>
+    <w:lsdException w:name="Grid Table 7 Colorful Accent 3" w:uiPriority="52"/>
+    <w:lsdException w:name="Grid Table 1 Light Accent 4" w:uiPriority="46"/>
+    <w:lsdException w:name="Grid Table 2 Accent 4" w:uiPriority="47"/>
+    <w:lsdException w:name="Grid Table 3 Accent 4" w:uiPriority="48"/>
+    <w:lsdException w:name="Grid Table 4 Accent 4" w:uiPriority="49"/>
+    <w:lsdException w:name="Grid Table 5 Dark Accent 4" w:uiPriority="50"/>
+    <w:lsdException w:name="Grid Table 6 Colorful Accent 4" w:uiPriority="51"/>
+    <w:lsdException w:name="Grid Table 7 Colorful Accent 4" w:uiPriority="52"/>
+    <w:lsdException w:name="Grid Table 1 Light Accent 5" w:uiPriority="46"/>
+    <w:lsdException w:name="Grid Table 2 Accent 5" w:uiPriority="47"/>
+    <w:lsdException w:name="Grid Table 3 Accent 5" w:uiPriority="48"/>
+    <w:lsdException w:name="Grid Table 4 Accent 5" w:uiPriority="49"/>
+    <w:lsdException w:name="Grid Table 5 Dark Accent 5" w:uiPriority="50"/>
+    <w:lsdException w:name="Grid Table 6 Colorful Accent 5" w:uiPriority="51"/>
+    <w:lsdException w:name="Grid Table 7 Colorful Accent 5" w:uiPriority="52"/>
+    <w:lsdException w:name="Grid Table 1 Light Accent 6" w:uiPriority="46"/>
+    <w:lsdException w:name="Grid Table 2 Accent 6" w:uiPriority="47"/>
+    <w:lsdException w:name="Grid Table 3 Accent 6" w:uiPriority="48"/>
+    <w:lsdException w:name="Grid Table 4 Accent 6" w:uiPriority="49"/>
+    <w:lsdException w:name="Grid Table 5 Dark Accent 6" w:uiPriority="50"/>
+    <w:lsdException w:name="Grid Table 6 Colorful Accent 6" w:uiPriority="51"/>
+    <w:lsdException w:name="Grid Table 7 Colorful Accent 6" w:uiPriority="52"/>
+    <w:lsdException w:name="List Table 1 Light" w:uiPriority="46"/>
+    <w:lsdException w:name="List Table 2" w:uiPriority="47"/>
+    <w:lsdException w:name="List Table 3" w:uiPriority="48"/>
+    <w:lsdException w:name="List Table 4" w:uiPriority="49"/>
+    <w:lsdException w:name="List Table 5 Dark" w:uiPriority="50"/>
+    <w:lsdException w:name="List Table 6 Colorful" w:uiPriority="51"/>
+    <w:lsdException w:name="List Table 7 Colorful" w:uiPriority="52"/>
+    <w:lsdException w:name="List Table 1 Light Accent 1" w:uiPriority="46"/>
+    <w:lsdException w:name="List Table 2 Accent 1" w:uiPriority="47"/>
+    <w:lsdException w:name="List Table 3 Accent 1" w:uiPriority="48"/>
+    <w:lsdException w:name="List Table 4 Accent 1" w:uiPriority="49"/>
+    <w:lsdException w:name="List Table 5 Dark Accent 1" w:uiPriority="50"/>
+    <w:lsdException w:name="List Table 6 Colorful Accent 1" w:uiPriority="51"/>
+    <w:lsdException w:name="List Table 7 Colorful Accent 1" w:uiPriority="52"/>
+    <w:lsdException w:name="List Table 1 Light Accent 2" w:uiPriority="46"/>
+    <w:lsdException w:name="List Table 2 Accent 2" w:uiPriority="47"/>
+    <w:lsdException w:name="List Table 3 Accent 2" w:uiPriority="48"/>
+    <w:lsdException w:name="List Table 4 Accent 2" w:uiPriority="49"/>
+    <w:lsdException w:name="List Table 5 Dark Accent 2" w:uiPriority="50"/>
+    <w:lsdException w:name="List Table 6 Colorful Accent 2" w:uiPriority="51"/>
+    <w:lsdException w:name="List Table 7 Colorful Accent 2" w:uiPriority="52"/>
+    <w:lsdException w:name="List Table 1 Light Accent 3" w:uiPriority="46"/>
+    <w:lsdException w:name="List Table 2 Accent 3" w:uiPriority="47"/>
+    <w:lsdException w:name="List Table 3 Accent 3" w:uiPriority="48"/>
+    <w:lsdException w:name="List Table 4 Accent 3" w:uiPriority="49"/>
+    <w:lsdException w:name="List Table 5 Dark Accent 3" w:uiPriority="50"/>
+    <w:lsdException w:name="List Table 6 Colorful Accent 3" w:uiPriority="51"/>
+    <w:lsdException w:name="List Table 7 Colorful Accent 3" w:uiPriority="52"/>
+    <w:lsdException w:name="List Table 1 Light Accent 4" w:uiPriority="46"/>
+    <w:lsdException w:name="List Table 2 Accent 4" w:uiPriority="47"/>
+    <w:lsdException w:name="List Table 3 Accent 4" w:uiPriority="48"/>
+    <w:lsdException w:name="List Table 4 Accent 4" w:uiPriority="49"/>
+    <w:lsdException w:name="List Table 5 Dark Accent 4" w:uiPriority="50"/>
+    <w:lsdException w:name="List Table 6 Colorful Accent 4" w:uiPriority="51"/>
+    <w:lsdException w:name="List Table 7 Colorful Accent 4" w:uiPriority="52"/>
+    <w:lsdException w:name="List Table 1 Light Accent 5" w:uiPriority="46"/>
+    <w:lsdException w:name="List Table 2 Accent 5" w:uiPriority="47"/>
+    <w:lsdException w:name="List Table 3 Accent 5" w:uiPriority="48"/>
+    <w:lsdException w:name="List Table 4 Accent 5" w:uiPriority="49"/>
+    <w:lsdException w:name="List Table 5 Dark Accent 5" w:uiPriority="50"/>
+    <w:lsdException w:name="List Table 6 Colorful Accent 5" w:uiPriority="51"/>
+    <w:lsdException w:name="List Table 7 Colorful Accent 5" w:uiPriority="52"/>
+    <w:lsdException w:name="List Table 1 Light Accent 6" w:uiPriority="46"/>
+    <w:lsdException w:name="List Table 2 Accent 6" w:uiPriority="47"/>
+    <w:lsdException w:name="List Table 3 Accent 6" w:uiPriority="48"/>
+    <w:lsdException w:name="List Table 4 Accent 6" w:uiPriority="49"/>
+    <w:lsdException w:name="List Table 5 Dark Accent 6" w:uiPriority="50"/>
+    <w:lsdException w:name="List Table 6 Colorful Accent 6" w:uiPriority="51"/>
+    <w:lsdException w:name="List Table 7 Colorful Accent 6" w:uiPriority="52"/>
+    <w:lsdException w:name="Mention" w:semiHidden="1" w:unhideWhenUsed="1"/>
+    <w:lsdException w:name="Smart Hyperlink" w:semiHidden="1" w:unhideWhenUsed="1"/>
+    <w:lsdException w:name="Hashtag" w:semiHidden="1" w:unhideWhenUsed="1"/>
+    <w:lsdException w:name="Unresolved Mention" w:semiHidden="1" w:unhideWhenUsed="1"/>
+    <w:lsdException w:name="Smart Link" w:semiHidden="1" w:unhideWhenUsed="1"/>
   </w:latentStyles>
   <w:style w:type="paragraph" w:default="1" w:styleId="Normal">
     <w:name w:val="Normal"/>
     <w:qFormat/>
     <w:rsid w:val="000E39A8"/>
   </w:style>
-  <w:style w:type="character" w:default="1" w:styleId="Fuentedeprrafopredeter">
+  <w:style w:type="character" w:default="1" w:styleId="DefaultParagraphFont">
     <w:name w:val="Default Paragraph Font"/>
     <w:uiPriority w:val="1"/>
     <w:semiHidden/>
     <w:unhideWhenUsed/>
   </w:style>
-  <w:style w:type="table" w:default="1" w:styleId="Tablanormal">
-    <w:name w:val="Normal Table"/>
-    <w:uiPriority w:val="99"/>
-    <w:semiHidden/>
-    <w:unhideWhenUsed/>
-    <w:qFormat/>
-    <w:tblPr>
-      <w:tblInd w:w="0" w:type="dxa"/>
-      <w:tblCellMar>
-        <w:top w:w="0" w:type="dxa"/>
-        <w:left w:w="108" w:type="dxa"/>
-        <w:bottom w:w="0" w:type="dxa"/>
-        <w:right w:w="108" w:type="dxa"/>
-      </w:tblCellMar>
-    </w:tblPr>
-  </w:style>
-  <w:style w:type="numbering" w:default="1" w:styleId="Sinlista">
-    <w:name w:val="No List"/>
-    <w:uiPriority w:val="99"/>
-    <w:semiHidden/>
-    <w:unhideWhenUsed/>
-  </w:style>
-  <w:style w:type="paragraph" w:styleId="Encabezado">
-    <w:name w:val="header"/>
-    <w:basedOn w:val="Normal"/>
-    <w:link w:val="EncabezadoCar"/>
-    <w:uiPriority w:val="99"/>
-    <w:unhideWhenUsed/>
-    <w:rsid w:val="003F7410"/>
-    <w:pPr>
-      <w:tabs>
-        <w:tab w:val="center" w:pos="4419"/>
-        <w:tab w:val="right" w:pos="8838"/>
-      </w:tabs>
-      <w:spacing w:after="0" w:line="240" w:lineRule="auto"/>
-    </w:pPr>
-  </w:style>
-  <w:style w:type="character" w:customStyle="1" w:styleId="EncabezadoCar">
-    <w:name w:val="Encabezado Car"/>
-    <w:basedOn w:val="Fuentedeprrafopredeter"/>
-    <w:link w:val="Encabezado"/>
-    <w:uiPriority w:val="99"/>
-    <w:rsid w:val="003F7410"/>
-  </w:style>
-  <w:style w:type="paragraph" w:styleId="Piedepgina">
-    <w:name w:val="footer"/>
-    <w:basedOn w:val="Normal"/>
-    <w:link w:val="PiedepginaCar"/>
-    <w:uiPriority w:val="99"/>
-    <w:unhideWhenUsed/>
-    <w:rsid w:val="003F7410"/>
-    <w:pPr>
-      <w:tabs>
-        <w:tab w:val="center" w:pos="4419"/>
-        <w:tab w:val="right" w:pos="8838"/>
-      </w:tabs>
-      <w:spacing w:after="0" w:line="240" w:lineRule="auto"/>
-    </w:pPr>
-  </w:style>
-  <w:style w:type="character" w:customStyle="1" w:styleId="PiedepginaCar">
-    <w:name w:val="Pie de página Car"/>
-    <w:basedOn w:val="Fuentedeprrafopredeter"/>
-    <w:link w:val="Piedepgina"/>
-    <w:uiPriority w:val="99"/>
-    <w:rsid w:val="003F7410"/>
-  </w:style>
-  <w:style w:type="paragraph" w:styleId="Textodeglobo">
-    <w:name w:val="Balloon Text"/>
-    <w:basedOn w:val="Normal"/>
-    <w:link w:val="TextodegloboCar"/>
-    <w:uiPriority w:val="99"/>
-    <w:semiHidden/>
-    <w:unhideWhenUsed/>
-    <w:rsid w:val="003F7410"/>
-    <w:pPr>
-      <w:spacing w:after="0" w:line="240" w:lineRule="auto"/>
-    </w:pPr>
-    <w:rPr>
-      <w:rFonts w:ascii="Tahoma" w:hAnsi="Tahoma" w:cs="Tahoma"/>
-      <w:sz w:val="16"/>
-      <w:szCs w:val="16"/>
-    </w:rPr>
-  </w:style>
-  <w:style w:type="character" w:customStyle="1" w:styleId="TextodegloboCar">
-    <w:name w:val="Texto de globo Car"/>
-    <w:basedOn w:val="Fuentedeprrafopredeter"/>
-    <w:link w:val="Textodeglobo"/>
-    <w:uiPriority w:val="99"/>
-    <w:semiHidden/>
-    <w:rsid w:val="003F7410"/>
-    <w:rPr>
-      <w:rFonts w:ascii="Tahoma" w:hAnsi="Tahoma" w:cs="Tahoma"/>
-      <w:sz w:val="16"/>
-      <w:szCs w:val="16"/>
-    </w:rPr>
-  </w:style>
-  <w:style w:type="paragraph" w:styleId="Prrafodelista">
-    <w:name w:val="List Paragraph"/>
-    <w:basedOn w:val="Normal"/>
-    <w:uiPriority w:val="34"/>
-    <w:qFormat/>
-    <w:rsid w:val="006749CE"/>
-    <w:pPr>
-      <w:ind w:left="720"/>
-      <w:contextualSpacing/>
-    </w:pPr>
-  </w:style>
-  <w:style w:type="character" w:styleId="Refdecomentario">
-    <w:name w:val="annotation reference"/>
-    <w:basedOn w:val="Fuentedeprrafopredeter"/>
-    <w:uiPriority w:val="99"/>
-    <w:semiHidden/>
-    <w:unhideWhenUsed/>
-    <w:rsid w:val="008E4DFC"/>
-    <w:rPr>
-      <w:sz w:val="16"/>
-      <w:szCs w:val="16"/>
-    </w:rPr>
-  </w:style>
-  <w:style w:type="paragraph" w:styleId="Textocomentario">
-    <w:name w:val="annotation text"/>
-    <w:basedOn w:val="Normal"/>
-    <w:link w:val="TextocomentarioCar"/>
-    <w:uiPriority w:val="99"/>
-    <w:semiHidden/>
-    <w:unhideWhenUsed/>
-    <w:rsid w:val="008E4DFC"/>
-    <w:pPr>
-      <w:spacing w:line="240" w:lineRule="auto"/>
-    </w:pPr>
-    <w:rPr>
-      <w:sz w:val="20"/>
-      <w:szCs w:val="20"/>
-    </w:rPr>
-  </w:style>
-  <w:style w:type="character" w:customStyle="1" w:styleId="TextocomentarioCar">
-    <w:name w:val="Texto comentario Car"/>
-    <w:basedOn w:val="Fuentedeprrafopredeter"/>
-    <w:link w:val="Textocomentario"/>
-    <w:uiPriority w:val="99"/>
-    <w:semiHidden/>
-    <w:rsid w:val="008E4DFC"/>
-    <w:rPr>
-      <w:sz w:val="20"/>
-      <w:szCs w:val="20"/>
-    </w:rPr>
-  </w:style>
-  <w:style w:type="paragraph" w:styleId="Asuntodelcomentario">
-    <w:name w:val="annotation subject"/>
-    <w:basedOn w:val="Textocomentario"/>
-    <w:next w:val="Textocomentario"/>
-    <w:link w:val="AsuntodelcomentarioCar"/>
-    <w:uiPriority w:val="99"/>
-    <w:semiHidden/>
-    <w:unhideWhenUsed/>
-    <w:rsid w:val="008E4DFC"/>
-    <w:rPr>
-      <w:b/>
-      <w:bCs/>
-    </w:rPr>
-  </w:style>
-  <w:style w:type="character" w:customStyle="1" w:styleId="AsuntodelcomentarioCar">
-    <w:name w:val="Asunto del comentario Car"/>
-    <w:basedOn w:val="TextocomentarioCar"/>
-    <w:link w:val="Asuntodelcomentario"/>
-    <w:uiPriority w:val="99"/>
-    <w:semiHidden/>
-    <w:rsid w:val="008E4DFC"/>
-    <w:rPr>
-      <w:b/>
-      <w:bCs/>
-    </w:rPr>
-  </w:style>
-  <w:style w:type="table" w:styleId="Tablaconcuadrcula">
-    <w:name w:val="Table Grid"/>
-    <w:basedOn w:val="Tablanormal"/>
-    <w:uiPriority w:val="59"/>
-    <w:rsid w:val="0049061D"/>
-    <w:pPr>
-      <w:spacing w:after="0" w:line="240" w:lineRule="auto"/>
-    </w:pPr>
-    <w:tblPr>
-      <w:tblInd w:w="0" w:type="dxa"/>
-      <w:tblBorders>
-        <w:top w:val="single" w:sz="4" w:space="0" w:color="auto"/>
-        <w:left w:val="single" w:sz="4" w:space="0" w:color="auto"/>
-        <w:bottom w:val="single" w:sz="4" w:space="0" w:color="auto"/>
-        <w:right w:val="single" w:sz="4" w:space="0" w:color="auto"/>
-        <w:insideH w:val="single" w:sz="4" w:space="0" w:color="auto"/>
-        <w:insideV w:val="single" w:sz="4" w:space="0" w:color="auto"/>
-      </w:tblBorders>
-      <w:tblCellMar>
-        <w:top w:w="0" w:type="dxa"/>
-        <w:left w:w="108" w:type="dxa"/>
-        <w:bottom w:w="0" w:type="dxa"/>
-        <w:right w:w="108" w:type="dxa"/>
-      </w:tblCellMar>
-    </w:tblPr>
-  </w:style>
-</w:styles>
-</file>
-
-<file path=word/stylesWithEffects.xml><?xml version="1.0" encoding="utf-8"?>
-<w:styles xmlns:wpc="http://schemas.microsoft.com/office/word/2010/wordprocessingCanvas" xmlns:mc="http://schemas.openxmlformats.org/markup-compatibility/2006" xmlns:o="urn:schemas-microsoft-com:office:office" xmlns:r="http://schemas.openxmlformats.org/officeDocument/2006/relationships" xmlns:m="http://schemas.openxmlformats.org/officeDocument/2006/math" xmlns:v="urn:schemas-microsoft-com:vml" xmlns:wp14="http://schemas.microsoft.com/office/word/2010/wordprocessingDrawing" xmlns:wp="http://schemas.openxmlformats.org/drawingml/2006/wordprocessingDrawing" xmlns:w10="urn:schemas-microsoft-com:office:word" xmlns:w="http://schemas.openxmlformats.org/wordprocessingml/2006/main" xmlns:w14="http://schemas.microsoft.com/office/word/2010/wordml" xmlns:wpg="http://schemas.microsoft.com/office/word/2010/wordprocessingGroup" xmlns:wpi="http://schemas.microsoft.com/office/word/2010/wordprocessingInk" xmlns:wne="http://schemas.microsoft.com/office/word/2006/wordml" xmlns:wps="http://schemas.microsoft.com/office/word/2010/wordprocessingShape" mc:Ignorable="w14 wp14">
-  <w:docDefaults>
-    <w:rPrDefault>
-      <w:rPr>
-        <w:rFonts w:asciiTheme="minorHAnsi" w:eastAsiaTheme="minorHAnsi" w:hAnsiTheme="minorHAnsi" w:cstheme="minorBidi"/>
-        <w:sz w:val="22"/>
-        <w:szCs w:val="22"/>
-        <w:lang w:val="es-PE" w:eastAsia="en-US" w:bidi="ar-SA"/>
-      </w:rPr>
-    </w:rPrDefault>
-    <w:pPrDefault>
-      <w:pPr>
-        <w:spacing w:after="200" w:line="276" w:lineRule="auto"/>
-      </w:pPr>
-    </w:pPrDefault>
-  </w:docDefaults>
-  <w:latentStyles w:defLockedState="0" w:defUIPriority="99" w:defSemiHidden="1" w:defUnhideWhenUsed="1" w:defQFormat="0" w:count="267">
-    <w:lsdException w:name="Normal" w:semiHidden="0" w:uiPriority="0" w:unhideWhenUsed="0" w:qFormat="1"/>
-    <w:lsdException w:name="heading 1" w:semiHidden="0" w:uiPriority="9" w:unhideWhenUsed="0" w:qFormat="1"/>
-    <w:lsdException w:name="heading 2" w:uiPriority="9" w:qFormat="1"/>
-    <w:lsdException w:name="heading 3" w:uiPriority="9" w:qFormat="1"/>
-    <w:lsdException w:name="heading 4" w:uiPriority="9" w:qFormat="1"/>
-    <w:lsdException w:name="heading 5" w:uiPriority="9" w:qFormat="1"/>
-    <w:lsdException w:name="heading 6" w:uiPriority="9" w:qFormat="1"/>
-    <w:lsdException w:name="heading 7" w:uiPriority="9" w:qFormat="1"/>
-    <w:lsdException w:name="heading 8" w:uiPriority="9" w:qFormat="1"/>
-    <w:lsdException w:name="heading 9" w:uiPriority="9" w:qFormat="1"/>
-    <w:lsdException w:name="toc 1" w:uiPriority="39"/>
-    <w:lsdException w:name="toc 2" w:uiPriority="39"/>
-    <w:lsdException w:name="toc 3" w:uiPriority="39"/>
-    <w:lsdException w:name="toc 4" w:uiPriority="39"/>
-    <w:lsdException w:name="toc 5" w:uiPriority="39"/>
-    <w:lsdException w:name="toc 6" w:uiPriority="39"/>
-    <w:lsdException w:name="toc 7" w:uiPriority="39"/>
-    <w:lsdException w:name="toc 8" w:uiPriority="39"/>
-    <w:lsdException w:name="toc 9" w:uiPriority="39"/>
-    <w:lsdException w:name="caption" w:uiPriority="35" w:qFormat="1"/>
-    <w:lsdException w:name="Title" w:semiHidden="0" w:uiPriority="10" w:unhideWhenUsed="0" w:qFormat="1"/>
-    <w:lsdException w:name="Default Paragraph Font" w:uiPriority="1"/>
-    <w:lsdException w:name="Subtitle" w:semiHidden="0" w:uiPriority="11" w:unhideWhenUsed="0" w:qFormat="1"/>
-    <w:lsdException w:name="Strong" w:semiHidden="0" w:uiPriority="22" w:unhideWhenUsed="0" w:qFormat="1"/>
-    <w:lsdException w:name="Emphasis" w:semiHidden="0" w:uiPriority="20" w:unhideWhenUsed="0" w:qFormat="1"/>
-    <w:lsdException w:name="Table Grid" w:semiHidden="0" w:uiPriority="59" w:unhideWhenUsed="0"/>
-    <w:lsdException w:name="Placeholder Text" w:unhideWhenUsed="0"/>
-    <w:lsdException w:name="No Spacing" w:semiHidden="0" w:uiPriority="1" w:unhideWhenUsed="0" w:qFormat="1"/>
-    <w:lsdException w:name="Light Shading" w:semiHidden="0" w:uiPriority="60" w:unhideWhenUsed="0"/>
-    <w:lsdException w:name="Light List" w:semiHidden="0" w:uiPriority="61" w:unhideWhenUsed="0"/>
-    <w:lsdException w:name="Light Grid" w:semiHidden="0" w:uiPriority="62" w:unhideWhenUsed="0"/>
-    <w:lsdException w:name="Medium Shading 1" w:semiHidden="0" w:uiPriority="63" w:unhideWhenUsed="0"/>
-    <w:lsdException w:name="Medium Shading 2" w:semiHidden="0" w:uiPriority="64" w:unhideWhenUsed="0"/>
-    <w:lsdException w:name="Medium List 1" w:semiHidden="0" w:uiPriority="65" w:unhideWhenUsed="0"/>
-    <w:lsdException w:name="Medium List 2" w:semiHidden="0" w:uiPriority="66" w:unhideWhenUsed="0"/>
-    <w:lsdException w:name="Medium Grid 1" w:semiHidden="0" w:uiPriority="67" w:unhideWhenUsed="0"/>
-    <w:lsdException w:name="Medium Grid 2" w:semiHidden="0" w:uiPriority="68" w:unhideWhenUsed="0"/>
-    <w:lsdException w:name="Medium Grid 3" w:semiHidden="0" w:uiPriority="69" w:unhideWhenUsed="0"/>
-    <w:lsdException w:name="Dark List" w:semiHidden="0" w:uiPriority="70" w:unhideWhenUsed="0"/>
-    <w:lsdException w:name="Colorful Shading" w:semiHidden="0" w:uiPriority="71" w:unhideWhenUsed="0"/>
-    <w:lsdException w:name="Colorful List" w:semiHidden="0" w:uiPriority="72" w:unhideWhenUsed="0"/>
-    <w:lsdException w:name="Colorful Grid" w:semiHidden="0" w:uiPriority="73" w:unhideWhenUsed="0"/>
-    <w:lsdException w:name="Light Shading Accent 1" w:semiHidden="0" w:uiPriority="60" w:unhideWhenUsed="0"/>
-    <w:lsdException w:name="Light List Accent 1" w:semiHidden="0" w:uiPriority="61" w:unhideWhenUsed="0"/>
-    <w:lsdException w:name="Light Grid Accent 1" w:semiHidden="0" w:uiPriority="62" w:unhideWhenUsed="0"/>
-    <w:lsdException w:name="Medium Shading 1 Accent 1" w:semiHidden="0" w:uiPriority="63" w:unhideWhenUsed="0"/>
-    <w:lsdException w:name="Medium Shading 2 Accent 1" w:semiHidden="0" w:uiPriority="64" w:unhideWhenUsed="0"/>
-    <w:lsdException w:name="Medium List 1 Accent 1" w:semiHidden="0" w:uiPriority="65" w:unhideWhenUsed="0"/>
-    <w:lsdException w:name="Revision" w:unhideWhenUsed="0"/>
-    <w:lsdException w:name="List Paragraph" w:semiHidden="0" w:uiPriority="34" w:unhideWhenUsed="0" w:qFormat="1"/>
-    <w:lsdException w:name="Quote" w:semiHidden="0" w:uiPriority="29" w:unhideWhenUsed="0" w:qFormat="1"/>
-    <w:lsdException w:name="Intense Quote" w:semiHidden="0" w:uiPriority="30" w:unhideWhenUsed="0" w:qFormat="1"/>
-    <w:lsdException w:name="Medium List 2 Accent 1" w:semiHidden="0" w:uiPriority="66" w:unhideWhenUsed="0"/>
-    <w:lsdException w:name="Medium Grid 1 Accent 1" w:semiHidden="0" w:uiPriority="67" w:unhideWhenUsed="0"/>
-    <w:lsdException w:name="Medium Grid 2 Accent 1" w:semiHidden="0" w:uiPriority="68" w:unhideWhenUsed="0"/>
-    <w:lsdException w:name="Medium Grid 3 Accent 1" w:semiHidden="0" w:uiPriority="69" w:unhideWhenUsed="0"/>
-    <w:lsdException w:name="Dark List Accent 1" w:semiHidden="0" w:uiPriority="70" w:unhideWhenUsed="0"/>
-    <w:lsdException w:name="Colorful Shading Accent 1" w:semiHidden="0" w:uiPriority="71" w:unhideWhenUsed="0"/>
-    <w:lsdException w:name="Colorful List Accent 1" w:semiHidden="0" w:uiPriority="72" w:unhideWhenUsed="0"/>
-    <w:lsdException w:name="Colorful Grid Accent 1" w:semiHidden="0" w:uiPriority="73" w:unhideWhenUsed="0"/>
-    <w:lsdException w:name="Light Shading Accent 2" w:semiHidden="0" w:uiPriority="60" w:unhideWhenUsed="0"/>
-    <w:lsdException w:name="Light List Accent 2" w:semiHidden="0" w:uiPriority="61" w:unhideWhenUsed="0"/>
-    <w:lsdException w:name="Light Grid Accent 2" w:semiHidden="0" w:uiPriority="62" w:unhideWhenUsed="0"/>
-    <w:lsdException w:name="Medium Shading 1 Accent 2" w:semiHidden="0" w:uiPriority="63" w:unhideWhenUsed="0"/>
-    <w:lsdException w:name="Medium Shading 2 Accent 2" w:semiHidden="0" w:uiPriority="64" w:unhideWhenUsed="0"/>
-    <w:lsdException w:name="Medium List 1 Accent 2" w:semiHidden="0" w:uiPriority="65" w:unhideWhenUsed="0"/>
-    <w:lsdException w:name="Medium List 2 Accent 2" w:semiHidden="0" w:uiPriority="66" w:unhideWhenUsed="0"/>
-    <w:lsdException w:name="Medium Grid 1 Accent 2" w:semiHidden="0" w:uiPriority="67" w:unhideWhenUsed="0"/>
-    <w:lsdException w:name="Medium Grid 2 Accent 2" w:semiHidden="0" w:uiPriority="68" w:unhideWhenUsed="0"/>
-    <w:lsdException w:name="Medium Grid 3 Accent 2" w:semiHidden="0" w:uiPriority="69" w:unhideWhenUsed="0"/>
-    <w:lsdException w:name="Dark List Accent 2" w:semiHidden="0" w:uiPriority="70" w:unhideWhenUsed="0"/>
-    <w:lsdException w:name="Colorful Shading Accent 2" w:semiHidden="0" w:uiPriority="71" w:unhideWhenUsed="0"/>
-    <w:lsdException w:name="Colorful List Accent 2" w:semiHidden="0" w:uiPriority="72" w:unhideWhenUsed="0"/>
-    <w:lsdException w:name="Colorful Grid Accent 2" w:semiHidden="0" w:uiPriority="73" w:unhideWhenUsed="0"/>
-    <w:lsdException w:name="Light Shading Accent 3" w:semiHidden="0" w:uiPriority="60" w:unhideWhenUsed="0"/>
-    <w:lsdException w:name="Light List Accent 3" w:semiHidden="0" w:uiPriority="61" w:unhideWhenUsed="0"/>
-    <w:lsdException w:name="Light Grid Accent 3" w:semiHidden="0" w:uiPriority="62" w:unhideWhenUsed="0"/>
-    <w:lsdException w:name="Medium Shading 1 Accent 3" w:semiHidden="0" w:uiPriority="63" w:unhideWhenUsed="0"/>
-    <w:lsdException w:name="Medium Shading 2 Accent 3" w:semiHidden="0" w:uiPriority="64" w:unhideWhenUsed="0"/>
-    <w:lsdException w:name="Medium List 1 Accent 3" w:semiHidden="0" w:uiPriority="65" w:unhideWhenUsed="0"/>
-    <w:lsdException w:name="Medium List 2 Accent 3" w:semiHidden="0" w:uiPriority="66" w:unhideWhenUsed="0"/>
-    <w:lsdException w:name="Medium Grid 1 Accent 3" w:semiHidden="0" w:uiPriority="67" w:unhideWhenUsed="0"/>
-    <w:lsdException w:name="Medium Grid 2 Accent 3" w:semiHidden="0" w:uiPriority="68" w:unhideWhenUsed="0"/>
-    <w:lsdException w:name="Medium Grid 3 Accent 3" w:semiHidden="0" w:uiPriority="69" w:unhideWhenUsed="0"/>
-    <w:lsdException w:name="Dark List Accent 3" w:semiHidden="0" w:uiPriority="70" w:unhideWhenUsed="0"/>
-    <w:lsdException w:name="Colorful Shading Accent 3" w:semiHidden="0" w:uiPriority="71" w:unhideWhenUsed="0"/>
-    <w:lsdException w:name="Colorful List Accent 3" w:semiHidden="0" w:uiPriority="72" w:unhideWhenUsed="0"/>
-    <w:lsdException w:name="Colorful Grid Accent 3" w:semiHidden="0" w:uiPriority="73" w:unhideWhenUsed="0"/>
-    <w:lsdException w:name="Light Shading Accent 4" w:semiHidden="0" w:uiPriority="60" w:unhideWhenUsed="0"/>
-    <w:lsdException w:name="Light List Accent 4" w:semiHidden="0" w:uiPriority="61" w:unhideWhenUsed="0"/>
-    <w:lsdException w:name="Light Grid Accent 4" w:semiHidden="0" w:uiPriority="62" w:unhideWhenUsed="0"/>
-    <w:lsdException w:name="Medium Shading 1 Accent 4" w:semiHidden="0" w:uiPriority="63" w:unhideWhenUsed="0"/>
-    <w:lsdException w:name="Medium Shading 2 Accent 4" w:semiHidden="0" w:uiPriority="64" w:unhideWhenUsed="0"/>
-    <w:lsdException w:name="Medium List 1 Accent 4" w:semiHidden="0" w:uiPriority="65" w:unhideWhenUsed="0"/>
-    <w:lsdException w:name="Medium List 2 Accent 4" w:semiHidden="0" w:uiPriority="66" w:unhideWhenUsed="0"/>
-    <w:lsdException w:name="Medium Grid 1 Accent 4" w:semiHidden="0" w:uiPriority="67" w:unhideWhenUsed="0"/>
-    <w:lsdException w:name="Medium Grid 2 Accent 4" w:semiHidden="0" w:uiPriority="68" w:unhideWhenUsed="0"/>
-    <w:lsdException w:name="Medium Grid 3 Accent 4" w:semiHidden="0" w:uiPriority="69" w:unhideWhenUsed="0"/>
-    <w:lsdException w:name="Dark List Accent 4" w:semiHidden="0" w:uiPriority="70" w:unhideWhenUsed="0"/>
-    <w:lsdException w:name="Colorful Shading Accent 4" w:semiHidden="0" w:uiPriority="71" w:unhideWhenUsed="0"/>
-    <w:lsdException w:name="Colorful List Accent 4" w:semiHidden="0" w:uiPriority="72" w:unhideWhenUsed="0"/>
-    <w:lsdException w:name="Colorful Grid Accent 4" w:semiHidden="0" w:uiPriority="73" w:unhideWhenUsed="0"/>
-    <w:lsdException w:name="Light Shading Accent 5" w:semiHidden="0" w:uiPriority="60" w:unhideWhenUsed="0"/>
-    <w:lsdException w:name="Light List Accent 5" w:semiHidden="0" w:uiPriority="61" w:unhideWhenUsed="0"/>
-    <w:lsdException w:name="Light Grid Accent 5" w:semiHidden="0" w:uiPriority="62" w:unhideWhenUsed="0"/>
-    <w:lsdException w:name="Medium Shading 1 Accent 5" w:semiHidden="0" w:uiPriority="63" w:unhideWhenUsed="0"/>
-    <w:lsdException w:name="Medium Shading 2 Accent 5" w:semiHidden="0" w:uiPriority="64" w:unhideWhenUsed="0"/>
-    <w:lsdException w:name="Medium List 1 Accent 5" w:semiHidden="0" w:uiPriority="65" w:unhideWhenUsed="0"/>
-    <w:lsdException w:name="Medium List 2 Accent 5" w:semiHidden="0" w:uiPriority="66" w:unhideWhenUsed="0"/>
-    <w:lsdException w:name="Medium Grid 1 Accent 5" w:semiHidden="0" w:uiPriority="67" w:unhideWhenUsed="0"/>
-    <w:lsdException w:name="Medium Grid 2 Accent 5" w:semiHidden="0" w:uiPriority="68" w:unhideWhenUsed="0"/>
-    <w:lsdException w:name="Medium Grid 3 Accent 5" w:semiHidden="0" w:uiPriority="69" w:unhideWhenUsed="0"/>
-    <w:lsdException w:name="Dark List Accent 5" w:semiHidden="0" w:uiPriority="70" w:unhideWhenUsed="0"/>
-    <w:lsdException w:name="Colorful Shading Accent 5" w:semiHidden="0" w:uiPriority="71" w:unhideWhenUsed="0"/>
-    <w:lsdException w:name="Colorful List Accent 5" w:semiHidden="0" w:uiPriority="72" w:unhideWhenUsed="0"/>
-    <w:lsdException w:name="Colorful Grid Accent 5" w:semiHidden="0" w:uiPriority="73" w:unhideWhenUsed="0"/>
-    <w:lsdException w:name="Light Shading Accent 6" w:semiHidden="0" w:uiPriority="60" w:unhideWhenUsed="0"/>
-    <w:lsdException w:name="Light List Accent 6" w:semiHidden="0" w:uiPriority="61" w:unhideWhenUsed="0"/>
-    <w:lsdException w:name="Light Grid Accent 6" w:semiHidden="0" w:uiPriority="62" w:unhideWhenUsed="0"/>
-    <w:lsdException w:name="Medium Shading 1 Accent 6" w:semiHidden="0" w:uiPriority="63" w:unhideWhenUsed="0"/>
-    <w:lsdException w:name="Medium Shading 2 Accent 6" w:semiHidden="0" w:uiPriority="64" w:unhideWhenUsed="0"/>
-    <w:lsdException w:name="Medium List 1 Accent 6" w:semiHidden="0" w:uiPriority="65" w:unhideWhenUsed="0"/>
-    <w:lsdException w:name="Medium List 2 Accent 6" w:semiHidden="0" w:uiPriority="66" w:unhideWhenUsed="0"/>
-    <w:lsdException w:name="Medium Grid 1 Accent 6" w:semiHidden="0" w:uiPriority="67" w:unhideWhenUsed="0"/>
-    <w:lsdException w:name="Medium Grid 2 Accent 6" w:semiHidden="0" w:uiPriority="68" w:unhideWhenUsed="0"/>
-    <w:lsdException w:name="Medium Grid 3 Accent 6" w:semiHidden="0" w:uiPriority="69" w:unhideWhenUsed="0"/>
-    <w:lsdException w:name="Dark List Accent 6" w:semiHidden="0" w:uiPriority="70" w:unhideWhenUsed="0"/>
-    <w:lsdException w:name="Colorful Shading Accent 6" w:semiHidden="0" w:uiPriority="71" w:unhideWhenUsed="0"/>
-    <w:lsdException w:name="Colorful List Accent 6" w:semiHidden="0" w:uiPriority="72" w:unhideWhenUsed="0"/>
-    <w:lsdException w:name="Colorful Grid Accent 6" w:semiHidden="0" w:uiPriority="73" w:unhideWhenUsed="0"/>
-    <w:lsdException w:name="Subtle Emphasis" w:semiHidden="0" w:uiPriority="19" w:unhideWhenUsed="0" w:qFormat="1"/>
-    <w:lsdException w:name="Intense Emphasis" w:semiHidden="0" w:uiPriority="21" w:unhideWhenUsed="0" w:qFormat="1"/>
-    <w:lsdException w:name="Subtle Reference" w:semiHidden="0" w:uiPriority="31" w:unhideWhenUsed="0" w:qFormat="1"/>
-    <w:lsdException w:name="Intense Reference" w:semiHidden="0" w:uiPriority="32" w:unhideWhenUsed="0" w:qFormat="1"/>
-    <w:lsdException w:name="Book Title" w:semiHidden="0" w:uiPriority="33" w:unhideWhenUsed="0" w:qFormat="1"/>
-    <w:lsdException w:name="Bibliography" w:uiPriority="37"/>
-    <w:lsdException w:name="TOC Heading" w:uiPriority="39" w:qFormat="1"/>
-  </w:latentStyles>
-  <w:style w:type="paragraph" w:default="1" w:styleId="Normal">
-    <w:name w:val="Normal"/>
-    <w:qFormat/>
-  </w:style>
-  <w:style w:type="character" w:default="1" w:styleId="Fuentedeprrafopredeter">
-    <w:name w:val="Default Paragraph Font"/>
-    <w:uiPriority w:val="1"/>
-    <w:semiHidden/>
-    <w:unhideWhenUsed/>
-  </w:style>
-  <w:style w:type="table" w:default="1" w:styleId="Tablanormal">
+  <w:style w:type="table" w:default="1" w:styleId="TableNormal">
     <w:name w:val="Normal Table"/>
     <w:uiPriority w:val="99"/>
     <w:semiHidden/>
@@ -3820,16 +4104,16 @@
       </w:tblCellMar>
     </w:tblPr>
   </w:style>
-  <w:style w:type="numbering" w:default="1" w:styleId="Sinlista">
+  <w:style w:type="numbering" w:default="1" w:styleId="NoList">
     <w:name w:val="No List"/>
     <w:uiPriority w:val="99"/>
     <w:semiHidden/>
     <w:unhideWhenUsed/>
   </w:style>
-  <w:style w:type="paragraph" w:styleId="Encabezado">
+  <w:style w:type="paragraph" w:styleId="Header">
     <w:name w:val="header"/>
     <w:basedOn w:val="Normal"/>
-    <w:link w:val="EncabezadoCar"/>
+    <w:link w:val="HeaderChar"/>
     <w:uiPriority w:val="99"/>
     <w:unhideWhenUsed/>
     <w:rsid w:val="003F7410"/>
@@ -3841,17 +4125,17 @@
       <w:spacing w:after="0" w:line="240" w:lineRule="auto"/>
     </w:pPr>
   </w:style>
-  <w:style w:type="character" w:customStyle="1" w:styleId="EncabezadoCar">
-    <w:name w:val="Encabezado Car"/>
-    <w:basedOn w:val="Fuentedeprrafopredeter"/>
-    <w:link w:val="Encabezado"/>
+  <w:style w:type="character" w:customStyle="1" w:styleId="HeaderChar">
+    <w:name w:val="Header Char"/>
+    <w:basedOn w:val="DefaultParagraphFont"/>
+    <w:link w:val="Header"/>
     <w:uiPriority w:val="99"/>
     <w:rsid w:val="003F7410"/>
   </w:style>
-  <w:style w:type="paragraph" w:styleId="Piedepgina">
+  <w:style w:type="paragraph" w:styleId="Footer">
     <w:name w:val="footer"/>
     <w:basedOn w:val="Normal"/>
-    <w:link w:val="PiedepginaCar"/>
+    <w:link w:val="FooterChar"/>
     <w:uiPriority w:val="99"/>
     <w:unhideWhenUsed/>
     <w:rsid w:val="003F7410"/>
@@ -3863,17 +4147,17 @@
       <w:spacing w:after="0" w:line="240" w:lineRule="auto"/>
     </w:pPr>
   </w:style>
-  <w:style w:type="character" w:customStyle="1" w:styleId="PiedepginaCar">
-    <w:name w:val="Pie de página Car"/>
-    <w:basedOn w:val="Fuentedeprrafopredeter"/>
-    <w:link w:val="Piedepgina"/>
+  <w:style w:type="character" w:customStyle="1" w:styleId="FooterChar">
+    <w:name w:val="Footer Char"/>
+    <w:basedOn w:val="DefaultParagraphFont"/>
+    <w:link w:val="Footer"/>
     <w:uiPriority w:val="99"/>
     <w:rsid w:val="003F7410"/>
   </w:style>
-  <w:style w:type="paragraph" w:styleId="Textodeglobo">
+  <w:style w:type="paragraph" w:styleId="BalloonText">
     <w:name w:val="Balloon Text"/>
     <w:basedOn w:val="Normal"/>
-    <w:link w:val="TextodegloboCar"/>
+    <w:link w:val="BalloonTextChar"/>
     <w:uiPriority w:val="99"/>
     <w:semiHidden/>
     <w:unhideWhenUsed/>
@@ -3887,10 +4171,10 @@
       <w:szCs w:val="16"/>
     </w:rPr>
   </w:style>
-  <w:style w:type="character" w:customStyle="1" w:styleId="TextodegloboCar">
-    <w:name w:val="Texto de globo Car"/>
-    <w:basedOn w:val="Fuentedeprrafopredeter"/>
-    <w:link w:val="Textodeglobo"/>
+  <w:style w:type="character" w:customStyle="1" w:styleId="BalloonTextChar">
+    <w:name w:val="Balloon Text Char"/>
+    <w:basedOn w:val="DefaultParagraphFont"/>
+    <w:link w:val="BalloonText"/>
     <w:uiPriority w:val="99"/>
     <w:semiHidden/>
     <w:rsid w:val="003F7410"/>
@@ -3900,7 +4184,7 @@
       <w:szCs w:val="16"/>
     </w:rPr>
   </w:style>
-  <w:style w:type="paragraph" w:styleId="Prrafodelista">
+  <w:style w:type="paragraph" w:styleId="ListParagraph">
     <w:name w:val="List Paragraph"/>
     <w:basedOn w:val="Normal"/>
     <w:uiPriority w:val="34"/>
@@ -3911,11 +4195,98 @@
       <w:contextualSpacing/>
     </w:pPr>
   </w:style>
+  <w:style w:type="character" w:styleId="CommentReference">
+    <w:name w:val="annotation reference"/>
+    <w:basedOn w:val="DefaultParagraphFont"/>
+    <w:uiPriority w:val="99"/>
+    <w:semiHidden/>
+    <w:unhideWhenUsed/>
+    <w:rsid w:val="008E4DFC"/>
+    <w:rPr>
+      <w:sz w:val="16"/>
+      <w:szCs w:val="16"/>
+    </w:rPr>
+  </w:style>
+  <w:style w:type="paragraph" w:styleId="CommentText">
+    <w:name w:val="annotation text"/>
+    <w:basedOn w:val="Normal"/>
+    <w:link w:val="CommentTextChar"/>
+    <w:uiPriority w:val="99"/>
+    <w:semiHidden/>
+    <w:unhideWhenUsed/>
+    <w:rsid w:val="008E4DFC"/>
+    <w:pPr>
+      <w:spacing w:line="240" w:lineRule="auto"/>
+    </w:pPr>
+    <w:rPr>
+      <w:sz w:val="20"/>
+      <w:szCs w:val="20"/>
+    </w:rPr>
+  </w:style>
+  <w:style w:type="character" w:customStyle="1" w:styleId="CommentTextChar">
+    <w:name w:val="Comment Text Char"/>
+    <w:basedOn w:val="DefaultParagraphFont"/>
+    <w:link w:val="CommentText"/>
+    <w:uiPriority w:val="99"/>
+    <w:semiHidden/>
+    <w:rsid w:val="008E4DFC"/>
+    <w:rPr>
+      <w:sz w:val="20"/>
+      <w:szCs w:val="20"/>
+    </w:rPr>
+  </w:style>
+  <w:style w:type="paragraph" w:styleId="CommentSubject">
+    <w:name w:val="annotation subject"/>
+    <w:basedOn w:val="CommentText"/>
+    <w:next w:val="CommentText"/>
+    <w:link w:val="CommentSubjectChar"/>
+    <w:uiPriority w:val="99"/>
+    <w:semiHidden/>
+    <w:unhideWhenUsed/>
+    <w:rsid w:val="008E4DFC"/>
+    <w:rPr>
+      <w:b/>
+      <w:bCs/>
+    </w:rPr>
+  </w:style>
+  <w:style w:type="character" w:customStyle="1" w:styleId="CommentSubjectChar">
+    <w:name w:val="Comment Subject Char"/>
+    <w:basedOn w:val="CommentTextChar"/>
+    <w:link w:val="CommentSubject"/>
+    <w:uiPriority w:val="99"/>
+    <w:semiHidden/>
+    <w:rsid w:val="008E4DFC"/>
+    <w:rPr>
+      <w:b/>
+      <w:bCs/>
+      <w:sz w:val="20"/>
+      <w:szCs w:val="20"/>
+    </w:rPr>
+  </w:style>
+  <w:style w:type="table" w:styleId="TableGrid">
+    <w:name w:val="Table Grid"/>
+    <w:basedOn w:val="TableNormal"/>
+    <w:uiPriority w:val="59"/>
+    <w:rsid w:val="0049061D"/>
+    <w:pPr>
+      <w:spacing w:after="0" w:line="240" w:lineRule="auto"/>
+    </w:pPr>
+    <w:tblPr>
+      <w:tblBorders>
+        <w:top w:val="single" w:sz="4" w:space="0" w:color="auto"/>
+        <w:left w:val="single" w:sz="4" w:space="0" w:color="auto"/>
+        <w:bottom w:val="single" w:sz="4" w:space="0" w:color="auto"/>
+        <w:right w:val="single" w:sz="4" w:space="0" w:color="auto"/>
+        <w:insideH w:val="single" w:sz="4" w:space="0" w:color="auto"/>
+        <w:insideV w:val="single" w:sz="4" w:space="0" w:color="auto"/>
+      </w:tblBorders>
+    </w:tblPr>
+  </w:style>
 </w:styles>
 </file>
 
 <file path=word/glossary/document.xml><?xml version="1.0" encoding="utf-8"?>
-<w:glossaryDocument xmlns:ve="http://schemas.openxmlformats.org/markup-compatibility/2006" xmlns:o="urn:schemas-microsoft-com:office:office" xmlns:r="http://schemas.openxmlformats.org/officeDocument/2006/relationships" xmlns:m="http://schemas.openxmlformats.org/officeDocument/2006/math" xmlns:v="urn:schemas-microsoft-com:vml" xmlns:wp="http://schemas.openxmlformats.org/drawingml/2006/wordprocessingDrawing" xmlns:w10="urn:schemas-microsoft-com:office:word" xmlns:w="http://schemas.openxmlformats.org/wordprocessingml/2006/main" xmlns:wne="http://schemas.microsoft.com/office/word/2006/wordml">
+<w:glossaryDocument xmlns:wpc="http://schemas.microsoft.com/office/word/2010/wordprocessingCanvas" xmlns:cx="http://schemas.microsoft.com/office/drawing/2014/chartex" xmlns:cx1="http://schemas.microsoft.com/office/drawing/2015/9/8/chartex" xmlns:cx2="http://schemas.microsoft.com/office/drawing/2015/10/21/chartex" xmlns:cx3="http://schemas.microsoft.com/office/drawing/2016/5/9/chartex" xmlns:cx4="http://schemas.microsoft.com/office/drawing/2016/5/10/chartex" xmlns:cx5="http://schemas.microsoft.com/office/drawing/2016/5/11/chartex" xmlns:cx6="http://schemas.microsoft.com/office/drawing/2016/5/12/chartex" xmlns:cx7="http://schemas.microsoft.com/office/drawing/2016/5/13/chartex" xmlns:cx8="http://schemas.microsoft.com/office/drawing/2016/5/14/chartex" xmlns:mc="http://schemas.openxmlformats.org/markup-compatibility/2006" xmlns:aink="http://schemas.microsoft.com/office/drawing/2016/ink" xmlns:am3d="http://schemas.microsoft.com/office/drawing/2017/model3d" xmlns:o="urn:schemas-microsoft-com:office:office" xmlns:r="http://schemas.openxmlformats.org/officeDocument/2006/relationships" xmlns:m="http://schemas.openxmlformats.org/officeDocument/2006/math" xmlns:v="urn:schemas-microsoft-com:vml" xmlns:wp14="http://schemas.microsoft.com/office/word/2010/wordprocessingDrawing" xmlns:wp="http://schemas.openxmlformats.org/drawingml/2006/wordprocessingDrawing" xmlns:w10="urn:schemas-microsoft-com:office:word" xmlns:w="http://schemas.openxmlformats.org/wordprocessingml/2006/main" xmlns:w14="http://schemas.microsoft.com/office/word/2010/wordml" xmlns:w15="http://schemas.microsoft.com/office/word/2012/wordml" xmlns:w16cid="http://schemas.microsoft.com/office/word/2016/wordml/cid" xmlns:w16se="http://schemas.microsoft.com/office/word/2015/wordml/symex" xmlns:wpg="http://schemas.microsoft.com/office/word/2010/wordprocessingGroup" xmlns:wpi="http://schemas.microsoft.com/office/word/2010/wordprocessingInk" xmlns:wne="http://schemas.microsoft.com/office/word/2006/wordml" xmlns:wps="http://schemas.microsoft.com/office/word/2010/wordprocessingShape" mc:Ignorable="w14 w15 w16se w16cid wp14">
   <w:docParts>
     <w:docPart>
       <w:docPartPr>
@@ -3954,20 +4325,20 @@
 </file>
 
 <file path=word/glossary/fontTable.xml><?xml version="1.0" encoding="utf-8"?>
-<w:fonts xmlns:r="http://schemas.openxmlformats.org/officeDocument/2006/relationships" xmlns:w="http://schemas.openxmlformats.org/wordprocessingml/2006/main">
+<w:fonts xmlns:mc="http://schemas.openxmlformats.org/markup-compatibility/2006" xmlns:r="http://schemas.openxmlformats.org/officeDocument/2006/relationships" xmlns:w="http://schemas.openxmlformats.org/wordprocessingml/2006/main" xmlns:w14="http://schemas.microsoft.com/office/word/2010/wordml" xmlns:w15="http://schemas.microsoft.com/office/word/2012/wordml" xmlns:w16cid="http://schemas.microsoft.com/office/word/2016/wordml/cid" xmlns:w16se="http://schemas.microsoft.com/office/word/2015/wordml/symex" mc:Ignorable="w14 w15 w16se w16cid">
   <w:font w:name="Times New Roman">
     <w:panose1 w:val="02020603050405020304"/>
     <w:charset w:val="00"/>
     <w:family w:val="roman"/>
     <w:pitch w:val="variable"/>
-    <w:sig w:usb0="E0002AFF" w:usb1="C0007841" w:usb2="00000009" w:usb3="00000000" w:csb0="000001FF" w:csb1="00000000"/>
+    <w:sig w:usb0="E0002EFF" w:usb1="C000785B" w:usb2="00000009" w:usb3="00000000" w:csb0="000001FF" w:csb1="00000000"/>
   </w:font>
   <w:font w:name="Calibri">
     <w:panose1 w:val="020F0502020204030204"/>
     <w:charset w:val="00"/>
     <w:family w:val="swiss"/>
     <w:pitch w:val="variable"/>
-    <w:sig w:usb0="E00002FF" w:usb1="4000ACFF" w:usb2="00000001" w:usb3="00000000" w:csb0="0000019F" w:csb1="00000000"/>
+    <w:sig w:usb0="E0002AFF" w:usb1="C000ACFF" w:usb2="00000009" w:usb3="00000000" w:csb0="000001FF" w:csb1="00000000"/>
   </w:font>
   <w:font w:name="Courier New">
     <w:panose1 w:val="02070309020205020404"/>
@@ -3986,7 +4357,7 @@
   <w:font w:name="Symbol">
     <w:panose1 w:val="05050102010706020507"/>
     <w:charset w:val="02"/>
-    <w:family w:val="roman"/>
+    <w:family w:val="decorative"/>
     <w:pitch w:val="variable"/>
     <w:sig w:usb0="00000000" w:usb1="10000000" w:usb2="00000000" w:usb3="00000000" w:csb0="80000000" w:csb1="00000000"/>
   </w:font>
@@ -4005,23 +4376,33 @@
     <w:pitch w:val="variable"/>
     <w:sig w:usb0="E00002FF" w:usb1="400004FF" w:usb2="00000000" w:usb3="00000000" w:csb0="0000019F" w:csb1="00000000"/>
   </w:font>
+  <w:font w:name="Calibri Light">
+    <w:panose1 w:val="020F0302020204030204"/>
+    <w:charset w:val="00"/>
+    <w:family w:val="modern"/>
+    <w:pitch w:val="variable"/>
+    <w:sig w:usb0="00000003" w:usb1="00000000" w:usb2="00000000" w:usb3="00000000" w:csb0="00000001" w:csb1="00000000"/>
+  </w:font>
 </w:fonts>
 </file>
 
 <file path=word/glossary/settings.xml><?xml version="1.0" encoding="utf-8"?>
-<w:settings xmlns:o="urn:schemas-microsoft-com:office:office" xmlns:r="http://schemas.openxmlformats.org/officeDocument/2006/relationships" xmlns:m="http://schemas.openxmlformats.org/officeDocument/2006/math" xmlns:v="urn:schemas-microsoft-com:vml" xmlns:w10="urn:schemas-microsoft-com:office:word" xmlns:w="http://schemas.openxmlformats.org/wordprocessingml/2006/main" xmlns:sl="http://schemas.openxmlformats.org/schemaLibrary/2006/main">
+<w:settings xmlns:mc="http://schemas.openxmlformats.org/markup-compatibility/2006" xmlns:o="urn:schemas-microsoft-com:office:office" xmlns:r="http://schemas.openxmlformats.org/officeDocument/2006/relationships" xmlns:m="http://schemas.openxmlformats.org/officeDocument/2006/math" xmlns:v="urn:schemas-microsoft-com:vml" xmlns:w10="urn:schemas-microsoft-com:office:word" xmlns:w="http://schemas.openxmlformats.org/wordprocessingml/2006/main" xmlns:w14="http://schemas.microsoft.com/office/word/2010/wordml" xmlns:w15="http://schemas.microsoft.com/office/word/2012/wordml" xmlns:w16cid="http://schemas.microsoft.com/office/word/2016/wordml/cid" xmlns:w16se="http://schemas.microsoft.com/office/word/2015/wordml/symex" xmlns:sl="http://schemas.openxmlformats.org/schemaLibrary/2006/main" mc:Ignorable="w14 w15 w16se w16cid">
   <w:view w:val="normal"/>
   <w:defaultTabStop w:val="708"/>
   <w:hyphenationZone w:val="425"/>
   <w:characterSpacingControl w:val="doNotCompress"/>
   <w:compat>
     <w:useFELayout/>
+    <w:compatSetting w:name="compatibilityMode" w:uri="http://schemas.microsoft.com/office/word" w:val="12"/>
+    <w:compatSetting w:name="useWord2013TrackBottomHyphenation" w:uri="http://schemas.microsoft.com/office/word" w:val="1"/>
   </w:compat>
   <w:rsids>
     <w:rsidRoot w:val="0079699E"/>
     <w:rsid w:val="000028B4"/>
     <w:rsid w:val="0006262F"/>
     <w:rsid w:val="004154CD"/>
+    <w:rsid w:val="006717C9"/>
     <w:rsid w:val="0079699E"/>
     <w:rsid w:val="00817F65"/>
     <w:rsid w:val="009452CF"/>
@@ -4033,7 +4414,7 @@
     <m:mathFont m:val="Cambria Math"/>
     <m:brkBin m:val="before"/>
     <m:brkBinSub m:val="--"/>
-    <m:smallFrac m:val="off"/>
+    <m:smallFrac m:val="0"/>
     <m:dispDef/>
     <m:lMargin m:val="0"/>
     <m:rMargin m:val="0"/>
@@ -4050,7 +4431,7 @@
 </file>
 
 <file path=word/glossary/styles.xml><?xml version="1.0" encoding="utf-8"?>
-<w:styles xmlns:r="http://schemas.openxmlformats.org/officeDocument/2006/relationships" xmlns:w="http://schemas.openxmlformats.org/wordprocessingml/2006/main">
+<w:styles xmlns:mc="http://schemas.openxmlformats.org/markup-compatibility/2006" xmlns:r="http://schemas.openxmlformats.org/officeDocument/2006/relationships" xmlns:w="http://schemas.openxmlformats.org/wordprocessingml/2006/main" xmlns:w14="http://schemas.microsoft.com/office/word/2010/wordml" xmlns:w15="http://schemas.microsoft.com/office/word/2012/wordml" xmlns:w16cid="http://schemas.microsoft.com/office/word/2016/wordml/cid" xmlns:w16se="http://schemas.microsoft.com/office/word/2015/wordml/symex" mc:Ignorable="w14 w15 w16se w16cid">
   <w:docDefaults>
     <w:rPrDefault>
       <w:rPr>
@@ -4066,162 +4447,400 @@
       </w:pPr>
     </w:pPrDefault>
   </w:docDefaults>
-  <w:latentStyles w:defLockedState="0" w:defUIPriority="99" w:defSemiHidden="1" w:defUnhideWhenUsed="1" w:defQFormat="0" w:count="267">
-    <w:lsdException w:name="Normal" w:semiHidden="0" w:uiPriority="0" w:unhideWhenUsed="0" w:qFormat="1"/>
-    <w:lsdException w:name="heading 1" w:semiHidden="0" w:uiPriority="9" w:unhideWhenUsed="0" w:qFormat="1"/>
-    <w:lsdException w:name="heading 2" w:uiPriority="9" w:qFormat="1"/>
-    <w:lsdException w:name="heading 3" w:uiPriority="9" w:qFormat="1"/>
-    <w:lsdException w:name="heading 4" w:uiPriority="9" w:qFormat="1"/>
-    <w:lsdException w:name="heading 5" w:uiPriority="9" w:qFormat="1"/>
-    <w:lsdException w:name="heading 6" w:uiPriority="9" w:qFormat="1"/>
-    <w:lsdException w:name="heading 7" w:uiPriority="9" w:qFormat="1"/>
-    <w:lsdException w:name="heading 8" w:uiPriority="9" w:qFormat="1"/>
-    <w:lsdException w:name="heading 9" w:uiPriority="9" w:qFormat="1"/>
-    <w:lsdException w:name="toc 1" w:uiPriority="39"/>
-    <w:lsdException w:name="toc 2" w:uiPriority="39"/>
-    <w:lsdException w:name="toc 3" w:uiPriority="39"/>
-    <w:lsdException w:name="toc 4" w:uiPriority="39"/>
-    <w:lsdException w:name="toc 5" w:uiPriority="39"/>
-    <w:lsdException w:name="toc 6" w:uiPriority="39"/>
-    <w:lsdException w:name="toc 7" w:uiPriority="39"/>
-    <w:lsdException w:name="toc 8" w:uiPriority="39"/>
-    <w:lsdException w:name="toc 9" w:uiPriority="39"/>
-    <w:lsdException w:name="caption" w:uiPriority="35" w:qFormat="1"/>
-    <w:lsdException w:name="Title" w:semiHidden="0" w:uiPriority="10" w:unhideWhenUsed="0" w:qFormat="1"/>
-    <w:lsdException w:name="Default Paragraph Font" w:uiPriority="1"/>
-    <w:lsdException w:name="Subtitle" w:semiHidden="0" w:uiPriority="11" w:unhideWhenUsed="0" w:qFormat="1"/>
-    <w:lsdException w:name="Strong" w:semiHidden="0" w:uiPriority="22" w:unhideWhenUsed="0" w:qFormat="1"/>
-    <w:lsdException w:name="Emphasis" w:semiHidden="0" w:uiPriority="20" w:unhideWhenUsed="0" w:qFormat="1"/>
-    <w:lsdException w:name="Table Grid" w:semiHidden="0" w:uiPriority="59" w:unhideWhenUsed="0"/>
-    <w:lsdException w:name="Placeholder Text" w:unhideWhenUsed="0"/>
-    <w:lsdException w:name="No Spacing" w:semiHidden="0" w:uiPriority="1" w:unhideWhenUsed="0" w:qFormat="1"/>
-    <w:lsdException w:name="Light Shading" w:semiHidden="0" w:uiPriority="60" w:unhideWhenUsed="0"/>
-    <w:lsdException w:name="Light List" w:semiHidden="0" w:uiPriority="61" w:unhideWhenUsed="0"/>
-    <w:lsdException w:name="Light Grid" w:semiHidden="0" w:uiPriority="62" w:unhideWhenUsed="0"/>
-    <w:lsdException w:name="Medium Shading 1" w:semiHidden="0" w:uiPriority="63" w:unhideWhenUsed="0"/>
-    <w:lsdException w:name="Medium Shading 2" w:semiHidden="0" w:uiPriority="64" w:unhideWhenUsed="0"/>
-    <w:lsdException w:name="Medium List 1" w:semiHidden="0" w:uiPriority="65" w:unhideWhenUsed="0"/>
-    <w:lsdException w:name="Medium List 2" w:semiHidden="0" w:uiPriority="66" w:unhideWhenUsed="0"/>
-    <w:lsdException w:name="Medium Grid 1" w:semiHidden="0" w:uiPriority="67" w:unhideWhenUsed="0"/>
-    <w:lsdException w:name="Medium Grid 2" w:semiHidden="0" w:uiPriority="68" w:unhideWhenUsed="0"/>
-    <w:lsdException w:name="Medium Grid 3" w:semiHidden="0" w:uiPriority="69" w:unhideWhenUsed="0"/>
-    <w:lsdException w:name="Dark List" w:semiHidden="0" w:uiPriority="70" w:unhideWhenUsed="0"/>
-    <w:lsdException w:name="Colorful Shading" w:semiHidden="0" w:uiPriority="71" w:unhideWhenUsed="0"/>
-    <w:lsdException w:name="Colorful List" w:semiHidden="0" w:uiPriority="72" w:unhideWhenUsed="0"/>
-    <w:lsdException w:name="Colorful Grid" w:semiHidden="0" w:uiPriority="73" w:unhideWhenUsed="0"/>
-    <w:lsdException w:name="Light Shading Accent 1" w:semiHidden="0" w:uiPriority="60" w:unhideWhenUsed="0"/>
-    <w:lsdException w:name="Light List Accent 1" w:semiHidden="0" w:uiPriority="61" w:unhideWhenUsed="0"/>
-    <w:lsdException w:name="Light Grid Accent 1" w:semiHidden="0" w:uiPriority="62" w:unhideWhenUsed="0"/>
-    <w:lsdException w:name="Medium Shading 1 Accent 1" w:semiHidden="0" w:uiPriority="63" w:unhideWhenUsed="0"/>
-    <w:lsdException w:name="Medium Shading 2 Accent 1" w:semiHidden="0" w:uiPriority="64" w:unhideWhenUsed="0"/>
-    <w:lsdException w:name="Medium List 1 Accent 1" w:semiHidden="0" w:uiPriority="65" w:unhideWhenUsed="0"/>
-    <w:lsdException w:name="Revision" w:unhideWhenUsed="0"/>
-    <w:lsdException w:name="List Paragraph" w:semiHidden="0" w:uiPriority="34" w:unhideWhenUsed="0" w:qFormat="1"/>
-    <w:lsdException w:name="Quote" w:semiHidden="0" w:uiPriority="29" w:unhideWhenUsed="0" w:qFormat="1"/>
-    <w:lsdException w:name="Intense Quote" w:semiHidden="0" w:uiPriority="30" w:unhideWhenUsed="0" w:qFormat="1"/>
-    <w:lsdException w:name="Medium List 2 Accent 1" w:semiHidden="0" w:uiPriority="66" w:unhideWhenUsed="0"/>
-    <w:lsdException w:name="Medium Grid 1 Accent 1" w:semiHidden="0" w:uiPriority="67" w:unhideWhenUsed="0"/>
-    <w:lsdException w:name="Medium Grid 2 Accent 1" w:semiHidden="0" w:uiPriority="68" w:unhideWhenUsed="0"/>
-    <w:lsdException w:name="Medium Grid 3 Accent 1" w:semiHidden="0" w:uiPriority="69" w:unhideWhenUsed="0"/>
-    <w:lsdException w:name="Dark List Accent 1" w:semiHidden="0" w:uiPriority="70" w:unhideWhenUsed="0"/>
-    <w:lsdException w:name="Colorful Shading Accent 1" w:semiHidden="0" w:uiPriority="71" w:unhideWhenUsed="0"/>
-    <w:lsdException w:name="Colorful List Accent 1" w:semiHidden="0" w:uiPriority="72" w:unhideWhenUsed="0"/>
-    <w:lsdException w:name="Colorful Grid Accent 1" w:semiHidden="0" w:uiPriority="73" w:unhideWhenUsed="0"/>
-    <w:lsdException w:name="Light Shading Accent 2" w:semiHidden="0" w:uiPriority="60" w:unhideWhenUsed="0"/>
-    <w:lsdException w:name="Light List Accent 2" w:semiHidden="0" w:uiPriority="61" w:unhideWhenUsed="0"/>
-    <w:lsdException w:name="Light Grid Accent 2" w:semiHidden="0" w:uiPriority="62" w:unhideWhenUsed="0"/>
-    <w:lsdException w:name="Medium Shading 1 Accent 2" w:semiHidden="0" w:uiPriority="63" w:unhideWhenUsed="0"/>
-    <w:lsdException w:name="Medium Shading 2 Accent 2" w:semiHidden="0" w:uiPriority="64" w:unhideWhenUsed="0"/>
-    <w:lsdException w:name="Medium List 1 Accent 2" w:semiHidden="0" w:uiPriority="65" w:unhideWhenUsed="0"/>
-    <w:lsdException w:name="Medium List 2 Accent 2" w:semiHidden="0" w:uiPriority="66" w:unhideWhenUsed="0"/>
-    <w:lsdException w:name="Medium Grid 1 Accent 2" w:semiHidden="0" w:uiPriority="67" w:unhideWhenUsed="0"/>
-    <w:lsdException w:name="Medium Grid 2 Accent 2" w:semiHidden="0" w:uiPriority="68" w:unhideWhenUsed="0"/>
-    <w:lsdException w:name="Medium Grid 3 Accent 2" w:semiHidden="0" w:uiPriority="69" w:unhideWhenUsed="0"/>
-    <w:lsdException w:name="Dark List Accent 2" w:semiHidden="0" w:uiPriority="70" w:unhideWhenUsed="0"/>
-    <w:lsdException w:name="Colorful Shading Accent 2" w:semiHidden="0" w:uiPriority="71" w:unhideWhenUsed="0"/>
-    <w:lsdException w:name="Colorful List Accent 2" w:semiHidden="0" w:uiPriority="72" w:unhideWhenUsed="0"/>
-    <w:lsdException w:name="Colorful Grid Accent 2" w:semiHidden="0" w:uiPriority="73" w:unhideWhenUsed="0"/>
-    <w:lsdException w:name="Light Shading Accent 3" w:semiHidden="0" w:uiPriority="60" w:unhideWhenUsed="0"/>
-    <w:lsdException w:name="Light List Accent 3" w:semiHidden="0" w:uiPriority="61" w:unhideWhenUsed="0"/>
-    <w:lsdException w:name="Light Grid Accent 3" w:semiHidden="0" w:uiPriority="62" w:unhideWhenUsed="0"/>
-    <w:lsdException w:name="Medium Shading 1 Accent 3" w:semiHidden="0" w:uiPriority="63" w:unhideWhenUsed="0"/>
-    <w:lsdException w:name="Medium Shading 2 Accent 3" w:semiHidden="0" w:uiPriority="64" w:unhideWhenUsed="0"/>
-    <w:lsdException w:name="Medium List 1 Accent 3" w:semiHidden="0" w:uiPriority="65" w:unhideWhenUsed="0"/>
-    <w:lsdException w:name="Medium List 2 Accent 3" w:semiHidden="0" w:uiPriority="66" w:unhideWhenUsed="0"/>
-    <w:lsdException w:name="Medium Grid 1 Accent 3" w:semiHidden="0" w:uiPriority="67" w:unhideWhenUsed="0"/>
-    <w:lsdException w:name="Medium Grid 2 Accent 3" w:semiHidden="0" w:uiPriority="68" w:unhideWhenUsed="0"/>
-    <w:lsdException w:name="Medium Grid 3 Accent 3" w:semiHidden="0" w:uiPriority="69" w:unhideWhenUsed="0"/>
-    <w:lsdException w:name="Dark List Accent 3" w:semiHidden="0" w:uiPriority="70" w:unhideWhenUsed="0"/>
-    <w:lsdException w:name="Colorful Shading Accent 3" w:semiHidden="0" w:uiPriority="71" w:unhideWhenUsed="0"/>
-    <w:lsdException w:name="Colorful List Accent 3" w:semiHidden="0" w:uiPriority="72" w:unhideWhenUsed="0"/>
-    <w:lsdException w:name="Colorful Grid Accent 3" w:semiHidden="0" w:uiPriority="73" w:unhideWhenUsed="0"/>
-    <w:lsdException w:name="Light Shading Accent 4" w:semiHidden="0" w:uiPriority="60" w:unhideWhenUsed="0"/>
-    <w:lsdException w:name="Light List Accent 4" w:semiHidden="0" w:uiPriority="61" w:unhideWhenUsed="0"/>
-    <w:lsdException w:name="Light Grid Accent 4" w:semiHidden="0" w:uiPriority="62" w:unhideWhenUsed="0"/>
-    <w:lsdException w:name="Medium Shading 1 Accent 4" w:semiHidden="0" w:uiPriority="63" w:unhideWhenUsed="0"/>
-    <w:lsdException w:name="Medium Shading 2 Accent 4" w:semiHidden="0" w:uiPriority="64" w:unhideWhenUsed="0"/>
-    <w:lsdException w:name="Medium List 1 Accent 4" w:semiHidden="0" w:uiPriority="65" w:unhideWhenUsed="0"/>
-    <w:lsdException w:name="Medium List 2 Accent 4" w:semiHidden="0" w:uiPriority="66" w:unhideWhenUsed="0"/>
-    <w:lsdException w:name="Medium Grid 1 Accent 4" w:semiHidden="0" w:uiPriority="67" w:unhideWhenUsed="0"/>
-    <w:lsdException w:name="Medium Grid 2 Accent 4" w:semiHidden="0" w:uiPriority="68" w:unhideWhenUsed="0"/>
-    <w:lsdException w:name="Medium Grid 3 Accent 4" w:semiHidden="0" w:uiPriority="69" w:unhideWhenUsed="0"/>
-    <w:lsdException w:name="Dark List Accent 4" w:semiHidden="0" w:uiPriority="70" w:unhideWhenUsed="0"/>
-    <w:lsdException w:name="Colorful Shading Accent 4" w:semiHidden="0" w:uiPriority="71" w:unhideWhenUsed="0"/>
-    <w:lsdException w:name="Colorful List Accent 4" w:semiHidden="0" w:uiPriority="72" w:unhideWhenUsed="0"/>
-    <w:lsdException w:name="Colorful Grid Accent 4" w:semiHidden="0" w:uiPriority="73" w:unhideWhenUsed="0"/>
-    <w:lsdException w:name="Light Shading Accent 5" w:semiHidden="0" w:uiPriority="60" w:unhideWhenUsed="0"/>
-    <w:lsdException w:name="Light List Accent 5" w:semiHidden="0" w:uiPriority="61" w:unhideWhenUsed="0"/>
-    <w:lsdException w:name="Light Grid Accent 5" w:semiHidden="0" w:uiPriority="62" w:unhideWhenUsed="0"/>
-    <w:lsdException w:name="Medium Shading 1 Accent 5" w:semiHidden="0" w:uiPriority="63" w:unhideWhenUsed="0"/>
-    <w:lsdException w:name="Medium Shading 2 Accent 5" w:semiHidden="0" w:uiPriority="64" w:unhideWhenUsed="0"/>
-    <w:lsdException w:name="Medium List 1 Accent 5" w:semiHidden="0" w:uiPriority="65" w:unhideWhenUsed="0"/>
-    <w:lsdException w:name="Medium List 2 Accent 5" w:semiHidden="0" w:uiPriority="66" w:unhideWhenUsed="0"/>
-    <w:lsdException w:name="Medium Grid 1 Accent 5" w:semiHidden="0" w:uiPriority="67" w:unhideWhenUsed="0"/>
-    <w:lsdException w:name="Medium Grid 2 Accent 5" w:semiHidden="0" w:uiPriority="68" w:unhideWhenUsed="0"/>
-    <w:lsdException w:name="Medium Grid 3 Accent 5" w:semiHidden="0" w:uiPriority="69" w:unhideWhenUsed="0"/>
-    <w:lsdException w:name="Dark List Accent 5" w:semiHidden="0" w:uiPriority="70" w:unhideWhenUsed="0"/>
-    <w:lsdException w:name="Colorful Shading Accent 5" w:semiHidden="0" w:uiPriority="71" w:unhideWhenUsed="0"/>
-    <w:lsdException w:name="Colorful List Accent 5" w:semiHidden="0" w:uiPriority="72" w:unhideWhenUsed="0"/>
-    <w:lsdException w:name="Colorful Grid Accent 5" w:semiHidden="0" w:uiPriority="73" w:unhideWhenUsed="0"/>
-    <w:lsdException w:name="Light Shading Accent 6" w:semiHidden="0" w:uiPriority="60" w:unhideWhenUsed="0"/>
-    <w:lsdException w:name="Light List Accent 6" w:semiHidden="0" w:uiPriority="61" w:unhideWhenUsed="0"/>
-    <w:lsdException w:name="Light Grid Accent 6" w:semiHidden="0" w:uiPriority="62" w:unhideWhenUsed="0"/>
-    <w:lsdException w:name="Medium Shading 1 Accent 6" w:semiHidden="0" w:uiPriority="63" w:unhideWhenUsed="0"/>
-    <w:lsdException w:name="Medium Shading 2 Accent 6" w:semiHidden="0" w:uiPriority="64" w:unhideWhenUsed="0"/>
-    <w:lsdException w:name="Medium List 1 Accent 6" w:semiHidden="0" w:uiPriority="65" w:unhideWhenUsed="0"/>
-    <w:lsdException w:name="Medium List 2 Accent 6" w:semiHidden="0" w:uiPriority="66" w:unhideWhenUsed="0"/>
-    <w:lsdException w:name="Medium Grid 1 Accent 6" w:semiHidden="0" w:uiPriority="67" w:unhideWhenUsed="0"/>
-    <w:lsdException w:name="Medium Grid 2 Accent 6" w:semiHidden="0" w:uiPriority="68" w:unhideWhenUsed="0"/>
-    <w:lsdException w:name="Medium Grid 3 Accent 6" w:semiHidden="0" w:uiPriority="69" w:unhideWhenUsed="0"/>
-    <w:lsdException w:name="Dark List Accent 6" w:semiHidden="0" w:uiPriority="70" w:unhideWhenUsed="0"/>
-    <w:lsdException w:name="Colorful Shading Accent 6" w:semiHidden="0" w:uiPriority="71" w:unhideWhenUsed="0"/>
-    <w:lsdException w:name="Colorful List Accent 6" w:semiHidden="0" w:uiPriority="72" w:unhideWhenUsed="0"/>
-    <w:lsdException w:name="Colorful Grid Accent 6" w:semiHidden="0" w:uiPriority="73" w:unhideWhenUsed="0"/>
-    <w:lsdException w:name="Subtle Emphasis" w:semiHidden="0" w:uiPriority="19" w:unhideWhenUsed="0" w:qFormat="1"/>
-    <w:lsdException w:name="Intense Emphasis" w:semiHidden="0" w:uiPriority="21" w:unhideWhenUsed="0" w:qFormat="1"/>
-    <w:lsdException w:name="Subtle Reference" w:semiHidden="0" w:uiPriority="31" w:unhideWhenUsed="0" w:qFormat="1"/>
-    <w:lsdException w:name="Intense Reference" w:semiHidden="0" w:uiPriority="32" w:unhideWhenUsed="0" w:qFormat="1"/>
-    <w:lsdException w:name="Book Title" w:semiHidden="0" w:uiPriority="33" w:unhideWhenUsed="0" w:qFormat="1"/>
-    <w:lsdException w:name="Bibliography" w:uiPriority="37"/>
-    <w:lsdException w:name="TOC Heading" w:uiPriority="39" w:qFormat="1"/>
+  <w:latentStyles w:defLockedState="0" w:defUIPriority="99" w:defSemiHidden="0" w:defUnhideWhenUsed="0" w:defQFormat="0" w:count="376">
+    <w:lsdException w:name="Normal" w:uiPriority="0" w:qFormat="1"/>
+    <w:lsdException w:name="heading 1" w:uiPriority="9" w:qFormat="1"/>
+    <w:lsdException w:name="heading 2" w:semiHidden="1" w:uiPriority="9" w:unhideWhenUsed="1" w:qFormat="1"/>
+    <w:lsdException w:name="heading 3" w:semiHidden="1" w:uiPriority="9" w:unhideWhenUsed="1" w:qFormat="1"/>
+    <w:lsdException w:name="heading 4" w:semiHidden="1" w:uiPriority="9" w:unhideWhenUsed="1" w:qFormat="1"/>
+    <w:lsdException w:name="heading 5" w:semiHidden="1" w:uiPriority="9" w:unhideWhenUsed="1" w:qFormat="1"/>
+    <w:lsdException w:name="heading 6" w:semiHidden="1" w:uiPriority="9" w:unhideWhenUsed="1" w:qFormat="1"/>
+    <w:lsdException w:name="heading 7" w:semiHidden="1" w:uiPriority="9" w:unhideWhenUsed="1" w:qFormat="1"/>
+    <w:lsdException w:name="heading 8" w:semiHidden="1" w:uiPriority="9" w:unhideWhenUsed="1" w:qFormat="1"/>
+    <w:lsdException w:name="heading 9" w:semiHidden="1" w:uiPriority="9" w:unhideWhenUsed="1" w:qFormat="1"/>
+    <w:lsdException w:name="index 1" w:semiHidden="1" w:unhideWhenUsed="1"/>
+    <w:lsdException w:name="index 2" w:semiHidden="1" w:unhideWhenUsed="1"/>
+    <w:lsdException w:name="index 3" w:semiHidden="1" w:unhideWhenUsed="1"/>
+    <w:lsdException w:name="index 4" w:semiHidden="1" w:unhideWhenUsed="1"/>
+    <w:lsdException w:name="index 5" w:semiHidden="1" w:unhideWhenUsed="1"/>
+    <w:lsdException w:name="index 6" w:semiHidden="1" w:unhideWhenUsed="1"/>
+    <w:lsdException w:name="index 7" w:semiHidden="1" w:unhideWhenUsed="1"/>
+    <w:lsdException w:name="index 8" w:semiHidden="1" w:unhideWhenUsed="1"/>
+    <w:lsdException w:name="index 9" w:semiHidden="1" w:unhideWhenUsed="1"/>
+    <w:lsdException w:name="toc 1" w:semiHidden="1" w:uiPriority="39" w:unhideWhenUsed="1"/>
+    <w:lsdException w:name="toc 2" w:semiHidden="1" w:uiPriority="39" w:unhideWhenUsed="1"/>
+    <w:lsdException w:name="toc 3" w:semiHidden="1" w:uiPriority="39" w:unhideWhenUsed="1"/>
+    <w:lsdException w:name="toc 4" w:semiHidden="1" w:uiPriority="39" w:unhideWhenUsed="1"/>
+    <w:lsdException w:name="toc 5" w:semiHidden="1" w:uiPriority="39" w:unhideWhenUsed="1"/>
+    <w:lsdException w:name="toc 6" w:semiHidden="1" w:uiPriority="39" w:unhideWhenUsed="1"/>
+    <w:lsdException w:name="toc 7" w:semiHidden="1" w:uiPriority="39" w:unhideWhenUsed="1"/>
+    <w:lsdException w:name="toc 8" w:semiHidden="1" w:uiPriority="39" w:unhideWhenUsed="1"/>
+    <w:lsdException w:name="toc 9" w:semiHidden="1" w:uiPriority="39" w:unhideWhenUsed="1"/>
+    <w:lsdException w:name="Normal Indent" w:semiHidden="1" w:unhideWhenUsed="1"/>
+    <w:lsdException w:name="footnote text" w:semiHidden="1" w:unhideWhenUsed="1"/>
+    <w:lsdException w:name="annotation text" w:semiHidden="1" w:unhideWhenUsed="1"/>
+    <w:lsdException w:name="header" w:semiHidden="1" w:unhideWhenUsed="1"/>
+    <w:lsdException w:name="footer" w:semiHidden="1" w:unhideWhenUsed="1"/>
+    <w:lsdException w:name="index heading" w:semiHidden="1" w:unhideWhenUsed="1"/>
+    <w:lsdException w:name="caption" w:semiHidden="1" w:uiPriority="35" w:unhideWhenUsed="1" w:qFormat="1"/>
+    <w:lsdException w:name="table of figures" w:semiHidden="1" w:unhideWhenUsed="1"/>
+    <w:lsdException w:name="envelope address" w:semiHidden="1" w:unhideWhenUsed="1"/>
+    <w:lsdException w:name="envelope return" w:semiHidden="1" w:unhideWhenUsed="1"/>
+    <w:lsdException w:name="footnote reference" w:semiHidden="1" w:unhideWhenUsed="1"/>
+    <w:lsdException w:name="annotation reference" w:semiHidden="1" w:unhideWhenUsed="1"/>
+    <w:lsdException w:name="line number" w:semiHidden="1" w:unhideWhenUsed="1"/>
+    <w:lsdException w:name="page number" w:semiHidden="1" w:unhideWhenUsed="1"/>
+    <w:lsdException w:name="endnote reference" w:semiHidden="1" w:unhideWhenUsed="1"/>
+    <w:lsdException w:name="endnote text" w:semiHidden="1" w:unhideWhenUsed="1"/>
+    <w:lsdException w:name="table of authorities" w:semiHidden="1" w:unhideWhenUsed="1"/>
+    <w:lsdException w:name="macro" w:semiHidden="1" w:unhideWhenUsed="1"/>
+    <w:lsdException w:name="toa heading" w:semiHidden="1" w:unhideWhenUsed="1"/>
+    <w:lsdException w:name="List" w:semiHidden="1" w:unhideWhenUsed="1"/>
+    <w:lsdException w:name="List Bullet" w:semiHidden="1" w:unhideWhenUsed="1"/>
+    <w:lsdException w:name="List Number" w:semiHidden="1" w:unhideWhenUsed="1"/>
+    <w:lsdException w:name="List 2" w:semiHidden="1" w:unhideWhenUsed="1"/>
+    <w:lsdException w:name="List 3" w:semiHidden="1" w:unhideWhenUsed="1"/>
+    <w:lsdException w:name="List 4" w:semiHidden="1" w:unhideWhenUsed="1"/>
+    <w:lsdException w:name="List 5" w:semiHidden="1" w:unhideWhenUsed="1"/>
+    <w:lsdException w:name="List Bullet 2" w:semiHidden="1" w:unhideWhenUsed="1"/>
+    <w:lsdException w:name="List Bullet 3" w:semiHidden="1" w:unhideWhenUsed="1"/>
+    <w:lsdException w:name="List Bullet 4" w:semiHidden="1" w:unhideWhenUsed="1"/>
+    <w:lsdException w:name="List Bullet 5" w:semiHidden="1" w:unhideWhenUsed="1"/>
+    <w:lsdException w:name="List Number 2" w:semiHidden="1" w:unhideWhenUsed="1"/>
+    <w:lsdException w:name="List Number 3" w:semiHidden="1" w:unhideWhenUsed="1"/>
+    <w:lsdException w:name="List Number 4" w:semiHidden="1" w:unhideWhenUsed="1"/>
+    <w:lsdException w:name="List Number 5" w:semiHidden="1" w:unhideWhenUsed="1"/>
+    <w:lsdException w:name="Title" w:uiPriority="10" w:qFormat="1"/>
+    <w:lsdException w:name="Closing" w:semiHidden="1" w:unhideWhenUsed="1"/>
+    <w:lsdException w:name="Signature" w:semiHidden="1" w:unhideWhenUsed="1"/>
+    <w:lsdException w:name="Default Paragraph Font" w:semiHidden="1" w:uiPriority="1" w:unhideWhenUsed="1"/>
+    <w:lsdException w:name="Body Text" w:semiHidden="1" w:unhideWhenUsed="1"/>
+    <w:lsdException w:name="Body Text Indent" w:semiHidden="1" w:unhideWhenUsed="1"/>
+    <w:lsdException w:name="List Continue" w:semiHidden="1" w:unhideWhenUsed="1"/>
+    <w:lsdException w:name="List Continue 2" w:semiHidden="1" w:unhideWhenUsed="1"/>
+    <w:lsdException w:name="List Continue 3" w:semiHidden="1" w:unhideWhenUsed="1"/>
+    <w:lsdException w:name="List Continue 4" w:semiHidden="1" w:unhideWhenUsed="1"/>
+    <w:lsdException w:name="List Continue 5" w:semiHidden="1" w:unhideWhenUsed="1"/>
+    <w:lsdException w:name="Message Header" w:semiHidden="1" w:unhideWhenUsed="1"/>
+    <w:lsdException w:name="Subtitle" w:uiPriority="11" w:qFormat="1"/>
+    <w:lsdException w:name="Salutation" w:semiHidden="1" w:unhideWhenUsed="1"/>
+    <w:lsdException w:name="Date" w:semiHidden="1" w:unhideWhenUsed="1"/>
+    <w:lsdException w:name="Body Text First Indent" w:semiHidden="1" w:unhideWhenUsed="1"/>
+    <w:lsdException w:name="Body Text First Indent 2" w:semiHidden="1" w:unhideWhenUsed="1"/>
+    <w:lsdException w:name="Note Heading" w:semiHidden="1" w:unhideWhenUsed="1"/>
+    <w:lsdException w:name="Body Text 2" w:semiHidden="1" w:unhideWhenUsed="1"/>
+    <w:lsdException w:name="Body Text 3" w:semiHidden="1" w:unhideWhenUsed="1"/>
+    <w:lsdException w:name="Body Text Indent 2" w:semiHidden="1" w:unhideWhenUsed="1"/>
+    <w:lsdException w:name="Body Text Indent 3" w:semiHidden="1" w:unhideWhenUsed="1"/>
+    <w:lsdException w:name="Block Text" w:semiHidden="1" w:unhideWhenUsed="1"/>
+    <w:lsdException w:name="Hyperlink" w:semiHidden="1" w:unhideWhenUsed="1"/>
+    <w:lsdException w:name="FollowedHyperlink" w:semiHidden="1" w:unhideWhenUsed="1"/>
+    <w:lsdException w:name="Strong" w:uiPriority="22" w:qFormat="1"/>
+    <w:lsdException w:name="Emphasis" w:uiPriority="20" w:qFormat="1"/>
+    <w:lsdException w:name="Document Map" w:semiHidden="1" w:unhideWhenUsed="1"/>
+    <w:lsdException w:name="Plain Text" w:semiHidden="1" w:unhideWhenUsed="1"/>
+    <w:lsdException w:name="E-mail Signature" w:semiHidden="1" w:unhideWhenUsed="1"/>
+    <w:lsdException w:name="HTML Top of Form" w:semiHidden="1" w:unhideWhenUsed="1"/>
+    <w:lsdException w:name="HTML Bottom of Form" w:semiHidden="1" w:unhideWhenUsed="1"/>
+    <w:lsdException w:name="Normal (Web)" w:semiHidden="1" w:unhideWhenUsed="1"/>
+    <w:lsdException w:name="HTML Acronym" w:semiHidden="1" w:unhideWhenUsed="1"/>
+    <w:lsdException w:name="HTML Address" w:semiHidden="1" w:unhideWhenUsed="1"/>
+    <w:lsdException w:name="HTML Cite" w:semiHidden="1" w:unhideWhenUsed="1"/>
+    <w:lsdException w:name="HTML Code" w:semiHidden="1" w:unhideWhenUsed="1"/>
+    <w:lsdException w:name="HTML Definition" w:semiHidden="1" w:unhideWhenUsed="1"/>
+    <w:lsdException w:name="HTML Keyboard" w:semiHidden="1" w:unhideWhenUsed="1"/>
+    <w:lsdException w:name="HTML Preformatted" w:semiHidden="1" w:unhideWhenUsed="1"/>
+    <w:lsdException w:name="HTML Sample" w:semiHidden="1" w:unhideWhenUsed="1"/>
+    <w:lsdException w:name="HTML Typewriter" w:semiHidden="1" w:unhideWhenUsed="1"/>
+    <w:lsdException w:name="HTML Variable" w:semiHidden="1" w:unhideWhenUsed="1"/>
+    <w:lsdException w:name="Normal Table" w:semiHidden="1" w:unhideWhenUsed="1"/>
+    <w:lsdException w:name="annotation subject" w:semiHidden="1" w:unhideWhenUsed="1"/>
+    <w:lsdException w:name="No List" w:semiHidden="1" w:unhideWhenUsed="1"/>
+    <w:lsdException w:name="Outline List 1" w:semiHidden="1" w:unhideWhenUsed="1"/>
+    <w:lsdException w:name="Outline List 2" w:semiHidden="1" w:unhideWhenUsed="1"/>
+    <w:lsdException w:name="Outline List 3" w:semiHidden="1" w:unhideWhenUsed="1"/>
+    <w:lsdException w:name="Table Simple 1" w:semiHidden="1" w:unhideWhenUsed="1"/>
+    <w:lsdException w:name="Table Simple 2" w:semiHidden="1" w:unhideWhenUsed="1"/>
+    <w:lsdException w:name="Table Simple 3" w:semiHidden="1" w:unhideWhenUsed="1"/>
+    <w:lsdException w:name="Table Classic 1" w:semiHidden="1" w:unhideWhenUsed="1"/>
+    <w:lsdException w:name="Table Classic 2" w:semiHidden="1" w:unhideWhenUsed="1"/>
+    <w:lsdException w:name="Table Classic 3" w:semiHidden="1" w:unhideWhenUsed="1"/>
+    <w:lsdException w:name="Table Classic 4" w:semiHidden="1" w:unhideWhenUsed="1"/>
+    <w:lsdException w:name="Table Colorful 1" w:semiHidden="1" w:unhideWhenUsed="1"/>
+    <w:lsdException w:name="Table Colorful 2" w:semiHidden="1" w:unhideWhenUsed="1"/>
+    <w:lsdException w:name="Table Colorful 3" w:semiHidden="1" w:unhideWhenUsed="1"/>
+    <w:lsdException w:name="Table Columns 1" w:semiHidden="1" w:unhideWhenUsed="1"/>
+    <w:lsdException w:name="Table Columns 2" w:semiHidden="1" w:unhideWhenUsed="1"/>
+    <w:lsdException w:name="Table Columns 3" w:semiHidden="1" w:unhideWhenUsed="1"/>
+    <w:lsdException w:name="Table Columns 4" w:semiHidden="1" w:unhideWhenUsed="1"/>
+    <w:lsdException w:name="Table Columns 5" w:semiHidden="1" w:unhideWhenUsed="1"/>
+    <w:lsdException w:name="Table Grid 1" w:semiHidden="1" w:unhideWhenUsed="1"/>
+    <w:lsdException w:name="Table Grid 2" w:semiHidden="1" w:unhideWhenUsed="1"/>
+    <w:lsdException w:name="Table Grid 3" w:semiHidden="1" w:unhideWhenUsed="1"/>
+    <w:lsdException w:name="Table Grid 4" w:semiHidden="1" w:unhideWhenUsed="1"/>
+    <w:lsdException w:name="Table Grid 5" w:semiHidden="1" w:unhideWhenUsed="1"/>
+    <w:lsdException w:name="Table Grid 6" w:semiHidden="1" w:unhideWhenUsed="1"/>
+    <w:lsdException w:name="Table Grid 7" w:semiHidden="1" w:unhideWhenUsed="1"/>
+    <w:lsdException w:name="Table Grid 8" w:semiHidden="1" w:unhideWhenUsed="1"/>
+    <w:lsdException w:name="Table List 1" w:semiHidden="1" w:unhideWhenUsed="1"/>
+    <w:lsdException w:name="Table List 2" w:semiHidden="1" w:unhideWhenUsed="1"/>
+    <w:lsdException w:name="Table List 3" w:semiHidden="1" w:unhideWhenUsed="1"/>
+    <w:lsdException w:name="Table List 4" w:semiHidden="1" w:unhideWhenUsed="1"/>
+    <w:lsdException w:name="Table List 5" w:semiHidden="1" w:unhideWhenUsed="1"/>
+    <w:lsdException w:name="Table List 6" w:semiHidden="1" w:unhideWhenUsed="1"/>
+    <w:lsdException w:name="Table List 7" w:semiHidden="1" w:unhideWhenUsed="1"/>
+    <w:lsdException w:name="Table List 8" w:semiHidden="1" w:unhideWhenUsed="1"/>
+    <w:lsdException w:name="Table 3D effects 1" w:semiHidden="1" w:unhideWhenUsed="1"/>
+    <w:lsdException w:name="Table 3D effects 2" w:semiHidden="1" w:unhideWhenUsed="1"/>
+    <w:lsdException w:name="Table 3D effects 3" w:semiHidden="1" w:unhideWhenUsed="1"/>
+    <w:lsdException w:name="Table Contemporary" w:semiHidden="1" w:unhideWhenUsed="1"/>
+    <w:lsdException w:name="Table Elegant" w:semiHidden="1" w:unhideWhenUsed="1"/>
+    <w:lsdException w:name="Table Professional" w:semiHidden="1" w:unhideWhenUsed="1"/>
+    <w:lsdException w:name="Table Subtle 1" w:semiHidden="1" w:unhideWhenUsed="1"/>
+    <w:lsdException w:name="Table Subtle 2" w:semiHidden="1" w:unhideWhenUsed="1"/>
+    <w:lsdException w:name="Table Web 1" w:semiHidden="1" w:unhideWhenUsed="1"/>
+    <w:lsdException w:name="Table Web 2" w:semiHidden="1" w:unhideWhenUsed="1"/>
+    <w:lsdException w:name="Table Web 3" w:semiHidden="1" w:unhideWhenUsed="1"/>
+    <w:lsdException w:name="Balloon Text" w:semiHidden="1" w:unhideWhenUsed="1"/>
+    <w:lsdException w:name="Table Grid" w:semiHidden="1" w:uiPriority="59" w:unhideWhenUsed="1"/>
+    <w:lsdException w:name="Table Theme" w:semiHidden="1" w:unhideWhenUsed="1"/>
+    <w:lsdException w:name="Placeholder Text" w:semiHidden="1"/>
+    <w:lsdException w:name="No Spacing" w:uiPriority="1" w:qFormat="1"/>
+    <w:lsdException w:name="Light Shading" w:uiPriority="60"/>
+    <w:lsdException w:name="Light List" w:uiPriority="61"/>
+    <w:lsdException w:name="Light Grid" w:uiPriority="62"/>
+    <w:lsdException w:name="Medium Shading 1" w:uiPriority="63"/>
+    <w:lsdException w:name="Medium Shading 2" w:uiPriority="64"/>
+    <w:lsdException w:name="Medium List 1" w:uiPriority="65"/>
+    <w:lsdException w:name="Medium List 2" w:uiPriority="66"/>
+    <w:lsdException w:name="Medium Grid 1" w:uiPriority="67"/>
+    <w:lsdException w:name="Medium Grid 2" w:uiPriority="68"/>
+    <w:lsdException w:name="Medium Grid 3" w:uiPriority="69"/>
+    <w:lsdException w:name="Dark List" w:uiPriority="70"/>
+    <w:lsdException w:name="Colorful Shading" w:uiPriority="71"/>
+    <w:lsdException w:name="Colorful List" w:uiPriority="72"/>
+    <w:lsdException w:name="Colorful Grid" w:uiPriority="73"/>
+    <w:lsdException w:name="Light Shading Accent 1" w:uiPriority="60"/>
+    <w:lsdException w:name="Light List Accent 1" w:uiPriority="61"/>
+    <w:lsdException w:name="Light Grid Accent 1" w:uiPriority="62"/>
+    <w:lsdException w:name="Medium Shading 1 Accent 1" w:uiPriority="63"/>
+    <w:lsdException w:name="Medium Shading 2 Accent 1" w:uiPriority="64"/>
+    <w:lsdException w:name="Medium List 1 Accent 1" w:uiPriority="65"/>
+    <w:lsdException w:name="Revision" w:semiHidden="1"/>
+    <w:lsdException w:name="List Paragraph" w:uiPriority="34" w:qFormat="1"/>
+    <w:lsdException w:name="Quote" w:uiPriority="29" w:qFormat="1"/>
+    <w:lsdException w:name="Intense Quote" w:uiPriority="30" w:qFormat="1"/>
+    <w:lsdException w:name="Medium List 2 Accent 1" w:uiPriority="66"/>
+    <w:lsdException w:name="Medium Grid 1 Accent 1" w:uiPriority="67"/>
+    <w:lsdException w:name="Medium Grid 2 Accent 1" w:uiPriority="68"/>
+    <w:lsdException w:name="Medium Grid 3 Accent 1" w:uiPriority="69"/>
+    <w:lsdException w:name="Dark List Accent 1" w:uiPriority="70"/>
+    <w:lsdException w:name="Colorful Shading Accent 1" w:uiPriority="71"/>
+    <w:lsdException w:name="Colorful List Accent 1" w:uiPriority="72"/>
+    <w:lsdException w:name="Colorful Grid Accent 1" w:uiPriority="73"/>
+    <w:lsdException w:name="Light Shading Accent 2" w:uiPriority="60"/>
+    <w:lsdException w:name="Light List Accent 2" w:uiPriority="61"/>
+    <w:lsdException w:name="Light Grid Accent 2" w:uiPriority="62"/>
+    <w:lsdException w:name="Medium Shading 1 Accent 2" w:uiPriority="63"/>
+    <w:lsdException w:name="Medium Shading 2 Accent 2" w:uiPriority="64"/>
+    <w:lsdException w:name="Medium List 1 Accent 2" w:uiPriority="65"/>
+    <w:lsdException w:name="Medium List 2 Accent 2" w:uiPriority="66"/>
+    <w:lsdException w:name="Medium Grid 1 Accent 2" w:uiPriority="67"/>
+    <w:lsdException w:name="Medium Grid 2 Accent 2" w:uiPriority="68"/>
+    <w:lsdException w:name="Medium Grid 3 Accent 2" w:uiPriority="69"/>
+    <w:lsdException w:name="Dark List Accent 2" w:uiPriority="70"/>
+    <w:lsdException w:name="Colorful Shading Accent 2" w:uiPriority="71"/>
+    <w:lsdException w:name="Colorful List Accent 2" w:uiPriority="72"/>
+    <w:lsdException w:name="Colorful Grid Accent 2" w:uiPriority="73"/>
+    <w:lsdException w:name="Light Shading Accent 3" w:uiPriority="60"/>
+    <w:lsdException w:name="Light List Accent 3" w:uiPriority="61"/>
+    <w:lsdException w:name="Light Grid Accent 3" w:uiPriority="62"/>
+    <w:lsdException w:name="Medium Shading 1 Accent 3" w:uiPriority="63"/>
+    <w:lsdException w:name="Medium Shading 2 Accent 3" w:uiPriority="64"/>
+    <w:lsdException w:name="Medium List 1 Accent 3" w:uiPriority="65"/>
+    <w:lsdException w:name="Medium List 2 Accent 3" w:uiPriority="66"/>
+    <w:lsdException w:name="Medium Grid 1 Accent 3" w:uiPriority="67"/>
+    <w:lsdException w:name="Medium Grid 2 Accent 3" w:uiPriority="68"/>
+    <w:lsdException w:name="Medium Grid 3 Accent 3" w:uiPriority="69"/>
+    <w:lsdException w:name="Dark List Accent 3" w:uiPriority="70"/>
+    <w:lsdException w:name="Colorful Shading Accent 3" w:uiPriority="71"/>
+    <w:lsdException w:name="Colorful List Accent 3" w:uiPriority="72"/>
+    <w:lsdException w:name="Colorful Grid Accent 3" w:uiPriority="73"/>
+    <w:lsdException w:name="Light Shading Accent 4" w:uiPriority="60"/>
+    <w:lsdException w:name="Light List Accent 4" w:uiPriority="61"/>
+    <w:lsdException w:name="Light Grid Accent 4" w:uiPriority="62"/>
+    <w:lsdException w:name="Medium Shading 1 Accent 4" w:uiPriority="63"/>
+    <w:lsdException w:name="Medium Shading 2 Accent 4" w:uiPriority="64"/>
+    <w:lsdException w:name="Medium List 1 Accent 4" w:uiPriority="65"/>
+    <w:lsdException w:name="Medium List 2 Accent 4" w:uiPriority="66"/>
+    <w:lsdException w:name="Medium Grid 1 Accent 4" w:uiPriority="67"/>
+    <w:lsdException w:name="Medium Grid 2 Accent 4" w:uiPriority="68"/>
+    <w:lsdException w:name="Medium Grid 3 Accent 4" w:uiPriority="69"/>
+    <w:lsdException w:name="Dark List Accent 4" w:uiPriority="70"/>
+    <w:lsdException w:name="Colorful Shading Accent 4" w:uiPriority="71"/>
+    <w:lsdException w:name="Colorful List Accent 4" w:uiPriority="72"/>
+    <w:lsdException w:name="Colorful Grid Accent 4" w:uiPriority="73"/>
+    <w:lsdException w:name="Light Shading Accent 5" w:uiPriority="60"/>
+    <w:lsdException w:name="Light List Accent 5" w:uiPriority="61"/>
+    <w:lsdException w:name="Light Grid Accent 5" w:uiPriority="62"/>
+    <w:lsdException w:name="Medium Shading 1 Accent 5" w:uiPriority="63"/>
+    <w:lsdException w:name="Medium Shading 2 Accent 5" w:uiPriority="64"/>
+    <w:lsdException w:name="Medium List 1 Accent 5" w:uiPriority="65"/>
+    <w:lsdException w:name="Medium List 2 Accent 5" w:uiPriority="66"/>
+    <w:lsdException w:name="Medium Grid 1 Accent 5" w:uiPriority="67"/>
+    <w:lsdException w:name="Medium Grid 2 Accent 5" w:uiPriority="68"/>
+    <w:lsdException w:name="Medium Grid 3 Accent 5" w:uiPriority="69"/>
+    <w:lsdException w:name="Dark List Accent 5" w:uiPriority="70"/>
+    <w:lsdException w:name="Colorful Shading Accent 5" w:uiPriority="71"/>
+    <w:lsdException w:name="Colorful List Accent 5" w:uiPriority="72"/>
+    <w:lsdException w:name="Colorful Grid Accent 5" w:uiPriority="73"/>
+    <w:lsdException w:name="Light Shading Accent 6" w:uiPriority="60"/>
+    <w:lsdException w:name="Light List Accent 6" w:uiPriority="61"/>
+    <w:lsdException w:name="Light Grid Accent 6" w:uiPriority="62"/>
+    <w:lsdException w:name="Medium Shading 1 Accent 6" w:uiPriority="63"/>
+    <w:lsdException w:name="Medium Shading 2 Accent 6" w:uiPriority="64"/>
+    <w:lsdException w:name="Medium List 1 Accent 6" w:uiPriority="65"/>
+    <w:lsdException w:name="Medium List 2 Accent 6" w:uiPriority="66"/>
+    <w:lsdException w:name="Medium Grid 1 Accent 6" w:uiPriority="67"/>
+    <w:lsdException w:name="Medium Grid 2 Accent 6" w:uiPriority="68"/>
+    <w:lsdException w:name="Medium Grid 3 Accent 6" w:uiPriority="69"/>
+    <w:lsdException w:name="Dark List Accent 6" w:uiPriority="70"/>
+    <w:lsdException w:name="Colorful Shading Accent 6" w:uiPriority="71"/>
+    <w:lsdException w:name="Colorful List Accent 6" w:uiPriority="72"/>
+    <w:lsdException w:name="Colorful Grid Accent 6" w:uiPriority="73"/>
+    <w:lsdException w:name="Subtle Emphasis" w:uiPriority="19" w:qFormat="1"/>
+    <w:lsdException w:name="Intense Emphasis" w:uiPriority="21" w:qFormat="1"/>
+    <w:lsdException w:name="Subtle Reference" w:uiPriority="31" w:qFormat="1"/>
+    <w:lsdException w:name="Intense Reference" w:uiPriority="32" w:qFormat="1"/>
+    <w:lsdException w:name="Book Title" w:uiPriority="33" w:qFormat="1"/>
+    <w:lsdException w:name="Bibliography" w:semiHidden="1" w:uiPriority="37" w:unhideWhenUsed="1"/>
+    <w:lsdException w:name="TOC Heading" w:semiHidden="1" w:uiPriority="39" w:unhideWhenUsed="1" w:qFormat="1"/>
+    <w:lsdException w:name="Plain Table 1" w:uiPriority="41"/>
+    <w:lsdException w:name="Plain Table 2" w:uiPriority="42"/>
+    <w:lsdException w:name="Plain Table 3" w:uiPriority="43"/>
+    <w:lsdException w:name="Plain Table 4" w:uiPriority="44"/>
+    <w:lsdException w:name="Plain Table 5" w:uiPriority="45"/>
+    <w:lsdException w:name="Grid Table Light" w:uiPriority="40"/>
+    <w:lsdException w:name="Grid Table 1 Light" w:uiPriority="46"/>
+    <w:lsdException w:name="Grid Table 2" w:uiPriority="47"/>
+    <w:lsdException w:name="Grid Table 3" w:uiPriority="48"/>
+    <w:lsdException w:name="Grid Table 4" w:uiPriority="49"/>
+    <w:lsdException w:name="Grid Table 5 Dark" w:uiPriority="50"/>
+    <w:lsdException w:name="Grid Table 6 Colorful" w:uiPriority="51"/>
+    <w:lsdException w:name="Grid Table 7 Colorful" w:uiPriority="52"/>
+    <w:lsdException w:name="Grid Table 1 Light Accent 1" w:uiPriority="46"/>
+    <w:lsdException w:name="Grid Table 2 Accent 1" w:uiPriority="47"/>
+    <w:lsdException w:name="Grid Table 3 Accent 1" w:uiPriority="48"/>
+    <w:lsdException w:name="Grid Table 4 Accent 1" w:uiPriority="49"/>
+    <w:lsdException w:name="Grid Table 5 Dark Accent 1" w:uiPriority="50"/>
+    <w:lsdException w:name="Grid Table 6 Colorful Accent 1" w:uiPriority="51"/>
+    <w:lsdException w:name="Grid Table 7 Colorful Accent 1" w:uiPriority="52"/>
+    <w:lsdException w:name="Grid Table 1 Light Accent 2" w:uiPriority="46"/>
+    <w:lsdException w:name="Grid Table 2 Accent 2" w:uiPriority="47"/>
+    <w:lsdException w:name="Grid Table 3 Accent 2" w:uiPriority="48"/>
+    <w:lsdException w:name="Grid Table 4 Accent 2" w:uiPriority="49"/>
+    <w:lsdException w:name="Grid Table 5 Dark Accent 2" w:uiPriority="50"/>
+    <w:lsdException w:name="Grid Table 6 Colorful Accent 2" w:uiPriority="51"/>
+    <w:lsdException w:name="Grid Table 7 Colorful Accent 2" w:uiPriority="52"/>
+    <w:lsdException w:name="Grid Table 1 Light Accent 3" w:uiPriority="46"/>
+    <w:lsdException w:name="Grid Table 2 Accent 3" w:uiPriority="47"/>
+    <w:lsdException w:name="Grid Table 3 Accent 3" w:uiPriority="48"/>
+    <w:lsdException w:name="Grid Table 4 Accent 3" w:uiPriority="49"/>
+    <w:lsdException w:name="Grid Table 5 Dark Accent 3" w:uiPriority="50"/>
+    <w:lsdException w:name="Grid Table 6 Colorful Accent 3" w:uiPriority="51"/>
+    <w:lsdException w:name="Grid Table 7 Colorful Accent 3" w:uiPriority="52"/>
+    <w:lsdException w:name="Grid Table 1 Light Accent 4" w:uiPriority="46"/>
+    <w:lsdException w:name="Grid Table 2 Accent 4" w:uiPriority="47"/>
+    <w:lsdException w:name="Grid Table 3 Accent 4" w:uiPriority="48"/>
+    <w:lsdException w:name="Grid Table 4 Accent 4" w:uiPriority="49"/>
+    <w:lsdException w:name="Grid Table 5 Dark Accent 4" w:uiPriority="50"/>
+    <w:lsdException w:name="Grid Table 6 Colorful Accent 4" w:uiPriority="51"/>
+    <w:lsdException w:name="Grid Table 7 Colorful Accent 4" w:uiPriority="52"/>
+    <w:lsdException w:name="Grid Table 1 Light Accent 5" w:uiPriority="46"/>
+    <w:lsdException w:name="Grid Table 2 Accent 5" w:uiPriority="47"/>
+    <w:lsdException w:name="Grid Table 3 Accent 5" w:uiPriority="48"/>
+    <w:lsdException w:name="Grid Table 4 Accent 5" w:uiPriority="49"/>
+    <w:lsdException w:name="Grid Table 5 Dark Accent 5" w:uiPriority="50"/>
+    <w:lsdException w:name="Grid Table 6 Colorful Accent 5" w:uiPriority="51"/>
+    <w:lsdException w:name="Grid Table 7 Colorful Accent 5" w:uiPriority="52"/>
+    <w:lsdException w:name="Grid Table 1 Light Accent 6" w:uiPriority="46"/>
+    <w:lsdException w:name="Grid Table 2 Accent 6" w:uiPriority="47"/>
+    <w:lsdException w:name="Grid Table 3 Accent 6" w:uiPriority="48"/>
+    <w:lsdException w:name="Grid Table 4 Accent 6" w:uiPriority="49"/>
+    <w:lsdException w:name="Grid Table 5 Dark Accent 6" w:uiPriority="50"/>
+    <w:lsdException w:name="Grid Table 6 Colorful Accent 6" w:uiPriority="51"/>
+    <w:lsdException w:name="Grid Table 7 Colorful Accent 6" w:uiPriority="52"/>
+    <w:lsdException w:name="List Table 1 Light" w:uiPriority="46"/>
+    <w:lsdException w:name="List Table 2" w:uiPriority="47"/>
+    <w:lsdException w:name="List Table 3" w:uiPriority="48"/>
+    <w:lsdException w:name="List Table 4" w:uiPriority="49"/>
+    <w:lsdException w:name="List Table 5 Dark" w:uiPriority="50"/>
+    <w:lsdException w:name="List Table 6 Colorful" w:uiPriority="51"/>
+    <w:lsdException w:name="List Table 7 Colorful" w:uiPriority="52"/>
+    <w:lsdException w:name="List Table 1 Light Accent 1" w:uiPriority="46"/>
+    <w:lsdException w:name="List Table 2 Accent 1" w:uiPriority="47"/>
+    <w:lsdException w:name="List Table 3 Accent 1" w:uiPriority="48"/>
+    <w:lsdException w:name="List Table 4 Accent 1" w:uiPriority="49"/>
+    <w:lsdException w:name="List Table 5 Dark Accent 1" w:uiPriority="50"/>
+    <w:lsdException w:name="List Table 6 Colorful Accent 1" w:uiPriority="51"/>
+    <w:lsdException w:name="List Table 7 Colorful Accent 1" w:uiPriority="52"/>
+    <w:lsdException w:name="List Table 1 Light Accent 2" w:uiPriority="46"/>
+    <w:lsdException w:name="List Table 2 Accent 2" w:uiPriority="47"/>
+    <w:lsdException w:name="List Table 3 Accent 2" w:uiPriority="48"/>
+    <w:lsdException w:name="List Table 4 Accent 2" w:uiPriority="49"/>
+    <w:lsdException w:name="List Table 5 Dark Accent 2" w:uiPriority="50"/>
+    <w:lsdException w:name="List Table 6 Colorful Accent 2" w:uiPriority="51"/>
+    <w:lsdException w:name="List Table 7 Colorful Accent 2" w:uiPriority="52"/>
+    <w:lsdException w:name="List Table 1 Light Accent 3" w:uiPriority="46"/>
+    <w:lsdException w:name="List Table 2 Accent 3" w:uiPriority="47"/>
+    <w:lsdException w:name="List Table 3 Accent 3" w:uiPriority="48"/>
+    <w:lsdException w:name="List Table 4 Accent 3" w:uiPriority="49"/>
+    <w:lsdException w:name="List Table 5 Dark Accent 3" w:uiPriority="50"/>
+    <w:lsdException w:name="List Table 6 Colorful Accent 3" w:uiPriority="51"/>
+    <w:lsdException w:name="List Table 7 Colorful Accent 3" w:uiPriority="52"/>
+    <w:lsdException w:name="List Table 1 Light Accent 4" w:uiPriority="46"/>
+    <w:lsdException w:name="List Table 2 Accent 4" w:uiPriority="47"/>
+    <w:lsdException w:name="List Table 3 Accent 4" w:uiPriority="48"/>
+    <w:lsdException w:name="List Table 4 Accent 4" w:uiPriority="49"/>
+    <w:lsdException w:name="List Table 5 Dark Accent 4" w:uiPriority="50"/>
+    <w:lsdException w:name="List Table 6 Colorful Accent 4" w:uiPriority="51"/>
+    <w:lsdException w:name="List Table 7 Colorful Accent 4" w:uiPriority="52"/>
+    <w:lsdException w:name="List Table 1 Light Accent 5" w:uiPriority="46"/>
+    <w:lsdException w:name="List Table 2 Accent 5" w:uiPriority="47"/>
+    <w:lsdException w:name="List Table 3 Accent 5" w:uiPriority="48"/>
+    <w:lsdException w:name="List Table 4 Accent 5" w:uiPriority="49"/>
+    <w:lsdException w:name="List Table 5 Dark Accent 5" w:uiPriority="50"/>
+    <w:lsdException w:name="List Table 6 Colorful Accent 5" w:uiPriority="51"/>
+    <w:lsdException w:name="List Table 7 Colorful Accent 5" w:uiPriority="52"/>
+    <w:lsdException w:name="List Table 1 Light Accent 6" w:uiPriority="46"/>
+    <w:lsdException w:name="List Table 2 Accent 6" w:uiPriority="47"/>
+    <w:lsdException w:name="List Table 3 Accent 6" w:uiPriority="48"/>
+    <w:lsdException w:name="List Table 4 Accent 6" w:uiPriority="49"/>
+    <w:lsdException w:name="List Table 5 Dark Accent 6" w:uiPriority="50"/>
+    <w:lsdException w:name="List Table 6 Colorful Accent 6" w:uiPriority="51"/>
+    <w:lsdException w:name="List Table 7 Colorful Accent 6" w:uiPriority="52"/>
+    <w:lsdException w:name="Mention" w:semiHidden="1" w:unhideWhenUsed="1"/>
+    <w:lsdException w:name="Smart Hyperlink" w:semiHidden="1" w:unhideWhenUsed="1"/>
+    <w:lsdException w:name="Hashtag" w:semiHidden="1" w:unhideWhenUsed="1"/>
+    <w:lsdException w:name="Unresolved Mention" w:semiHidden="1" w:unhideWhenUsed="1"/>
+    <w:lsdException w:name="Smart Link" w:semiHidden="1" w:unhideWhenUsed="1"/>
   </w:latentStyles>
   <w:style w:type="paragraph" w:default="1" w:styleId="Normal">
     <w:name w:val="Normal"/>
     <w:qFormat/>
     <w:rsid w:val="00D0133B"/>
   </w:style>
-  <w:style w:type="character" w:default="1" w:styleId="Fuentedeprrafopredeter">
+  <w:style w:type="character" w:default="1" w:styleId="DefaultParagraphFont">
     <w:name w:val="Default Paragraph Font"/>
     <w:uiPriority w:val="1"/>
     <w:semiHidden/>
     <w:unhideWhenUsed/>
   </w:style>
-  <w:style w:type="table" w:default="1" w:styleId="Tablanormal">
+  <w:style w:type="table" w:default="1" w:styleId="TableNormal">
     <w:name w:val="Normal Table"/>
     <w:uiPriority w:val="99"/>
     <w:semiHidden/>
     <w:unhideWhenUsed/>
-    <w:qFormat/>
     <w:tblPr>
       <w:tblInd w:w="0" w:type="dxa"/>
       <w:tblCellMar>
@@ -4232,7 +4851,7 @@
       </w:tblCellMar>
     </w:tblPr>
   </w:style>
-  <w:style w:type="numbering" w:default="1" w:styleId="Sinlista">
+  <w:style w:type="numbering" w:default="1" w:styleId="NoList">
     <w:name w:val="No List"/>
     <w:uiPriority w:val="99"/>
     <w:semiHidden/>
@@ -4250,7 +4869,7 @@
 </file>
 
 <file path=word/glossary/webSettings.xml><?xml version="1.0" encoding="utf-8"?>
-<w:webSettings xmlns:r="http://schemas.openxmlformats.org/officeDocument/2006/relationships" xmlns:w="http://schemas.openxmlformats.org/wordprocessingml/2006/main">
+<w:webSettings xmlns:mc="http://schemas.openxmlformats.org/markup-compatibility/2006" xmlns:r="http://schemas.openxmlformats.org/officeDocument/2006/relationships" xmlns:w="http://schemas.openxmlformats.org/wordprocessingml/2006/main" xmlns:w14="http://schemas.microsoft.com/office/word/2010/wordml" xmlns:w15="http://schemas.microsoft.com/office/word/2012/wordml" xmlns:w16cid="http://schemas.microsoft.com/office/word/2016/wordml/cid" xmlns:w16se="http://schemas.microsoft.com/office/word/2015/wordml/symex" mc:Ignorable="w14 w15 w16se w16cid">
   <w:optimizeForBrowser/>
   <w:allowPNG/>
 </w:webSettings>

</xml_diff>